<commit_message>
promotion management: create api, json postman and implement the design for this feature
</commit_message>
<xml_diff>
--- a/documents/LVTN.docx
+++ b/documents/LVTN.docx
@@ -6153,8 +6153,6 @@
               </w:rPr>
               <w:t>O</w:t>
             </w:r>
-            <w:bookmarkStart w:id="0" w:name="_GoBack"/>
-            <w:bookmarkEnd w:id="0"/>
           </w:p>
         </w:tc>
         <w:tc>
@@ -6615,6 +6613,1415 @@
                 <w:szCs w:val="16"/>
               </w:rPr>
             </w:pPr>
+          </w:p>
+        </w:tc>
+      </w:tr>
+      <w:tr>
+        <w:tc>
+          <w:tcPr>
+            <w:tcW w:w="444" w:type="dxa"/>
+          </w:tcPr>
+          <w:p>
+            <w:pPr>
+              <w:jc w:val="center"/>
+              <w:outlineLvl w:val="0"/>
+              <w:rPr>
+                <w:sz w:val="16"/>
+                <w:szCs w:val="16"/>
+                <w:lang w:val="vi-VN"/>
+              </w:rPr>
+            </w:pPr>
+            <w:r>
+              <w:rPr>
+                <w:sz w:val="16"/>
+                <w:szCs w:val="16"/>
+                <w:lang w:val="vi-VN"/>
+              </w:rPr>
+              <w:t>9</w:t>
+            </w:r>
+          </w:p>
+        </w:tc>
+        <w:tc>
+          <w:tcPr>
+            <w:tcW w:w="1800" w:type="dxa"/>
+          </w:tcPr>
+          <w:p>
+            <w:pPr>
+              <w:outlineLvl w:val="0"/>
+              <w:rPr>
+                <w:rFonts w:ascii="Tahoma" w:hAnsi="Tahoma" w:cs="Tahoma"/>
+                <w:sz w:val="16"/>
+                <w:szCs w:val="16"/>
+                <w:lang w:val="vi-VN"/>
+              </w:rPr>
+            </w:pPr>
+            <w:r>
+              <w:rPr>
+                <w:rFonts w:ascii="Tahoma" w:hAnsi="Tahoma" w:cs="Tahoma"/>
+                <w:sz w:val="16"/>
+                <w:szCs w:val="16"/>
+                <w:lang w:val="vi-VN"/>
+              </w:rPr>
+              <w:t>Trang_thai</w:t>
+            </w:r>
+          </w:p>
+        </w:tc>
+        <w:tc>
+          <w:tcPr>
+            <w:tcW w:w="834" w:type="dxa"/>
+          </w:tcPr>
+          <w:p>
+            <w:pPr>
+              <w:outlineLvl w:val="0"/>
+              <w:rPr>
+                <w:rFonts w:ascii="Tahoma" w:hAnsi="Tahoma" w:cs="Tahoma"/>
+                <w:sz w:val="16"/>
+                <w:szCs w:val="16"/>
+                <w:lang w:val="vi-VN"/>
+              </w:rPr>
+            </w:pPr>
+            <w:r>
+              <w:rPr>
+                <w:rFonts w:ascii="Tahoma" w:hAnsi="Tahoma" w:cs="Tahoma"/>
+                <w:sz w:val="16"/>
+                <w:szCs w:val="16"/>
+                <w:lang w:val="vi-VN"/>
+              </w:rPr>
+              <w:t>Number</w:t>
+            </w:r>
+          </w:p>
+        </w:tc>
+        <w:tc>
+          <w:tcPr>
+            <w:tcW w:w="1047" w:type="dxa"/>
+          </w:tcPr>
+          <w:p>
+            <w:pPr>
+              <w:outlineLvl w:val="0"/>
+              <w:rPr>
+                <w:rFonts w:ascii="Tahoma" w:hAnsi="Tahoma" w:cs="Tahoma"/>
+                <w:sz w:val="16"/>
+                <w:szCs w:val="16"/>
+                <w:lang w:val="vi-VN"/>
+              </w:rPr>
+            </w:pPr>
+            <w:r>
+              <w:rPr>
+                <w:rFonts w:ascii="Tahoma" w:hAnsi="Tahoma" w:cs="Tahoma"/>
+                <w:sz w:val="16"/>
+                <w:szCs w:val="16"/>
+                <w:lang w:val="vi-VN"/>
+              </w:rPr>
+              <w:t>1</w:t>
+            </w:r>
+          </w:p>
+        </w:tc>
+        <w:tc>
+          <w:tcPr>
+            <w:tcW w:w="3961" w:type="dxa"/>
+          </w:tcPr>
+          <w:p>
+            <w:pPr>
+              <w:widowControl/>
+              <w:rPr>
+                <w:rFonts w:ascii="Tahoma" w:hAnsi="Tahoma" w:cs="Tahoma"/>
+                <w:sz w:val="16"/>
+                <w:szCs w:val="16"/>
+                <w:lang w:val="vi-VN"/>
+              </w:rPr>
+            </w:pPr>
+            <w:r>
+              <w:rPr>
+                <w:rFonts w:ascii="Tahoma" w:hAnsi="Tahoma" w:cs="Tahoma"/>
+                <w:sz w:val="16"/>
+                <w:szCs w:val="16"/>
+                <w:lang w:val="vi-VN"/>
+              </w:rPr>
+              <w:t>Trạng thái(1 – Đang hoạt động, 0 – Đã hủy)</w:t>
+            </w:r>
+          </w:p>
+        </w:tc>
+        <w:tc>
+          <w:tcPr>
+            <w:tcW w:w="600" w:type="dxa"/>
+          </w:tcPr>
+          <w:p>
+            <w:pPr>
+              <w:jc w:val="center"/>
+              <w:outlineLvl w:val="0"/>
+              <w:rPr>
+                <w:rFonts w:ascii="Tahoma" w:hAnsi="Tahoma" w:cs="Tahoma"/>
+                <w:sz w:val="16"/>
+                <w:szCs w:val="16"/>
+              </w:rPr>
+            </w:pPr>
+          </w:p>
+        </w:tc>
+      </w:tr>
+    </w:tbl>
+    <w:p>
+      <w:pPr>
+        <w:outlineLvl w:val="0"/>
+        <w:rPr>
+          <w:sz w:val="20"/>
+          <w:szCs w:val="22"/>
+        </w:rPr>
+      </w:pPr>
+    </w:p>
+    <w:p>
+      <w:pPr>
+        <w:widowControl/>
+        <w:jc w:val="left"/>
+        <w:rPr>
+          <w:sz w:val="20"/>
+          <w:szCs w:val="22"/>
+        </w:rPr>
+      </w:pPr>
+      <w:r>
+        <w:rPr>
+          <w:sz w:val="20"/>
+          <w:szCs w:val="22"/>
+        </w:rPr>
+        <w:br w:type="page"/>
+      </w:r>
+    </w:p>
+    <w:p>
+      <w:pPr>
+        <w:outlineLvl w:val="0"/>
+        <w:rPr>
+          <w:sz w:val="20"/>
+          <w:szCs w:val="22"/>
+        </w:rPr>
+      </w:pPr>
+      <w:proofErr w:type="spellStart"/>
+      <w:r>
+        <w:rPr>
+          <w:sz w:val="20"/>
+          <w:szCs w:val="22"/>
+        </w:rPr>
+        <w:lastRenderedPageBreak/>
+        <w:t>Bảng</w:t>
+      </w:r>
+      <w:proofErr w:type="spellEnd"/>
+      <w:r>
+        <w:rPr>
+          <w:sz w:val="20"/>
+          <w:szCs w:val="22"/>
+        </w:rPr>
+        <w:t xml:space="preserve"> </w:t>
+      </w:r>
+      <w:proofErr w:type="spellStart"/>
+      <w:r>
+        <w:rPr>
+          <w:sz w:val="20"/>
+          <w:szCs w:val="22"/>
+        </w:rPr>
+        <w:t>khuyến</w:t>
+      </w:r>
+      <w:proofErr w:type="spellEnd"/>
+      <w:r>
+        <w:rPr>
+          <w:sz w:val="20"/>
+          <w:szCs w:val="22"/>
+        </w:rPr>
+        <w:t xml:space="preserve"> </w:t>
+      </w:r>
+      <w:proofErr w:type="spellStart"/>
+      <w:r>
+        <w:rPr>
+          <w:sz w:val="20"/>
+          <w:szCs w:val="22"/>
+        </w:rPr>
+        <w:t>mãi</w:t>
+      </w:r>
+      <w:proofErr w:type="spellEnd"/>
+    </w:p>
+    <w:p>
+      <w:pPr>
+        <w:outlineLvl w:val="0"/>
+        <w:rPr>
+          <w:sz w:val="20"/>
+          <w:szCs w:val="22"/>
+        </w:rPr>
+      </w:pPr>
+      <w:r>
+        <w:rPr>
+          <w:noProof/>
+          <w:lang w:eastAsia="en-US"/>
+        </w:rPr>
+        <w:drawing>
+          <wp:inline distT="0" distB="0" distL="0" distR="0" wp14:anchorId="701FDA6F" wp14:editId="141E9BB3">
+            <wp:extent cx="4657725" cy="4095750"/>
+            <wp:effectExtent l="0" t="0" r="9525" b="0"/>
+            <wp:docPr id="4" name="Picture 4"/>
+            <wp:cNvGraphicFramePr>
+              <a:graphicFrameLocks xmlns:a="http://schemas.openxmlformats.org/drawingml/2006/main" noChangeAspect="1"/>
+            </wp:cNvGraphicFramePr>
+            <a:graphic xmlns:a="http://schemas.openxmlformats.org/drawingml/2006/main">
+              <a:graphicData uri="http://schemas.openxmlformats.org/drawingml/2006/picture">
+                <pic:pic xmlns:pic="http://schemas.openxmlformats.org/drawingml/2006/picture">
+                  <pic:nvPicPr>
+                    <pic:cNvPr id="1" name=""/>
+                    <pic:cNvPicPr/>
+                  </pic:nvPicPr>
+                  <pic:blipFill>
+                    <a:blip r:embed="rId9"/>
+                    <a:stretch>
+                      <a:fillRect/>
+                    </a:stretch>
+                  </pic:blipFill>
+                  <pic:spPr>
+                    <a:xfrm>
+                      <a:off x="0" y="0"/>
+                      <a:ext cx="4657725" cy="4095750"/>
+                    </a:xfrm>
+                    <a:prstGeom prst="rect">
+                      <a:avLst/>
+                    </a:prstGeom>
+                  </pic:spPr>
+                </pic:pic>
+              </a:graphicData>
+            </a:graphic>
+          </wp:inline>
+        </w:drawing>
+      </w:r>
+    </w:p>
+    <w:tbl>
+      <w:tblPr>
+        <w:tblStyle w:val="TableGrid"/>
+        <w:tblW w:w="8686" w:type="dxa"/>
+        <w:tblLayout w:type="fixed"/>
+        <w:tblLook w:val="04A0" w:firstRow="1" w:lastRow="0" w:firstColumn="1" w:lastColumn="0" w:noHBand="0" w:noVBand="1"/>
+      </w:tblPr>
+      <w:tblGrid>
+        <w:gridCol w:w="444"/>
+        <w:gridCol w:w="1800"/>
+        <w:gridCol w:w="834"/>
+        <w:gridCol w:w="1047"/>
+        <w:gridCol w:w="3961"/>
+        <w:gridCol w:w="600"/>
+      </w:tblGrid>
+      <w:tr>
+        <w:tc>
+          <w:tcPr>
+            <w:tcW w:w="444" w:type="dxa"/>
+            <w:shd w:val="clear" w:color="auto" w:fill="5B9BD5" w:themeFill="accent1"/>
+          </w:tcPr>
+          <w:p>
+            <w:pPr>
+              <w:jc w:val="center"/>
+              <w:outlineLvl w:val="0"/>
+            </w:pPr>
+            <w:r>
+              <w:t>#</w:t>
+            </w:r>
+          </w:p>
+        </w:tc>
+        <w:tc>
+          <w:tcPr>
+            <w:tcW w:w="1800" w:type="dxa"/>
+            <w:shd w:val="clear" w:color="auto" w:fill="5B9BD5" w:themeFill="accent1"/>
+          </w:tcPr>
+          <w:p>
+            <w:pPr>
+              <w:jc w:val="center"/>
+              <w:outlineLvl w:val="0"/>
+            </w:pPr>
+            <w:proofErr w:type="spellStart"/>
+            <w:r>
+              <w:t>Tên</w:t>
+            </w:r>
+            <w:proofErr w:type="spellEnd"/>
+            <w:r>
+              <w:t xml:space="preserve"> </w:t>
+            </w:r>
+            <w:proofErr w:type="spellStart"/>
+            <w:r>
+              <w:t>trường</w:t>
+            </w:r>
+            <w:proofErr w:type="spellEnd"/>
+          </w:p>
+        </w:tc>
+        <w:tc>
+          <w:tcPr>
+            <w:tcW w:w="834" w:type="dxa"/>
+            <w:shd w:val="clear" w:color="auto" w:fill="5B9BD5" w:themeFill="accent1"/>
+          </w:tcPr>
+          <w:p>
+            <w:pPr>
+              <w:jc w:val="center"/>
+              <w:outlineLvl w:val="0"/>
+            </w:pPr>
+            <w:proofErr w:type="spellStart"/>
+            <w:r>
+              <w:t>Kiểu</w:t>
+            </w:r>
+            <w:proofErr w:type="spellEnd"/>
+            <w:r>
+              <w:t xml:space="preserve"> </w:t>
+            </w:r>
+            <w:proofErr w:type="spellStart"/>
+            <w:r>
+              <w:t>trường</w:t>
+            </w:r>
+            <w:proofErr w:type="spellEnd"/>
+          </w:p>
+        </w:tc>
+        <w:tc>
+          <w:tcPr>
+            <w:tcW w:w="1047" w:type="dxa"/>
+            <w:shd w:val="clear" w:color="auto" w:fill="5B9BD5" w:themeFill="accent1"/>
+          </w:tcPr>
+          <w:p>
+            <w:pPr>
+              <w:jc w:val="center"/>
+              <w:outlineLvl w:val="0"/>
+            </w:pPr>
+            <w:proofErr w:type="spellStart"/>
+            <w:r>
+              <w:t>Giá</w:t>
+            </w:r>
+            <w:proofErr w:type="spellEnd"/>
+            <w:r>
+              <w:t xml:space="preserve"> </w:t>
+            </w:r>
+            <w:proofErr w:type="spellStart"/>
+            <w:r>
+              <w:t>trị</w:t>
+            </w:r>
+            <w:proofErr w:type="spellEnd"/>
+            <w:r>
+              <w:t xml:space="preserve"> </w:t>
+            </w:r>
+            <w:proofErr w:type="spellStart"/>
+            <w:r>
+              <w:t>mặc</w:t>
+            </w:r>
+            <w:proofErr w:type="spellEnd"/>
+            <w:r>
+              <w:t xml:space="preserve"> </w:t>
+            </w:r>
+            <w:proofErr w:type="spellStart"/>
+            <w:r>
+              <w:t>định</w:t>
+            </w:r>
+            <w:proofErr w:type="spellEnd"/>
+          </w:p>
+        </w:tc>
+        <w:tc>
+          <w:tcPr>
+            <w:tcW w:w="3961" w:type="dxa"/>
+            <w:shd w:val="clear" w:color="auto" w:fill="5B9BD5" w:themeFill="accent1"/>
+          </w:tcPr>
+          <w:p>
+            <w:pPr>
+              <w:jc w:val="center"/>
+              <w:outlineLvl w:val="0"/>
+            </w:pPr>
+            <w:proofErr w:type="spellStart"/>
+            <w:r>
+              <w:t>Mô</w:t>
+            </w:r>
+            <w:proofErr w:type="spellEnd"/>
+            <w:r>
+              <w:t xml:space="preserve"> </w:t>
+            </w:r>
+            <w:proofErr w:type="spellStart"/>
+            <w:r>
+              <w:t>tả</w:t>
+            </w:r>
+            <w:proofErr w:type="spellEnd"/>
+          </w:p>
+        </w:tc>
+        <w:tc>
+          <w:tcPr>
+            <w:tcW w:w="600" w:type="dxa"/>
+            <w:shd w:val="clear" w:color="auto" w:fill="5B9BD5" w:themeFill="accent1"/>
+          </w:tcPr>
+          <w:p>
+            <w:pPr>
+              <w:jc w:val="center"/>
+              <w:outlineLvl w:val="0"/>
+            </w:pPr>
+          </w:p>
+        </w:tc>
+      </w:tr>
+      <w:tr>
+        <w:tc>
+          <w:tcPr>
+            <w:tcW w:w="444" w:type="dxa"/>
+          </w:tcPr>
+          <w:p>
+            <w:pPr>
+              <w:jc w:val="center"/>
+              <w:outlineLvl w:val="0"/>
+              <w:rPr>
+                <w:sz w:val="16"/>
+                <w:szCs w:val="16"/>
+              </w:rPr>
+            </w:pPr>
+            <w:r>
+              <w:rPr>
+                <w:sz w:val="16"/>
+                <w:szCs w:val="16"/>
+              </w:rPr>
+              <w:t>1</w:t>
+            </w:r>
+          </w:p>
+        </w:tc>
+        <w:tc>
+          <w:tcPr>
+            <w:tcW w:w="1800" w:type="dxa"/>
+          </w:tcPr>
+          <w:p>
+            <w:pPr>
+              <w:outlineLvl w:val="0"/>
+              <w:rPr>
+                <w:sz w:val="16"/>
+                <w:szCs w:val="16"/>
+              </w:rPr>
+            </w:pPr>
+            <w:proofErr w:type="spellStart"/>
+            <w:r>
+              <w:rPr>
+                <w:sz w:val="16"/>
+                <w:szCs w:val="16"/>
+              </w:rPr>
+              <w:t>ma_khuyen_mai</w:t>
+            </w:r>
+            <w:proofErr w:type="spellEnd"/>
+          </w:p>
+        </w:tc>
+        <w:tc>
+          <w:tcPr>
+            <w:tcW w:w="834" w:type="dxa"/>
+          </w:tcPr>
+          <w:p>
+            <w:pPr>
+              <w:outlineLvl w:val="0"/>
+              <w:rPr>
+                <w:sz w:val="16"/>
+                <w:szCs w:val="16"/>
+              </w:rPr>
+            </w:pPr>
+            <w:r>
+              <w:rPr>
+                <w:sz w:val="16"/>
+                <w:szCs w:val="16"/>
+              </w:rPr>
+              <w:t>string</w:t>
+            </w:r>
+          </w:p>
+        </w:tc>
+        <w:tc>
+          <w:tcPr>
+            <w:tcW w:w="1047" w:type="dxa"/>
+          </w:tcPr>
+          <w:p>
+            <w:pPr>
+              <w:outlineLvl w:val="0"/>
+              <w:rPr>
+                <w:sz w:val="16"/>
+                <w:szCs w:val="16"/>
+              </w:rPr>
+            </w:pPr>
+          </w:p>
+        </w:tc>
+        <w:tc>
+          <w:tcPr>
+            <w:tcW w:w="3961" w:type="dxa"/>
+          </w:tcPr>
+          <w:p>
+            <w:pPr>
+              <w:outlineLvl w:val="0"/>
+              <w:rPr>
+                <w:sz w:val="16"/>
+                <w:szCs w:val="16"/>
+                <w:lang w:val="vi-VN"/>
+              </w:rPr>
+            </w:pPr>
+            <w:r>
+              <w:rPr>
+                <w:sz w:val="16"/>
+                <w:szCs w:val="16"/>
+                <w:lang w:val="vi-VN"/>
+              </w:rPr>
+              <w:t xml:space="preserve">Mã khuyến </w:t>
+            </w:r>
+            <w:proofErr w:type="spellStart"/>
+            <w:r>
+              <w:rPr>
+                <w:sz w:val="16"/>
+                <w:szCs w:val="16"/>
+              </w:rPr>
+              <w:t>mãi</w:t>
+            </w:r>
+            <w:proofErr w:type="spellEnd"/>
+            <w:r>
+              <w:rPr>
+                <w:sz w:val="16"/>
+                <w:szCs w:val="16"/>
+                <w:lang w:val="vi-VN"/>
+              </w:rPr>
+              <w:t>(primary key)</w:t>
+            </w:r>
+          </w:p>
+        </w:tc>
+        <w:tc>
+          <w:tcPr>
+            <w:tcW w:w="600" w:type="dxa"/>
+          </w:tcPr>
+          <w:p>
+            <w:pPr>
+              <w:jc w:val="center"/>
+              <w:outlineLvl w:val="0"/>
+              <w:rPr>
+                <w:sz w:val="16"/>
+                <w:szCs w:val="16"/>
+              </w:rPr>
+            </w:pPr>
+            <w:r>
+              <w:rPr>
+                <w:sz w:val="16"/>
+                <w:szCs w:val="16"/>
+              </w:rPr>
+              <w:t>O</w:t>
+            </w:r>
+          </w:p>
+        </w:tc>
+      </w:tr>
+      <w:tr>
+        <w:tc>
+          <w:tcPr>
+            <w:tcW w:w="444" w:type="dxa"/>
+          </w:tcPr>
+          <w:p>
+            <w:pPr>
+              <w:jc w:val="center"/>
+              <w:outlineLvl w:val="0"/>
+              <w:rPr>
+                <w:sz w:val="16"/>
+                <w:szCs w:val="16"/>
+              </w:rPr>
+            </w:pPr>
+            <w:r>
+              <w:rPr>
+                <w:sz w:val="16"/>
+                <w:szCs w:val="16"/>
+              </w:rPr>
+              <w:t>2</w:t>
+            </w:r>
+          </w:p>
+        </w:tc>
+        <w:tc>
+          <w:tcPr>
+            <w:tcW w:w="1800" w:type="dxa"/>
+          </w:tcPr>
+          <w:p>
+            <w:pPr>
+              <w:outlineLvl w:val="0"/>
+              <w:rPr>
+                <w:sz w:val="16"/>
+                <w:szCs w:val="16"/>
+                <w:lang w:val="vi-VN"/>
+              </w:rPr>
+            </w:pPr>
+            <w:r>
+              <w:rPr>
+                <w:sz w:val="16"/>
+                <w:szCs w:val="16"/>
+              </w:rPr>
+              <w:t>ma_</w:t>
+            </w:r>
+            <w:r>
+              <w:rPr>
+                <w:sz w:val="16"/>
+                <w:szCs w:val="16"/>
+                <w:lang w:val="vi-VN"/>
+              </w:rPr>
+              <w:t>dich_vu_ap_dung</w:t>
+            </w:r>
+          </w:p>
+        </w:tc>
+        <w:tc>
+          <w:tcPr>
+            <w:tcW w:w="834" w:type="dxa"/>
+          </w:tcPr>
+          <w:p>
+            <w:pPr>
+              <w:outlineLvl w:val="0"/>
+              <w:rPr>
+                <w:sz w:val="16"/>
+                <w:szCs w:val="16"/>
+              </w:rPr>
+            </w:pPr>
+            <w:r>
+              <w:rPr>
+                <w:sz w:val="16"/>
+                <w:szCs w:val="16"/>
+              </w:rPr>
+              <w:t>string</w:t>
+            </w:r>
+          </w:p>
+        </w:tc>
+        <w:tc>
+          <w:tcPr>
+            <w:tcW w:w="1047" w:type="dxa"/>
+          </w:tcPr>
+          <w:p>
+            <w:pPr>
+              <w:outlineLvl w:val="0"/>
+              <w:rPr>
+                <w:sz w:val="16"/>
+                <w:szCs w:val="16"/>
+              </w:rPr>
+            </w:pPr>
+          </w:p>
+        </w:tc>
+        <w:tc>
+          <w:tcPr>
+            <w:tcW w:w="3961" w:type="dxa"/>
+          </w:tcPr>
+          <w:p>
+            <w:pPr>
+              <w:outlineLvl w:val="0"/>
+              <w:rPr>
+                <w:sz w:val="16"/>
+                <w:szCs w:val="16"/>
+                <w:lang w:val="vi-VN"/>
+              </w:rPr>
+            </w:pPr>
+            <w:r>
+              <w:rPr>
+                <w:sz w:val="16"/>
+                <w:szCs w:val="16"/>
+                <w:lang w:val="vi-VN"/>
+              </w:rPr>
+              <w:t>Mã dịch vụ áp dụng =&gt; foreign key -&gt; Vung_Quang_Cao(</w:t>
+            </w:r>
+            <w:proofErr w:type="spellStart"/>
+            <w:r>
+              <w:rPr>
+                <w:sz w:val="16"/>
+                <w:szCs w:val="16"/>
+              </w:rPr>
+              <w:t>ma_dich_vu</w:t>
+            </w:r>
+            <w:proofErr w:type="spellEnd"/>
+            <w:r>
+              <w:rPr>
+                <w:sz w:val="16"/>
+                <w:szCs w:val="16"/>
+                <w:lang w:val="vi-VN"/>
+              </w:rPr>
+              <w:t>_quang_cao)</w:t>
+            </w:r>
+          </w:p>
+        </w:tc>
+        <w:tc>
+          <w:tcPr>
+            <w:tcW w:w="600" w:type="dxa"/>
+          </w:tcPr>
+          <w:p>
+            <w:pPr>
+              <w:jc w:val="center"/>
+              <w:outlineLvl w:val="0"/>
+              <w:rPr>
+                <w:sz w:val="16"/>
+                <w:szCs w:val="16"/>
+              </w:rPr>
+            </w:pPr>
+            <w:r>
+              <w:rPr>
+                <w:sz w:val="16"/>
+                <w:szCs w:val="16"/>
+              </w:rPr>
+              <w:t>O</w:t>
+            </w:r>
+          </w:p>
+        </w:tc>
+      </w:tr>
+      <w:tr>
+        <w:tc>
+          <w:tcPr>
+            <w:tcW w:w="444" w:type="dxa"/>
+          </w:tcPr>
+          <w:p>
+            <w:pPr>
+              <w:jc w:val="center"/>
+              <w:outlineLvl w:val="0"/>
+              <w:rPr>
+                <w:sz w:val="16"/>
+                <w:szCs w:val="16"/>
+                <w:lang w:val="vi-VN"/>
+              </w:rPr>
+            </w:pPr>
+            <w:r>
+              <w:rPr>
+                <w:sz w:val="16"/>
+                <w:szCs w:val="16"/>
+                <w:lang w:val="vi-VN"/>
+              </w:rPr>
+              <w:t>3</w:t>
+            </w:r>
+          </w:p>
+        </w:tc>
+        <w:tc>
+          <w:tcPr>
+            <w:tcW w:w="1800" w:type="dxa"/>
+          </w:tcPr>
+          <w:p>
+            <w:pPr>
+              <w:outlineLvl w:val="0"/>
+              <w:rPr>
+                <w:sz w:val="16"/>
+                <w:szCs w:val="16"/>
+              </w:rPr>
+            </w:pPr>
+            <w:r>
+              <w:rPr>
+                <w:sz w:val="16"/>
+                <w:szCs w:val="16"/>
+                <w:lang w:val="vi-VN"/>
+              </w:rPr>
+              <w:t>Muc_</w:t>
+            </w:r>
+            <w:proofErr w:type="spellStart"/>
+            <w:r>
+              <w:rPr>
+                <w:sz w:val="16"/>
+                <w:szCs w:val="16"/>
+              </w:rPr>
+              <w:t>gia_ap_dung</w:t>
+            </w:r>
+            <w:proofErr w:type="spellEnd"/>
+          </w:p>
+        </w:tc>
+        <w:tc>
+          <w:tcPr>
+            <w:tcW w:w="834" w:type="dxa"/>
+          </w:tcPr>
+          <w:p>
+            <w:pPr>
+              <w:outlineLvl w:val="0"/>
+              <w:rPr>
+                <w:sz w:val="16"/>
+                <w:szCs w:val="16"/>
+                <w:lang w:val="vi-VN"/>
+              </w:rPr>
+            </w:pPr>
+            <w:r>
+              <w:rPr>
+                <w:sz w:val="16"/>
+                <w:szCs w:val="16"/>
+                <w:lang w:val="vi-VN"/>
+              </w:rPr>
+              <w:t>Number</w:t>
+            </w:r>
+          </w:p>
+        </w:tc>
+        <w:tc>
+          <w:tcPr>
+            <w:tcW w:w="1047" w:type="dxa"/>
+          </w:tcPr>
+          <w:p>
+            <w:pPr>
+              <w:outlineLvl w:val="0"/>
+              <w:rPr>
+                <w:sz w:val="16"/>
+                <w:szCs w:val="16"/>
+                <w:lang w:val="vi-VN"/>
+              </w:rPr>
+            </w:pPr>
+          </w:p>
+        </w:tc>
+        <w:tc>
+          <w:tcPr>
+            <w:tcW w:w="3961" w:type="dxa"/>
+          </w:tcPr>
+          <w:p>
+            <w:pPr>
+              <w:outlineLvl w:val="0"/>
+              <w:rPr>
+                <w:sz w:val="16"/>
+                <w:szCs w:val="16"/>
+              </w:rPr>
+            </w:pPr>
+            <w:proofErr w:type="spellStart"/>
+            <w:proofErr w:type="gramStart"/>
+            <w:r>
+              <w:rPr>
+                <w:sz w:val="16"/>
+                <w:szCs w:val="16"/>
+              </w:rPr>
+              <w:t>Json</w:t>
+            </w:r>
+            <w:proofErr w:type="spellEnd"/>
+            <w:r>
+              <w:rPr>
+                <w:sz w:val="16"/>
+                <w:szCs w:val="16"/>
+              </w:rPr>
+              <w:t>{</w:t>
+            </w:r>
+            <w:proofErr w:type="spellStart"/>
+            <w:proofErr w:type="gramEnd"/>
+            <w:r>
+              <w:rPr>
+                <w:sz w:val="16"/>
+                <w:szCs w:val="16"/>
+              </w:rPr>
+              <w:t>loai</w:t>
+            </w:r>
+            <w:proofErr w:type="spellEnd"/>
+            <w:r>
+              <w:rPr>
+                <w:sz w:val="16"/>
+                <w:szCs w:val="16"/>
+              </w:rPr>
+              <w:t xml:space="preserve">, </w:t>
+            </w:r>
+            <w:proofErr w:type="spellStart"/>
+            <w:r>
+              <w:rPr>
+                <w:sz w:val="16"/>
+                <w:szCs w:val="16"/>
+              </w:rPr>
+              <w:t>gia_tri</w:t>
+            </w:r>
+            <w:proofErr w:type="spellEnd"/>
+            <w:r>
+              <w:rPr>
+                <w:sz w:val="16"/>
+                <w:szCs w:val="16"/>
+              </w:rPr>
+              <w:t>}</w:t>
+            </w:r>
+          </w:p>
+          <w:p>
+            <w:pPr>
+              <w:outlineLvl w:val="0"/>
+              <w:rPr>
+                <w:sz w:val="16"/>
+                <w:szCs w:val="16"/>
+              </w:rPr>
+            </w:pPr>
+            <w:proofErr w:type="spellStart"/>
+            <w:r>
+              <w:rPr>
+                <w:sz w:val="16"/>
+                <w:szCs w:val="16"/>
+              </w:rPr>
+              <w:t>Loai</w:t>
+            </w:r>
+            <w:proofErr w:type="spellEnd"/>
+            <w:r>
+              <w:rPr>
+                <w:sz w:val="16"/>
+                <w:szCs w:val="16"/>
+              </w:rPr>
+              <w:t xml:space="preserve">: 1 – </w:t>
+            </w:r>
+            <w:proofErr w:type="spellStart"/>
+            <w:r>
+              <w:rPr>
+                <w:sz w:val="16"/>
+                <w:szCs w:val="16"/>
+              </w:rPr>
+              <w:t>phần</w:t>
+            </w:r>
+            <w:proofErr w:type="spellEnd"/>
+            <w:r>
+              <w:rPr>
+                <w:sz w:val="16"/>
+                <w:szCs w:val="16"/>
+              </w:rPr>
+              <w:t xml:space="preserve"> tram, 0 – </w:t>
+            </w:r>
+            <w:proofErr w:type="spellStart"/>
+            <w:r>
+              <w:rPr>
+                <w:sz w:val="16"/>
+                <w:szCs w:val="16"/>
+              </w:rPr>
+              <w:t>giá</w:t>
+            </w:r>
+            <w:proofErr w:type="spellEnd"/>
+            <w:r>
+              <w:rPr>
+                <w:sz w:val="16"/>
+                <w:szCs w:val="16"/>
+              </w:rPr>
+              <w:t xml:space="preserve"> </w:t>
+            </w:r>
+            <w:proofErr w:type="spellStart"/>
+            <w:r>
+              <w:rPr>
+                <w:sz w:val="16"/>
+                <w:szCs w:val="16"/>
+              </w:rPr>
+              <w:t>trị</w:t>
+            </w:r>
+            <w:proofErr w:type="spellEnd"/>
+          </w:p>
+          <w:p>
+            <w:pPr>
+              <w:outlineLvl w:val="0"/>
+              <w:rPr>
+                <w:sz w:val="16"/>
+                <w:szCs w:val="16"/>
+              </w:rPr>
+            </w:pPr>
+            <w:proofErr w:type="spellStart"/>
+            <w:r>
+              <w:rPr>
+                <w:sz w:val="16"/>
+                <w:szCs w:val="16"/>
+              </w:rPr>
+              <w:t>Gia_tri</w:t>
+            </w:r>
+            <w:proofErr w:type="spellEnd"/>
+            <w:r>
+              <w:rPr>
+                <w:sz w:val="16"/>
+                <w:szCs w:val="16"/>
+              </w:rPr>
+              <w:t xml:space="preserve">: </w:t>
+            </w:r>
+            <w:proofErr w:type="spellStart"/>
+            <w:r>
+              <w:rPr>
+                <w:sz w:val="16"/>
+                <w:szCs w:val="16"/>
+              </w:rPr>
+              <w:t>nếu</w:t>
+            </w:r>
+            <w:proofErr w:type="spellEnd"/>
+            <w:r>
+              <w:rPr>
+                <w:sz w:val="16"/>
+                <w:szCs w:val="16"/>
+              </w:rPr>
+              <w:t xml:space="preserve"> </w:t>
+            </w:r>
+            <w:proofErr w:type="spellStart"/>
+            <w:r>
+              <w:rPr>
+                <w:sz w:val="16"/>
+                <w:szCs w:val="16"/>
+              </w:rPr>
+              <w:t>là</w:t>
+            </w:r>
+            <w:proofErr w:type="spellEnd"/>
+            <w:r>
+              <w:rPr>
+                <w:sz w:val="16"/>
+                <w:szCs w:val="16"/>
+              </w:rPr>
+              <w:t xml:space="preserve"> </w:t>
+            </w:r>
+            <w:proofErr w:type="spellStart"/>
+            <w:r>
+              <w:rPr>
+                <w:sz w:val="16"/>
+                <w:szCs w:val="16"/>
+              </w:rPr>
+              <w:t>phần</w:t>
+            </w:r>
+            <w:proofErr w:type="spellEnd"/>
+            <w:r>
+              <w:rPr>
+                <w:sz w:val="16"/>
+                <w:szCs w:val="16"/>
+              </w:rPr>
+              <w:t xml:space="preserve"> tram(%), </w:t>
+            </w:r>
+            <w:proofErr w:type="spellStart"/>
+            <w:r>
+              <w:rPr>
+                <w:sz w:val="16"/>
+                <w:szCs w:val="16"/>
+              </w:rPr>
+              <w:t>nếu</w:t>
+            </w:r>
+            <w:proofErr w:type="spellEnd"/>
+            <w:r>
+              <w:rPr>
+                <w:sz w:val="16"/>
+                <w:szCs w:val="16"/>
+              </w:rPr>
+              <w:t xml:space="preserve"> </w:t>
+            </w:r>
+            <w:proofErr w:type="spellStart"/>
+            <w:r>
+              <w:rPr>
+                <w:sz w:val="16"/>
+                <w:szCs w:val="16"/>
+              </w:rPr>
+              <w:t>là</w:t>
+            </w:r>
+            <w:proofErr w:type="spellEnd"/>
+            <w:r>
+              <w:rPr>
+                <w:sz w:val="16"/>
+                <w:szCs w:val="16"/>
+              </w:rPr>
+              <w:t xml:space="preserve"> </w:t>
+            </w:r>
+            <w:proofErr w:type="spellStart"/>
+            <w:r>
+              <w:rPr>
+                <w:sz w:val="16"/>
+                <w:szCs w:val="16"/>
+              </w:rPr>
+              <w:t>giá</w:t>
+            </w:r>
+            <w:proofErr w:type="spellEnd"/>
+            <w:r>
+              <w:rPr>
+                <w:sz w:val="16"/>
+                <w:szCs w:val="16"/>
+              </w:rPr>
+              <w:t xml:space="preserve"> </w:t>
+            </w:r>
+            <w:proofErr w:type="spellStart"/>
+            <w:r>
+              <w:rPr>
+                <w:sz w:val="16"/>
+                <w:szCs w:val="16"/>
+              </w:rPr>
+              <w:t>trị</w:t>
+            </w:r>
+            <w:proofErr w:type="spellEnd"/>
+            <w:r>
+              <w:rPr>
+                <w:sz w:val="16"/>
+                <w:szCs w:val="16"/>
+              </w:rPr>
+              <w:t>(VND)</w:t>
+            </w:r>
+          </w:p>
+        </w:tc>
+        <w:tc>
+          <w:tcPr>
+            <w:tcW w:w="600" w:type="dxa"/>
+          </w:tcPr>
+          <w:p>
+            <w:pPr>
+              <w:jc w:val="center"/>
+              <w:outlineLvl w:val="0"/>
+              <w:rPr>
+                <w:sz w:val="16"/>
+                <w:szCs w:val="16"/>
+              </w:rPr>
+            </w:pPr>
+            <w:r>
+              <w:rPr>
+                <w:sz w:val="16"/>
+                <w:szCs w:val="16"/>
+              </w:rPr>
+              <w:t>O</w:t>
+            </w:r>
+          </w:p>
+        </w:tc>
+        <w:bookmarkStart w:id="0" w:name="_GoBack"/>
+        <w:bookmarkEnd w:id="0"/>
+      </w:tr>
+      <w:tr>
+        <w:tc>
+          <w:tcPr>
+            <w:tcW w:w="444" w:type="dxa"/>
+          </w:tcPr>
+          <w:p>
+            <w:pPr>
+              <w:jc w:val="center"/>
+              <w:outlineLvl w:val="0"/>
+              <w:rPr>
+                <w:sz w:val="16"/>
+                <w:szCs w:val="16"/>
+                <w:lang w:val="vi-VN"/>
+              </w:rPr>
+            </w:pPr>
+            <w:r>
+              <w:rPr>
+                <w:sz w:val="16"/>
+                <w:szCs w:val="16"/>
+                <w:lang w:val="vi-VN"/>
+              </w:rPr>
+              <w:t>7</w:t>
+            </w:r>
+          </w:p>
+        </w:tc>
+        <w:tc>
+          <w:tcPr>
+            <w:tcW w:w="1800" w:type="dxa"/>
+          </w:tcPr>
+          <w:p>
+            <w:pPr>
+              <w:outlineLvl w:val="0"/>
+              <w:rPr>
+                <w:rFonts w:ascii="Tahoma" w:hAnsi="Tahoma" w:cs="Tahoma"/>
+                <w:sz w:val="16"/>
+                <w:szCs w:val="16"/>
+                <w:lang w:val="vi-VN"/>
+              </w:rPr>
+            </w:pPr>
+            <w:r>
+              <w:rPr>
+                <w:rFonts w:ascii="Tahoma" w:hAnsi="Tahoma" w:cs="Tahoma"/>
+                <w:sz w:val="16"/>
+                <w:szCs w:val="16"/>
+                <w:lang w:val="vi-VN"/>
+              </w:rPr>
+              <w:t>Start_Date</w:t>
+            </w:r>
+          </w:p>
+        </w:tc>
+        <w:tc>
+          <w:tcPr>
+            <w:tcW w:w="834" w:type="dxa"/>
+          </w:tcPr>
+          <w:p>
+            <w:pPr>
+              <w:outlineLvl w:val="0"/>
+              <w:rPr>
+                <w:rFonts w:ascii="Tahoma" w:hAnsi="Tahoma" w:cs="Tahoma"/>
+                <w:sz w:val="16"/>
+                <w:szCs w:val="16"/>
+                <w:lang w:val="vi-VN"/>
+              </w:rPr>
+            </w:pPr>
+            <w:r>
+              <w:rPr>
+                <w:rFonts w:ascii="Tahoma" w:hAnsi="Tahoma" w:cs="Tahoma"/>
+                <w:sz w:val="16"/>
+                <w:szCs w:val="16"/>
+                <w:lang w:val="vi-VN"/>
+              </w:rPr>
+              <w:t>Date</w:t>
+            </w:r>
+          </w:p>
+        </w:tc>
+        <w:tc>
+          <w:tcPr>
+            <w:tcW w:w="1047" w:type="dxa"/>
+          </w:tcPr>
+          <w:p>
+            <w:pPr>
+              <w:outlineLvl w:val="0"/>
+              <w:rPr>
+                <w:rFonts w:ascii="Tahoma" w:hAnsi="Tahoma" w:cs="Tahoma"/>
+                <w:sz w:val="16"/>
+                <w:szCs w:val="16"/>
+                <w:lang w:val="vi-VN"/>
+              </w:rPr>
+            </w:pPr>
+            <w:r>
+              <w:rPr>
+                <w:rFonts w:ascii="Tahoma" w:hAnsi="Tahoma" w:cs="Tahoma"/>
+                <w:sz w:val="16"/>
+                <w:szCs w:val="16"/>
+                <w:lang w:val="vi-VN"/>
+              </w:rPr>
+              <w:t>Tự động</w:t>
+            </w:r>
+          </w:p>
+        </w:tc>
+        <w:tc>
+          <w:tcPr>
+            <w:tcW w:w="3961" w:type="dxa"/>
+          </w:tcPr>
+          <w:p>
+            <w:pPr>
+              <w:widowControl/>
+              <w:rPr>
+                <w:rFonts w:ascii="Tahoma" w:hAnsi="Tahoma" w:cs="Tahoma"/>
+                <w:sz w:val="16"/>
+                <w:szCs w:val="16"/>
+                <w:lang w:val="vi-VN"/>
+              </w:rPr>
+            </w:pPr>
+            <w:r>
+              <w:rPr>
+                <w:rFonts w:ascii="Tahoma" w:hAnsi="Tahoma" w:cs="Tahoma"/>
+                <w:sz w:val="16"/>
+                <w:szCs w:val="16"/>
+                <w:lang w:val="vi-VN"/>
+              </w:rPr>
+              <w:t>Ngày bắt đầu áp dụng giá</w:t>
+            </w:r>
+          </w:p>
+        </w:tc>
+        <w:tc>
+          <w:tcPr>
+            <w:tcW w:w="600" w:type="dxa"/>
+          </w:tcPr>
+          <w:p>
+            <w:pPr>
+              <w:jc w:val="center"/>
+              <w:outlineLvl w:val="0"/>
+              <w:rPr>
+                <w:rFonts w:ascii="Tahoma" w:hAnsi="Tahoma" w:cs="Tahoma"/>
+                <w:sz w:val="16"/>
+                <w:szCs w:val="16"/>
+              </w:rPr>
+            </w:pPr>
+            <w:r>
+              <w:rPr>
+                <w:sz w:val="16"/>
+                <w:szCs w:val="16"/>
+              </w:rPr>
+              <w:t>O</w:t>
+            </w:r>
+          </w:p>
+        </w:tc>
+      </w:tr>
+      <w:tr>
+        <w:tc>
+          <w:tcPr>
+            <w:tcW w:w="444" w:type="dxa"/>
+          </w:tcPr>
+          <w:p>
+            <w:pPr>
+              <w:jc w:val="center"/>
+              <w:outlineLvl w:val="0"/>
+              <w:rPr>
+                <w:sz w:val="16"/>
+                <w:szCs w:val="16"/>
+                <w:lang w:val="vi-VN"/>
+              </w:rPr>
+            </w:pPr>
+            <w:r>
+              <w:rPr>
+                <w:sz w:val="16"/>
+                <w:szCs w:val="16"/>
+                <w:lang w:val="vi-VN"/>
+              </w:rPr>
+              <w:t>8</w:t>
+            </w:r>
+          </w:p>
+        </w:tc>
+        <w:tc>
+          <w:tcPr>
+            <w:tcW w:w="1800" w:type="dxa"/>
+          </w:tcPr>
+          <w:p>
+            <w:pPr>
+              <w:outlineLvl w:val="0"/>
+              <w:rPr>
+                <w:rFonts w:ascii="Tahoma" w:hAnsi="Tahoma" w:cs="Tahoma"/>
+                <w:sz w:val="16"/>
+                <w:szCs w:val="16"/>
+                <w:lang w:val="vi-VN"/>
+              </w:rPr>
+            </w:pPr>
+            <w:r>
+              <w:rPr>
+                <w:rFonts w:ascii="Tahoma" w:hAnsi="Tahoma" w:cs="Tahoma"/>
+                <w:sz w:val="16"/>
+                <w:szCs w:val="16"/>
+                <w:lang w:val="vi-VN"/>
+              </w:rPr>
+              <w:t>End_date</w:t>
+            </w:r>
+          </w:p>
+        </w:tc>
+        <w:tc>
+          <w:tcPr>
+            <w:tcW w:w="834" w:type="dxa"/>
+          </w:tcPr>
+          <w:p>
+            <w:pPr>
+              <w:outlineLvl w:val="0"/>
+              <w:rPr>
+                <w:rFonts w:ascii="Tahoma" w:hAnsi="Tahoma" w:cs="Tahoma"/>
+                <w:sz w:val="16"/>
+                <w:szCs w:val="16"/>
+                <w:lang w:val="vi-VN"/>
+              </w:rPr>
+            </w:pPr>
+            <w:r>
+              <w:rPr>
+                <w:rFonts w:ascii="Tahoma" w:hAnsi="Tahoma" w:cs="Tahoma"/>
+                <w:sz w:val="16"/>
+                <w:szCs w:val="16"/>
+                <w:lang w:val="vi-VN"/>
+              </w:rPr>
+              <w:t>Date</w:t>
+            </w:r>
+          </w:p>
+        </w:tc>
+        <w:tc>
+          <w:tcPr>
+            <w:tcW w:w="1047" w:type="dxa"/>
+          </w:tcPr>
+          <w:p>
+            <w:pPr>
+              <w:outlineLvl w:val="0"/>
+              <w:rPr>
+                <w:rFonts w:ascii="Tahoma" w:hAnsi="Tahoma" w:cs="Tahoma"/>
+                <w:sz w:val="16"/>
+                <w:szCs w:val="16"/>
+                <w:lang w:val="vi-VN"/>
+              </w:rPr>
+            </w:pPr>
+            <w:r>
+              <w:rPr>
+                <w:rFonts w:ascii="Tahoma" w:hAnsi="Tahoma" w:cs="Tahoma"/>
+                <w:sz w:val="16"/>
+                <w:szCs w:val="16"/>
+                <w:lang w:val="vi-VN"/>
+              </w:rPr>
+              <w:t>Tự động</w:t>
+            </w:r>
+          </w:p>
+        </w:tc>
+        <w:tc>
+          <w:tcPr>
+            <w:tcW w:w="3961" w:type="dxa"/>
+          </w:tcPr>
+          <w:p>
+            <w:pPr>
+              <w:widowControl/>
+              <w:rPr>
+                <w:rFonts w:ascii="Tahoma" w:hAnsi="Tahoma" w:cs="Tahoma"/>
+                <w:sz w:val="16"/>
+                <w:szCs w:val="16"/>
+                <w:lang w:val="vi-VN"/>
+              </w:rPr>
+            </w:pPr>
+            <w:r>
+              <w:rPr>
+                <w:rFonts w:ascii="Tahoma" w:hAnsi="Tahoma" w:cs="Tahoma"/>
+                <w:sz w:val="16"/>
+                <w:szCs w:val="16"/>
+                <w:lang w:val="vi-VN"/>
+              </w:rPr>
+              <w:t>Ngày kết thúc</w:t>
+            </w:r>
+          </w:p>
+        </w:tc>
+        <w:tc>
+          <w:tcPr>
+            <w:tcW w:w="600" w:type="dxa"/>
+          </w:tcPr>
+          <w:p>
+            <w:pPr>
+              <w:jc w:val="center"/>
+              <w:outlineLvl w:val="0"/>
+              <w:rPr>
+                <w:rFonts w:ascii="Tahoma" w:hAnsi="Tahoma" w:cs="Tahoma"/>
+                <w:sz w:val="16"/>
+                <w:szCs w:val="16"/>
+              </w:rPr>
+            </w:pPr>
+            <w:r>
+              <w:rPr>
+                <w:sz w:val="16"/>
+                <w:szCs w:val="16"/>
+              </w:rPr>
+              <w:t>O</w:t>
+            </w:r>
           </w:p>
         </w:tc>
       </w:tr>

</xml_diff>

<commit_message>
promotion management: create form create and edit
</commit_message>
<xml_diff>
--- a/documents/LVTN.docx
+++ b/documents/LVTN.docx
@@ -7353,14 +7353,12 @@
               <w:rPr>
                 <w:sz w:val="16"/>
                 <w:szCs w:val="16"/>
-                <w:lang w:val="vi-VN"/>
-              </w:rPr>
-            </w:pPr>
-            <w:r>
-              <w:rPr>
-                <w:sz w:val="16"/>
-                <w:szCs w:val="16"/>
-                <w:lang w:val="vi-VN"/>
+              </w:rPr>
+            </w:pPr>
+            <w:r>
+              <w:rPr>
+                <w:sz w:val="16"/>
+                <w:szCs w:val="16"/>
               </w:rPr>
               <w:t>3</w:t>
             </w:r>
@@ -7378,21 +7376,13 @@
                 <w:szCs w:val="16"/>
               </w:rPr>
             </w:pPr>
-            <w:r>
-              <w:rPr>
-                <w:sz w:val="16"/>
-                <w:szCs w:val="16"/>
-                <w:lang w:val="vi-VN"/>
-              </w:rPr>
-              <w:t>Muc_</w:t>
-            </w:r>
-            <w:proofErr w:type="spellStart"/>
-            <w:r>
-              <w:rPr>
-                <w:sz w:val="16"/>
-                <w:szCs w:val="16"/>
-              </w:rPr>
-              <w:t>gia_ap_dung</w:t>
+            <w:proofErr w:type="spellStart"/>
+            <w:r>
+              <w:rPr>
+                <w:sz w:val="16"/>
+                <w:szCs w:val="16"/>
+              </w:rPr>
+              <w:t>Mo_ta</w:t>
             </w:r>
             <w:proofErr w:type="spellEnd"/>
           </w:p>
@@ -7407,16 +7397,14 @@
               <w:rPr>
                 <w:sz w:val="16"/>
                 <w:szCs w:val="16"/>
-                <w:lang w:val="vi-VN"/>
-              </w:rPr>
-            </w:pPr>
-            <w:r>
-              <w:rPr>
-                <w:sz w:val="16"/>
-                <w:szCs w:val="16"/>
-                <w:lang w:val="vi-VN"/>
-              </w:rPr>
-              <w:t>Number</w:t>
+              </w:rPr>
+            </w:pPr>
+            <w:r>
+              <w:rPr>
+                <w:sz w:val="16"/>
+                <w:szCs w:val="16"/>
+              </w:rPr>
+              <w:t>String</w:t>
             </w:r>
           </w:p>
         </w:tc>
@@ -7430,7 +7418,6 @@
               <w:rPr>
                 <w:sz w:val="16"/>
                 <w:szCs w:val="16"/>
-                <w:lang w:val="vi-VN"/>
               </w:rPr>
             </w:pPr>
           </w:p>
@@ -7448,258 +7435,142 @@
               </w:rPr>
             </w:pPr>
             <w:proofErr w:type="spellStart"/>
-            <w:proofErr w:type="gramStart"/>
-            <w:r>
-              <w:rPr>
-                <w:sz w:val="16"/>
-                <w:szCs w:val="16"/>
-              </w:rPr>
-              <w:t>Json</w:t>
-            </w:r>
-            <w:proofErr w:type="spellEnd"/>
-            <w:r>
-              <w:rPr>
-                <w:sz w:val="16"/>
-                <w:szCs w:val="16"/>
-              </w:rPr>
-              <w:t>{</w:t>
-            </w:r>
-            <w:proofErr w:type="spellStart"/>
-            <w:proofErr w:type="gramEnd"/>
-            <w:r>
-              <w:rPr>
-                <w:sz w:val="16"/>
-                <w:szCs w:val="16"/>
-              </w:rPr>
-              <w:t>loai</w:t>
-            </w:r>
-            <w:proofErr w:type="spellEnd"/>
-            <w:r>
-              <w:rPr>
-                <w:sz w:val="16"/>
-                <w:szCs w:val="16"/>
-              </w:rPr>
-              <w:t xml:space="preserve">, </w:t>
-            </w:r>
-            <w:proofErr w:type="spellStart"/>
-            <w:r>
-              <w:rPr>
-                <w:sz w:val="16"/>
-                <w:szCs w:val="16"/>
-              </w:rPr>
-              <w:t>gia_tri</w:t>
-            </w:r>
-            <w:proofErr w:type="spellEnd"/>
-            <w:r>
-              <w:rPr>
-                <w:sz w:val="16"/>
-                <w:szCs w:val="16"/>
-              </w:rPr>
-              <w:t>}</w:t>
-            </w:r>
-          </w:p>
-          <w:p>
-            <w:pPr>
-              <w:outlineLvl w:val="0"/>
-              <w:rPr>
-                <w:sz w:val="16"/>
-                <w:szCs w:val="16"/>
-              </w:rPr>
-            </w:pPr>
-            <w:proofErr w:type="spellStart"/>
-            <w:r>
-              <w:rPr>
-                <w:sz w:val="16"/>
-                <w:szCs w:val="16"/>
-              </w:rPr>
-              <w:t>Loai</w:t>
-            </w:r>
-            <w:proofErr w:type="spellEnd"/>
-            <w:r>
-              <w:rPr>
-                <w:sz w:val="16"/>
-                <w:szCs w:val="16"/>
-              </w:rPr>
-              <w:t xml:space="preserve">: 1 – </w:t>
-            </w:r>
-            <w:proofErr w:type="spellStart"/>
-            <w:r>
-              <w:rPr>
-                <w:sz w:val="16"/>
-                <w:szCs w:val="16"/>
-              </w:rPr>
-              <w:t>phần</w:t>
-            </w:r>
-            <w:proofErr w:type="spellEnd"/>
-            <w:r>
-              <w:rPr>
-                <w:sz w:val="16"/>
-                <w:szCs w:val="16"/>
-              </w:rPr>
-              <w:t xml:space="preserve"> tram, 0 – </w:t>
-            </w:r>
-            <w:proofErr w:type="spellStart"/>
-            <w:r>
-              <w:rPr>
-                <w:sz w:val="16"/>
-                <w:szCs w:val="16"/>
-              </w:rPr>
-              <w:t>giá</w:t>
-            </w:r>
-            <w:proofErr w:type="spellEnd"/>
-            <w:r>
-              <w:rPr>
-                <w:sz w:val="16"/>
-                <w:szCs w:val="16"/>
-              </w:rPr>
-              <w:t xml:space="preserve"> </w:t>
-            </w:r>
-            <w:proofErr w:type="spellStart"/>
-            <w:r>
-              <w:rPr>
-                <w:sz w:val="16"/>
-                <w:szCs w:val="16"/>
-              </w:rPr>
-              <w:t>trị</w:t>
-            </w:r>
-            <w:proofErr w:type="spellEnd"/>
-          </w:p>
-          <w:p>
-            <w:pPr>
-              <w:outlineLvl w:val="0"/>
-              <w:rPr>
-                <w:sz w:val="16"/>
-                <w:szCs w:val="16"/>
-              </w:rPr>
-            </w:pPr>
-            <w:proofErr w:type="spellStart"/>
-            <w:r>
-              <w:rPr>
-                <w:sz w:val="16"/>
-                <w:szCs w:val="16"/>
-              </w:rPr>
-              <w:t>Gia_tri</w:t>
-            </w:r>
-            <w:proofErr w:type="spellEnd"/>
-            <w:r>
-              <w:rPr>
-                <w:sz w:val="16"/>
-                <w:szCs w:val="16"/>
-              </w:rPr>
-              <w:t xml:space="preserve">: </w:t>
-            </w:r>
-            <w:proofErr w:type="spellStart"/>
-            <w:r>
-              <w:rPr>
-                <w:sz w:val="16"/>
-                <w:szCs w:val="16"/>
-              </w:rPr>
-              <w:t>nếu</w:t>
-            </w:r>
-            <w:proofErr w:type="spellEnd"/>
-            <w:r>
-              <w:rPr>
-                <w:sz w:val="16"/>
-                <w:szCs w:val="16"/>
-              </w:rPr>
-              <w:t xml:space="preserve"> </w:t>
-            </w:r>
-            <w:proofErr w:type="spellStart"/>
-            <w:r>
-              <w:rPr>
-                <w:sz w:val="16"/>
-                <w:szCs w:val="16"/>
-              </w:rPr>
-              <w:t>là</w:t>
-            </w:r>
-            <w:proofErr w:type="spellEnd"/>
-            <w:r>
-              <w:rPr>
-                <w:sz w:val="16"/>
-                <w:szCs w:val="16"/>
-              </w:rPr>
-              <w:t xml:space="preserve"> </w:t>
-            </w:r>
-            <w:proofErr w:type="spellStart"/>
-            <w:r>
-              <w:rPr>
-                <w:sz w:val="16"/>
-                <w:szCs w:val="16"/>
-              </w:rPr>
-              <w:t>phần</w:t>
-            </w:r>
-            <w:proofErr w:type="spellEnd"/>
-            <w:r>
-              <w:rPr>
-                <w:sz w:val="16"/>
-                <w:szCs w:val="16"/>
-              </w:rPr>
-              <w:t xml:space="preserve"> tram(%), </w:t>
-            </w:r>
-            <w:proofErr w:type="spellStart"/>
-            <w:r>
-              <w:rPr>
-                <w:sz w:val="16"/>
-                <w:szCs w:val="16"/>
-              </w:rPr>
-              <w:t>nếu</w:t>
-            </w:r>
-            <w:proofErr w:type="spellEnd"/>
-            <w:r>
-              <w:rPr>
-                <w:sz w:val="16"/>
-                <w:szCs w:val="16"/>
-              </w:rPr>
-              <w:t xml:space="preserve"> </w:t>
-            </w:r>
-            <w:proofErr w:type="spellStart"/>
-            <w:r>
-              <w:rPr>
-                <w:sz w:val="16"/>
-                <w:szCs w:val="16"/>
-              </w:rPr>
-              <w:t>là</w:t>
-            </w:r>
-            <w:proofErr w:type="spellEnd"/>
-            <w:r>
-              <w:rPr>
-                <w:sz w:val="16"/>
-                <w:szCs w:val="16"/>
-              </w:rPr>
-              <w:t xml:space="preserve"> </w:t>
-            </w:r>
-            <w:proofErr w:type="spellStart"/>
-            <w:r>
-              <w:rPr>
-                <w:sz w:val="16"/>
-                <w:szCs w:val="16"/>
-              </w:rPr>
-              <w:t>giá</w:t>
-            </w:r>
-            <w:proofErr w:type="spellEnd"/>
-            <w:r>
-              <w:rPr>
-                <w:sz w:val="16"/>
-                <w:szCs w:val="16"/>
-              </w:rPr>
-              <w:t xml:space="preserve"> </w:t>
-            </w:r>
-            <w:proofErr w:type="spellStart"/>
-            <w:r>
-              <w:rPr>
-                <w:sz w:val="16"/>
-                <w:szCs w:val="16"/>
-              </w:rPr>
-              <w:t>trị</w:t>
-            </w:r>
-            <w:proofErr w:type="spellEnd"/>
-            <w:r>
-              <w:rPr>
-                <w:sz w:val="16"/>
-                <w:szCs w:val="16"/>
-              </w:rPr>
-              <w:t>(VND)</w:t>
-            </w:r>
+            <w:r>
+              <w:rPr>
+                <w:sz w:val="16"/>
+                <w:szCs w:val="16"/>
+              </w:rPr>
+              <w:t>Tên</w:t>
+            </w:r>
+            <w:proofErr w:type="spellEnd"/>
+            <w:r>
+              <w:rPr>
+                <w:sz w:val="16"/>
+                <w:szCs w:val="16"/>
+              </w:rPr>
+              <w:t xml:space="preserve"> </w:t>
+            </w:r>
+            <w:proofErr w:type="spellStart"/>
+            <w:r>
+              <w:rPr>
+                <w:sz w:val="16"/>
+                <w:szCs w:val="16"/>
+              </w:rPr>
+              <w:t>khuyến</w:t>
+            </w:r>
+            <w:proofErr w:type="spellEnd"/>
+            <w:r>
+              <w:rPr>
+                <w:sz w:val="16"/>
+                <w:szCs w:val="16"/>
+              </w:rPr>
+              <w:t xml:space="preserve"> </w:t>
+            </w:r>
+            <w:proofErr w:type="spellStart"/>
+            <w:r>
+              <w:rPr>
+                <w:sz w:val="16"/>
+                <w:szCs w:val="16"/>
+              </w:rPr>
+              <w:t>mãi</w:t>
+            </w:r>
+            <w:proofErr w:type="spellEnd"/>
+            <w:r>
+              <w:rPr>
+                <w:sz w:val="16"/>
+                <w:szCs w:val="16"/>
+              </w:rPr>
+              <w:t xml:space="preserve"> </w:t>
+            </w:r>
+            <w:proofErr w:type="spellStart"/>
+            <w:r>
+              <w:rPr>
+                <w:sz w:val="16"/>
+                <w:szCs w:val="16"/>
+              </w:rPr>
+              <w:t>hoặc</w:t>
+            </w:r>
+            <w:proofErr w:type="spellEnd"/>
+            <w:r>
+              <w:rPr>
+                <w:sz w:val="16"/>
+                <w:szCs w:val="16"/>
+              </w:rPr>
+              <w:t xml:space="preserve"> </w:t>
+            </w:r>
+            <w:proofErr w:type="spellStart"/>
+            <w:r>
+              <w:rPr>
+                <w:sz w:val="16"/>
+                <w:szCs w:val="16"/>
+              </w:rPr>
+              <w:t>mô</w:t>
+            </w:r>
+            <w:proofErr w:type="spellEnd"/>
+            <w:r>
+              <w:rPr>
+                <w:sz w:val="16"/>
+                <w:szCs w:val="16"/>
+              </w:rPr>
+              <w:t xml:space="preserve"> </w:t>
+            </w:r>
+            <w:proofErr w:type="spellStart"/>
+            <w:r>
+              <w:rPr>
+                <w:sz w:val="16"/>
+                <w:szCs w:val="16"/>
+              </w:rPr>
+              <w:t>tả</w:t>
+            </w:r>
+            <w:proofErr w:type="spellEnd"/>
+            <w:r>
+              <w:rPr>
+                <w:sz w:val="16"/>
+                <w:szCs w:val="16"/>
+              </w:rPr>
+              <w:t xml:space="preserve"> </w:t>
+            </w:r>
+            <w:proofErr w:type="spellStart"/>
+            <w:r>
+              <w:rPr>
+                <w:sz w:val="16"/>
+                <w:szCs w:val="16"/>
+              </w:rPr>
+              <w:t>về</w:t>
+            </w:r>
+            <w:proofErr w:type="spellEnd"/>
+            <w:r>
+              <w:rPr>
+                <w:sz w:val="16"/>
+                <w:szCs w:val="16"/>
+              </w:rPr>
+              <w:t xml:space="preserve"> </w:t>
+            </w:r>
+            <w:proofErr w:type="spellStart"/>
+            <w:r>
+              <w:rPr>
+                <w:sz w:val="16"/>
+                <w:szCs w:val="16"/>
+              </w:rPr>
+              <w:t>khuyến</w:t>
+            </w:r>
+            <w:proofErr w:type="spellEnd"/>
+            <w:r>
+              <w:rPr>
+                <w:sz w:val="16"/>
+                <w:szCs w:val="16"/>
+              </w:rPr>
+              <w:t xml:space="preserve"> </w:t>
+            </w:r>
+            <w:proofErr w:type="spellStart"/>
+            <w:r>
+              <w:rPr>
+                <w:sz w:val="16"/>
+                <w:szCs w:val="16"/>
+              </w:rPr>
+              <w:t>mãi</w:t>
+            </w:r>
+            <w:proofErr w:type="spellEnd"/>
           </w:p>
         </w:tc>
         <w:tc>
@@ -7724,8 +7595,6 @@
             </w:r>
           </w:p>
         </w:tc>
-        <w:bookmarkStart w:id="0" w:name="_GoBack"/>
-        <w:bookmarkEnd w:id="0"/>
       </w:tr>
       <w:tr>
         <w:tc>
@@ -7748,7 +7617,7 @@
                 <w:szCs w:val="16"/>
                 <w:lang w:val="vi-VN"/>
               </w:rPr>
-              <w:t>7</w:t>
+              <w:t>4</w:t>
             </w:r>
           </w:p>
         </w:tc>
@@ -7760,21 +7629,27 @@
             <w:pPr>
               <w:outlineLvl w:val="0"/>
               <w:rPr>
-                <w:rFonts w:ascii="Tahoma" w:hAnsi="Tahoma" w:cs="Tahoma"/>
-                <w:sz w:val="16"/>
-                <w:szCs w:val="16"/>
-                <w:lang w:val="vi-VN"/>
-              </w:rPr>
-            </w:pPr>
-            <w:r>
-              <w:rPr>
-                <w:rFonts w:ascii="Tahoma" w:hAnsi="Tahoma" w:cs="Tahoma"/>
-                <w:sz w:val="16"/>
-                <w:szCs w:val="16"/>
-                <w:lang w:val="vi-VN"/>
-              </w:rPr>
-              <w:t>Start_Date</w:t>
-            </w:r>
+                <w:sz w:val="16"/>
+                <w:szCs w:val="16"/>
+              </w:rPr>
+            </w:pPr>
+            <w:r>
+              <w:rPr>
+                <w:sz w:val="16"/>
+                <w:szCs w:val="16"/>
+                <w:lang w:val="vi-VN"/>
+              </w:rPr>
+              <w:t>Muc_</w:t>
+            </w:r>
+            <w:proofErr w:type="spellStart"/>
+            <w:r>
+              <w:rPr>
+                <w:sz w:val="16"/>
+                <w:szCs w:val="16"/>
+              </w:rPr>
+              <w:t>gia_ap_dung</w:t>
+            </w:r>
+            <w:proofErr w:type="spellEnd"/>
           </w:p>
         </w:tc>
         <w:tc>
@@ -7785,20 +7660,18 @@
             <w:pPr>
               <w:outlineLvl w:val="0"/>
               <w:rPr>
-                <w:rFonts w:ascii="Tahoma" w:hAnsi="Tahoma" w:cs="Tahoma"/>
-                <w:sz w:val="16"/>
-                <w:szCs w:val="16"/>
-                <w:lang w:val="vi-VN"/>
-              </w:rPr>
-            </w:pPr>
-            <w:r>
-              <w:rPr>
-                <w:rFonts w:ascii="Tahoma" w:hAnsi="Tahoma" w:cs="Tahoma"/>
-                <w:sz w:val="16"/>
-                <w:szCs w:val="16"/>
-                <w:lang w:val="vi-VN"/>
-              </w:rPr>
-              <w:t>Date</w:t>
+                <w:sz w:val="16"/>
+                <w:szCs w:val="16"/>
+                <w:lang w:val="vi-VN"/>
+              </w:rPr>
+            </w:pPr>
+            <w:r>
+              <w:rPr>
+                <w:sz w:val="16"/>
+                <w:szCs w:val="16"/>
+                <w:lang w:val="vi-VN"/>
+              </w:rPr>
+              <w:t>Number</w:t>
             </w:r>
           </w:p>
         </w:tc>
@@ -7810,21 +7683,11 @@
             <w:pPr>
               <w:outlineLvl w:val="0"/>
               <w:rPr>
-                <w:rFonts w:ascii="Tahoma" w:hAnsi="Tahoma" w:cs="Tahoma"/>
-                <w:sz w:val="16"/>
-                <w:szCs w:val="16"/>
-                <w:lang w:val="vi-VN"/>
-              </w:rPr>
-            </w:pPr>
-            <w:r>
-              <w:rPr>
-                <w:rFonts w:ascii="Tahoma" w:hAnsi="Tahoma" w:cs="Tahoma"/>
-                <w:sz w:val="16"/>
-                <w:szCs w:val="16"/>
-                <w:lang w:val="vi-VN"/>
-              </w:rPr>
-              <w:t>Tự động</w:t>
-            </w:r>
+                <w:sz w:val="16"/>
+                <w:szCs w:val="16"/>
+                <w:lang w:val="vi-VN"/>
+              </w:rPr>
+            </w:pPr>
           </w:p>
         </w:tc>
         <w:tc>
@@ -7833,22 +7696,280 @@
           </w:tcPr>
           <w:p>
             <w:pPr>
-              <w:widowControl/>
-              <w:rPr>
-                <w:rFonts w:ascii="Tahoma" w:hAnsi="Tahoma" w:cs="Tahoma"/>
-                <w:sz w:val="16"/>
-                <w:szCs w:val="16"/>
-                <w:lang w:val="vi-VN"/>
-              </w:rPr>
-            </w:pPr>
-            <w:r>
-              <w:rPr>
-                <w:rFonts w:ascii="Tahoma" w:hAnsi="Tahoma" w:cs="Tahoma"/>
-                <w:sz w:val="16"/>
-                <w:szCs w:val="16"/>
-                <w:lang w:val="vi-VN"/>
-              </w:rPr>
-              <w:t>Ngày bắt đầu áp dụng giá</w:t>
+              <w:outlineLvl w:val="0"/>
+              <w:rPr>
+                <w:sz w:val="16"/>
+                <w:szCs w:val="16"/>
+              </w:rPr>
+            </w:pPr>
+            <w:proofErr w:type="spellStart"/>
+            <w:proofErr w:type="gramStart"/>
+            <w:r>
+              <w:rPr>
+                <w:sz w:val="16"/>
+                <w:szCs w:val="16"/>
+              </w:rPr>
+              <w:t>Json</w:t>
+            </w:r>
+            <w:proofErr w:type="spellEnd"/>
+            <w:r>
+              <w:rPr>
+                <w:sz w:val="16"/>
+                <w:szCs w:val="16"/>
+              </w:rPr>
+              <w:t>{</w:t>
+            </w:r>
+            <w:proofErr w:type="spellStart"/>
+            <w:proofErr w:type="gramEnd"/>
+            <w:r>
+              <w:rPr>
+                <w:sz w:val="16"/>
+                <w:szCs w:val="16"/>
+              </w:rPr>
+              <w:t>loai</w:t>
+            </w:r>
+            <w:r>
+              <w:rPr>
+                <w:sz w:val="16"/>
+                <w:szCs w:val="16"/>
+              </w:rPr>
+              <w:t>_gia</w:t>
+            </w:r>
+            <w:proofErr w:type="spellEnd"/>
+            <w:r>
+              <w:rPr>
+                <w:sz w:val="16"/>
+                <w:szCs w:val="16"/>
+              </w:rPr>
+              <w:t xml:space="preserve">, </w:t>
+            </w:r>
+            <w:proofErr w:type="spellStart"/>
+            <w:r>
+              <w:rPr>
+                <w:sz w:val="16"/>
+                <w:szCs w:val="16"/>
+              </w:rPr>
+              <w:t>gia_tri</w:t>
+            </w:r>
+            <w:proofErr w:type="spellEnd"/>
+            <w:r>
+              <w:rPr>
+                <w:sz w:val="16"/>
+                <w:szCs w:val="16"/>
+              </w:rPr>
+              <w:t>}</w:t>
+            </w:r>
+            <w:bookmarkStart w:id="0" w:name="_GoBack"/>
+            <w:bookmarkEnd w:id="0"/>
+          </w:p>
+          <w:p>
+            <w:pPr>
+              <w:outlineLvl w:val="0"/>
+              <w:rPr>
+                <w:sz w:val="16"/>
+                <w:szCs w:val="16"/>
+              </w:rPr>
+            </w:pPr>
+            <w:proofErr w:type="spellStart"/>
+            <w:r>
+              <w:rPr>
+                <w:sz w:val="16"/>
+                <w:szCs w:val="16"/>
+              </w:rPr>
+              <w:t>Loai</w:t>
+            </w:r>
+            <w:r>
+              <w:rPr>
+                <w:sz w:val="16"/>
+                <w:szCs w:val="16"/>
+              </w:rPr>
+              <w:t>_gia</w:t>
+            </w:r>
+            <w:proofErr w:type="spellEnd"/>
+            <w:r>
+              <w:rPr>
+                <w:sz w:val="16"/>
+                <w:szCs w:val="16"/>
+              </w:rPr>
+              <w:t xml:space="preserve">: 1 – </w:t>
+            </w:r>
+            <w:proofErr w:type="spellStart"/>
+            <w:r>
+              <w:rPr>
+                <w:sz w:val="16"/>
+                <w:szCs w:val="16"/>
+              </w:rPr>
+              <w:t>phần</w:t>
+            </w:r>
+            <w:proofErr w:type="spellEnd"/>
+            <w:r>
+              <w:rPr>
+                <w:sz w:val="16"/>
+                <w:szCs w:val="16"/>
+              </w:rPr>
+              <w:t xml:space="preserve"> tram, 0 – </w:t>
+            </w:r>
+            <w:proofErr w:type="spellStart"/>
+            <w:r>
+              <w:rPr>
+                <w:sz w:val="16"/>
+                <w:szCs w:val="16"/>
+              </w:rPr>
+              <w:t>giá</w:t>
+            </w:r>
+            <w:proofErr w:type="spellEnd"/>
+            <w:r>
+              <w:rPr>
+                <w:sz w:val="16"/>
+                <w:szCs w:val="16"/>
+              </w:rPr>
+              <w:t xml:space="preserve"> </w:t>
+            </w:r>
+            <w:proofErr w:type="spellStart"/>
+            <w:r>
+              <w:rPr>
+                <w:sz w:val="16"/>
+                <w:szCs w:val="16"/>
+              </w:rPr>
+              <w:t>trị</w:t>
+            </w:r>
+            <w:proofErr w:type="spellEnd"/>
+          </w:p>
+          <w:p>
+            <w:pPr>
+              <w:outlineLvl w:val="0"/>
+              <w:rPr>
+                <w:sz w:val="16"/>
+                <w:szCs w:val="16"/>
+              </w:rPr>
+            </w:pPr>
+            <w:proofErr w:type="spellStart"/>
+            <w:r>
+              <w:rPr>
+                <w:sz w:val="16"/>
+                <w:szCs w:val="16"/>
+              </w:rPr>
+              <w:t>Gia_tri</w:t>
+            </w:r>
+            <w:proofErr w:type="spellEnd"/>
+            <w:r>
+              <w:rPr>
+                <w:sz w:val="16"/>
+                <w:szCs w:val="16"/>
+              </w:rPr>
+              <w:t xml:space="preserve">: </w:t>
+            </w:r>
+            <w:proofErr w:type="spellStart"/>
+            <w:r>
+              <w:rPr>
+                <w:sz w:val="16"/>
+                <w:szCs w:val="16"/>
+              </w:rPr>
+              <w:t>nếu</w:t>
+            </w:r>
+            <w:proofErr w:type="spellEnd"/>
+            <w:r>
+              <w:rPr>
+                <w:sz w:val="16"/>
+                <w:szCs w:val="16"/>
+              </w:rPr>
+              <w:t xml:space="preserve"> </w:t>
+            </w:r>
+            <w:proofErr w:type="spellStart"/>
+            <w:r>
+              <w:rPr>
+                <w:sz w:val="16"/>
+                <w:szCs w:val="16"/>
+              </w:rPr>
+              <w:t>là</w:t>
+            </w:r>
+            <w:proofErr w:type="spellEnd"/>
+            <w:r>
+              <w:rPr>
+                <w:sz w:val="16"/>
+                <w:szCs w:val="16"/>
+              </w:rPr>
+              <w:t xml:space="preserve"> </w:t>
+            </w:r>
+            <w:proofErr w:type="spellStart"/>
+            <w:r>
+              <w:rPr>
+                <w:sz w:val="16"/>
+                <w:szCs w:val="16"/>
+              </w:rPr>
+              <w:t>phần</w:t>
+            </w:r>
+            <w:proofErr w:type="spellEnd"/>
+            <w:r>
+              <w:rPr>
+                <w:sz w:val="16"/>
+                <w:szCs w:val="16"/>
+              </w:rPr>
+              <w:t xml:space="preserve"> tram(%), </w:t>
+            </w:r>
+            <w:proofErr w:type="spellStart"/>
+            <w:r>
+              <w:rPr>
+                <w:sz w:val="16"/>
+                <w:szCs w:val="16"/>
+              </w:rPr>
+              <w:t>nếu</w:t>
+            </w:r>
+            <w:proofErr w:type="spellEnd"/>
+            <w:r>
+              <w:rPr>
+                <w:sz w:val="16"/>
+                <w:szCs w:val="16"/>
+              </w:rPr>
+              <w:t xml:space="preserve"> </w:t>
+            </w:r>
+            <w:proofErr w:type="spellStart"/>
+            <w:r>
+              <w:rPr>
+                <w:sz w:val="16"/>
+                <w:szCs w:val="16"/>
+              </w:rPr>
+              <w:t>là</w:t>
+            </w:r>
+            <w:proofErr w:type="spellEnd"/>
+            <w:r>
+              <w:rPr>
+                <w:sz w:val="16"/>
+                <w:szCs w:val="16"/>
+              </w:rPr>
+              <w:t xml:space="preserve"> </w:t>
+            </w:r>
+            <w:proofErr w:type="spellStart"/>
+            <w:r>
+              <w:rPr>
+                <w:sz w:val="16"/>
+                <w:szCs w:val="16"/>
+              </w:rPr>
+              <w:t>giá</w:t>
+            </w:r>
+            <w:proofErr w:type="spellEnd"/>
+            <w:r>
+              <w:rPr>
+                <w:sz w:val="16"/>
+                <w:szCs w:val="16"/>
+              </w:rPr>
+              <w:t xml:space="preserve"> </w:t>
+            </w:r>
+            <w:proofErr w:type="spellStart"/>
+            <w:r>
+              <w:rPr>
+                <w:sz w:val="16"/>
+                <w:szCs w:val="16"/>
+              </w:rPr>
+              <w:t>trị</w:t>
+            </w:r>
+            <w:proofErr w:type="spellEnd"/>
+            <w:r>
+              <w:rPr>
+                <w:sz w:val="16"/>
+                <w:szCs w:val="16"/>
+              </w:rPr>
+              <w:t>(VND)</w:t>
             </w:r>
           </w:p>
         </w:tc>
@@ -7861,7 +7982,6 @@
               <w:jc w:val="center"/>
               <w:outlineLvl w:val="0"/>
               <w:rPr>
-                <w:rFonts w:ascii="Tahoma" w:hAnsi="Tahoma" w:cs="Tahoma"/>
                 <w:sz w:val="16"/>
                 <w:szCs w:val="16"/>
               </w:rPr>
@@ -7897,7 +8017,7 @@
                 <w:szCs w:val="16"/>
                 <w:lang w:val="vi-VN"/>
               </w:rPr>
-              <w:t>8</w:t>
+              <w:t>5</w:t>
             </w:r>
           </w:p>
         </w:tc>
@@ -7922,7 +8042,7 @@
                 <w:szCs w:val="16"/>
                 <w:lang w:val="vi-VN"/>
               </w:rPr>
-              <w:t>End_date</w:t>
+              <w:t>Start_Date</w:t>
             </w:r>
           </w:p>
         </w:tc>
@@ -7997,7 +8117,7 @@
                 <w:szCs w:val="16"/>
                 <w:lang w:val="vi-VN"/>
               </w:rPr>
-              <w:t>Ngày kết thúc</w:t>
+              <w:t>Ngày bắt đầu áp dụng giá</w:t>
             </w:r>
           </w:p>
         </w:tc>
@@ -8046,7 +8166,156 @@
                 <w:szCs w:val="16"/>
                 <w:lang w:val="vi-VN"/>
               </w:rPr>
-              <w:t>9</w:t>
+              <w:t>6</w:t>
+            </w:r>
+          </w:p>
+        </w:tc>
+        <w:tc>
+          <w:tcPr>
+            <w:tcW w:w="1800" w:type="dxa"/>
+          </w:tcPr>
+          <w:p>
+            <w:pPr>
+              <w:outlineLvl w:val="0"/>
+              <w:rPr>
+                <w:rFonts w:ascii="Tahoma" w:hAnsi="Tahoma" w:cs="Tahoma"/>
+                <w:sz w:val="16"/>
+                <w:szCs w:val="16"/>
+                <w:lang w:val="vi-VN"/>
+              </w:rPr>
+            </w:pPr>
+            <w:r>
+              <w:rPr>
+                <w:rFonts w:ascii="Tahoma" w:hAnsi="Tahoma" w:cs="Tahoma"/>
+                <w:sz w:val="16"/>
+                <w:szCs w:val="16"/>
+                <w:lang w:val="vi-VN"/>
+              </w:rPr>
+              <w:t>End_date</w:t>
+            </w:r>
+          </w:p>
+        </w:tc>
+        <w:tc>
+          <w:tcPr>
+            <w:tcW w:w="834" w:type="dxa"/>
+          </w:tcPr>
+          <w:p>
+            <w:pPr>
+              <w:outlineLvl w:val="0"/>
+              <w:rPr>
+                <w:rFonts w:ascii="Tahoma" w:hAnsi="Tahoma" w:cs="Tahoma"/>
+                <w:sz w:val="16"/>
+                <w:szCs w:val="16"/>
+                <w:lang w:val="vi-VN"/>
+              </w:rPr>
+            </w:pPr>
+            <w:r>
+              <w:rPr>
+                <w:rFonts w:ascii="Tahoma" w:hAnsi="Tahoma" w:cs="Tahoma"/>
+                <w:sz w:val="16"/>
+                <w:szCs w:val="16"/>
+                <w:lang w:val="vi-VN"/>
+              </w:rPr>
+              <w:t>Date</w:t>
+            </w:r>
+          </w:p>
+        </w:tc>
+        <w:tc>
+          <w:tcPr>
+            <w:tcW w:w="1047" w:type="dxa"/>
+          </w:tcPr>
+          <w:p>
+            <w:pPr>
+              <w:outlineLvl w:val="0"/>
+              <w:rPr>
+                <w:rFonts w:ascii="Tahoma" w:hAnsi="Tahoma" w:cs="Tahoma"/>
+                <w:sz w:val="16"/>
+                <w:szCs w:val="16"/>
+                <w:lang w:val="vi-VN"/>
+              </w:rPr>
+            </w:pPr>
+            <w:r>
+              <w:rPr>
+                <w:rFonts w:ascii="Tahoma" w:hAnsi="Tahoma" w:cs="Tahoma"/>
+                <w:sz w:val="16"/>
+                <w:szCs w:val="16"/>
+                <w:lang w:val="vi-VN"/>
+              </w:rPr>
+              <w:t>Tự động</w:t>
+            </w:r>
+          </w:p>
+        </w:tc>
+        <w:tc>
+          <w:tcPr>
+            <w:tcW w:w="3961" w:type="dxa"/>
+          </w:tcPr>
+          <w:p>
+            <w:pPr>
+              <w:widowControl/>
+              <w:rPr>
+                <w:rFonts w:ascii="Tahoma" w:hAnsi="Tahoma" w:cs="Tahoma"/>
+                <w:sz w:val="16"/>
+                <w:szCs w:val="16"/>
+                <w:lang w:val="vi-VN"/>
+              </w:rPr>
+            </w:pPr>
+            <w:r>
+              <w:rPr>
+                <w:rFonts w:ascii="Tahoma" w:hAnsi="Tahoma" w:cs="Tahoma"/>
+                <w:sz w:val="16"/>
+                <w:szCs w:val="16"/>
+                <w:lang w:val="vi-VN"/>
+              </w:rPr>
+              <w:t>Ngày kết thúc</w:t>
+            </w:r>
+          </w:p>
+        </w:tc>
+        <w:tc>
+          <w:tcPr>
+            <w:tcW w:w="600" w:type="dxa"/>
+          </w:tcPr>
+          <w:p>
+            <w:pPr>
+              <w:jc w:val="center"/>
+              <w:outlineLvl w:val="0"/>
+              <w:rPr>
+                <w:rFonts w:ascii="Tahoma" w:hAnsi="Tahoma" w:cs="Tahoma"/>
+                <w:sz w:val="16"/>
+                <w:szCs w:val="16"/>
+              </w:rPr>
+            </w:pPr>
+            <w:r>
+              <w:rPr>
+                <w:sz w:val="16"/>
+                <w:szCs w:val="16"/>
+              </w:rPr>
+              <w:t>O</w:t>
+            </w:r>
+          </w:p>
+        </w:tc>
+      </w:tr>
+      <w:tr>
+        <w:tc>
+          <w:tcPr>
+            <w:tcW w:w="444" w:type="dxa"/>
+          </w:tcPr>
+          <w:p>
+            <w:pPr>
+              <w:jc w:val="center"/>
+              <w:outlineLvl w:val="0"/>
+              <w:rPr>
+                <w:sz w:val="16"/>
+                <w:szCs w:val="16"/>
+                <w:lang w:val="vi-VN"/>
+              </w:rPr>
+            </w:pPr>
+            <w:r>
+              <w:rPr>
+                <w:sz w:val="16"/>
+                <w:szCs w:val="16"/>
+                <w:lang w:val="vi-VN"/>
+              </w:rPr>
+              <w:t>7</w:t>
             </w:r>
           </w:p>
         </w:tc>

</xml_diff>

<commit_message>
post campaign: create api, design, postman document
</commit_message>
<xml_diff>
--- a/documents/LVTN.docx
+++ b/documents/LVTN.docx
@@ -7759,219 +7759,3112 @@
               </w:rPr>
               <w:t>}</w:t>
             </w:r>
+          </w:p>
+          <w:p>
+            <w:pPr>
+              <w:outlineLvl w:val="0"/>
+              <w:rPr>
+                <w:sz w:val="16"/>
+                <w:szCs w:val="16"/>
+              </w:rPr>
+            </w:pPr>
+            <w:proofErr w:type="spellStart"/>
+            <w:r>
+              <w:rPr>
+                <w:sz w:val="16"/>
+                <w:szCs w:val="16"/>
+              </w:rPr>
+              <w:t>Loai</w:t>
+            </w:r>
+            <w:r>
+              <w:rPr>
+                <w:sz w:val="16"/>
+                <w:szCs w:val="16"/>
+              </w:rPr>
+              <w:t>_gia</w:t>
+            </w:r>
+            <w:proofErr w:type="spellEnd"/>
+            <w:r>
+              <w:rPr>
+                <w:sz w:val="16"/>
+                <w:szCs w:val="16"/>
+              </w:rPr>
+              <w:t xml:space="preserve">: 1 – </w:t>
+            </w:r>
+            <w:proofErr w:type="spellStart"/>
+            <w:r>
+              <w:rPr>
+                <w:sz w:val="16"/>
+                <w:szCs w:val="16"/>
+              </w:rPr>
+              <w:t>phần</w:t>
+            </w:r>
+            <w:proofErr w:type="spellEnd"/>
+            <w:r>
+              <w:rPr>
+                <w:sz w:val="16"/>
+                <w:szCs w:val="16"/>
+              </w:rPr>
+              <w:t xml:space="preserve"> tram, 0 – </w:t>
+            </w:r>
+            <w:proofErr w:type="spellStart"/>
+            <w:r>
+              <w:rPr>
+                <w:sz w:val="16"/>
+                <w:szCs w:val="16"/>
+              </w:rPr>
+              <w:t>giá</w:t>
+            </w:r>
+            <w:proofErr w:type="spellEnd"/>
+            <w:r>
+              <w:rPr>
+                <w:sz w:val="16"/>
+                <w:szCs w:val="16"/>
+              </w:rPr>
+              <w:t xml:space="preserve"> </w:t>
+            </w:r>
+            <w:proofErr w:type="spellStart"/>
+            <w:r>
+              <w:rPr>
+                <w:sz w:val="16"/>
+                <w:szCs w:val="16"/>
+              </w:rPr>
+              <w:t>trị</w:t>
+            </w:r>
+            <w:proofErr w:type="spellEnd"/>
+          </w:p>
+          <w:p>
+            <w:pPr>
+              <w:outlineLvl w:val="0"/>
+              <w:rPr>
+                <w:sz w:val="16"/>
+                <w:szCs w:val="16"/>
+              </w:rPr>
+            </w:pPr>
+            <w:proofErr w:type="spellStart"/>
+            <w:r>
+              <w:rPr>
+                <w:sz w:val="16"/>
+                <w:szCs w:val="16"/>
+              </w:rPr>
+              <w:t>Gia_tri</w:t>
+            </w:r>
+            <w:proofErr w:type="spellEnd"/>
+            <w:r>
+              <w:rPr>
+                <w:sz w:val="16"/>
+                <w:szCs w:val="16"/>
+              </w:rPr>
+              <w:t xml:space="preserve">: </w:t>
+            </w:r>
+            <w:proofErr w:type="spellStart"/>
+            <w:r>
+              <w:rPr>
+                <w:sz w:val="16"/>
+                <w:szCs w:val="16"/>
+              </w:rPr>
+              <w:t>nếu</w:t>
+            </w:r>
+            <w:proofErr w:type="spellEnd"/>
+            <w:r>
+              <w:rPr>
+                <w:sz w:val="16"/>
+                <w:szCs w:val="16"/>
+              </w:rPr>
+              <w:t xml:space="preserve"> </w:t>
+            </w:r>
+            <w:proofErr w:type="spellStart"/>
+            <w:r>
+              <w:rPr>
+                <w:sz w:val="16"/>
+                <w:szCs w:val="16"/>
+              </w:rPr>
+              <w:t>là</w:t>
+            </w:r>
+            <w:proofErr w:type="spellEnd"/>
+            <w:r>
+              <w:rPr>
+                <w:sz w:val="16"/>
+                <w:szCs w:val="16"/>
+              </w:rPr>
+              <w:t xml:space="preserve"> </w:t>
+            </w:r>
+            <w:proofErr w:type="spellStart"/>
+            <w:r>
+              <w:rPr>
+                <w:sz w:val="16"/>
+                <w:szCs w:val="16"/>
+              </w:rPr>
+              <w:t>phần</w:t>
+            </w:r>
+            <w:proofErr w:type="spellEnd"/>
+            <w:r>
+              <w:rPr>
+                <w:sz w:val="16"/>
+                <w:szCs w:val="16"/>
+              </w:rPr>
+              <w:t xml:space="preserve"> tram(%), </w:t>
+            </w:r>
+            <w:proofErr w:type="spellStart"/>
+            <w:r>
+              <w:rPr>
+                <w:sz w:val="16"/>
+                <w:szCs w:val="16"/>
+              </w:rPr>
+              <w:t>nếu</w:t>
+            </w:r>
+            <w:proofErr w:type="spellEnd"/>
+            <w:r>
+              <w:rPr>
+                <w:sz w:val="16"/>
+                <w:szCs w:val="16"/>
+              </w:rPr>
+              <w:t xml:space="preserve"> </w:t>
+            </w:r>
+            <w:proofErr w:type="spellStart"/>
+            <w:r>
+              <w:rPr>
+                <w:sz w:val="16"/>
+                <w:szCs w:val="16"/>
+              </w:rPr>
+              <w:t>là</w:t>
+            </w:r>
+            <w:proofErr w:type="spellEnd"/>
+            <w:r>
+              <w:rPr>
+                <w:sz w:val="16"/>
+                <w:szCs w:val="16"/>
+              </w:rPr>
+              <w:t xml:space="preserve"> </w:t>
+            </w:r>
+            <w:proofErr w:type="spellStart"/>
+            <w:r>
+              <w:rPr>
+                <w:sz w:val="16"/>
+                <w:szCs w:val="16"/>
+              </w:rPr>
+              <w:t>giá</w:t>
+            </w:r>
+            <w:proofErr w:type="spellEnd"/>
+            <w:r>
+              <w:rPr>
+                <w:sz w:val="16"/>
+                <w:szCs w:val="16"/>
+              </w:rPr>
+              <w:t xml:space="preserve"> </w:t>
+            </w:r>
+            <w:proofErr w:type="spellStart"/>
+            <w:r>
+              <w:rPr>
+                <w:sz w:val="16"/>
+                <w:szCs w:val="16"/>
+              </w:rPr>
+              <w:t>trị</w:t>
+            </w:r>
+            <w:proofErr w:type="spellEnd"/>
+            <w:r>
+              <w:rPr>
+                <w:sz w:val="16"/>
+                <w:szCs w:val="16"/>
+              </w:rPr>
+              <w:t>(VND)</w:t>
+            </w:r>
+          </w:p>
+        </w:tc>
+        <w:tc>
+          <w:tcPr>
+            <w:tcW w:w="600" w:type="dxa"/>
+          </w:tcPr>
+          <w:p>
+            <w:pPr>
+              <w:jc w:val="center"/>
+              <w:outlineLvl w:val="0"/>
+              <w:rPr>
+                <w:sz w:val="16"/>
+                <w:szCs w:val="16"/>
+              </w:rPr>
+            </w:pPr>
+            <w:r>
+              <w:rPr>
+                <w:sz w:val="16"/>
+                <w:szCs w:val="16"/>
+              </w:rPr>
+              <w:t>O</w:t>
+            </w:r>
+          </w:p>
+        </w:tc>
+      </w:tr>
+      <w:tr>
+        <w:tc>
+          <w:tcPr>
+            <w:tcW w:w="444" w:type="dxa"/>
+          </w:tcPr>
+          <w:p>
+            <w:pPr>
+              <w:jc w:val="center"/>
+              <w:outlineLvl w:val="0"/>
+              <w:rPr>
+                <w:sz w:val="16"/>
+                <w:szCs w:val="16"/>
+                <w:lang w:val="vi-VN"/>
+              </w:rPr>
+            </w:pPr>
+            <w:r>
+              <w:rPr>
+                <w:sz w:val="16"/>
+                <w:szCs w:val="16"/>
+                <w:lang w:val="vi-VN"/>
+              </w:rPr>
+              <w:t>5</w:t>
+            </w:r>
+          </w:p>
+        </w:tc>
+        <w:tc>
+          <w:tcPr>
+            <w:tcW w:w="1800" w:type="dxa"/>
+          </w:tcPr>
+          <w:p>
+            <w:pPr>
+              <w:outlineLvl w:val="0"/>
+              <w:rPr>
+                <w:rFonts w:ascii="Tahoma" w:hAnsi="Tahoma" w:cs="Tahoma"/>
+                <w:sz w:val="16"/>
+                <w:szCs w:val="16"/>
+                <w:lang w:val="vi-VN"/>
+              </w:rPr>
+            </w:pPr>
+            <w:r>
+              <w:rPr>
+                <w:rFonts w:ascii="Tahoma" w:hAnsi="Tahoma" w:cs="Tahoma"/>
+                <w:sz w:val="16"/>
+                <w:szCs w:val="16"/>
+                <w:lang w:val="vi-VN"/>
+              </w:rPr>
+              <w:t>Start_Date</w:t>
+            </w:r>
+          </w:p>
+        </w:tc>
+        <w:tc>
+          <w:tcPr>
+            <w:tcW w:w="834" w:type="dxa"/>
+          </w:tcPr>
+          <w:p>
+            <w:pPr>
+              <w:outlineLvl w:val="0"/>
+              <w:rPr>
+                <w:rFonts w:ascii="Tahoma" w:hAnsi="Tahoma" w:cs="Tahoma"/>
+                <w:sz w:val="16"/>
+                <w:szCs w:val="16"/>
+                <w:lang w:val="vi-VN"/>
+              </w:rPr>
+            </w:pPr>
+            <w:r>
+              <w:rPr>
+                <w:rFonts w:ascii="Tahoma" w:hAnsi="Tahoma" w:cs="Tahoma"/>
+                <w:sz w:val="16"/>
+                <w:szCs w:val="16"/>
+                <w:lang w:val="vi-VN"/>
+              </w:rPr>
+              <w:t>Date</w:t>
+            </w:r>
+          </w:p>
+        </w:tc>
+        <w:tc>
+          <w:tcPr>
+            <w:tcW w:w="1047" w:type="dxa"/>
+          </w:tcPr>
+          <w:p>
+            <w:pPr>
+              <w:outlineLvl w:val="0"/>
+              <w:rPr>
+                <w:rFonts w:ascii="Tahoma" w:hAnsi="Tahoma" w:cs="Tahoma"/>
+                <w:sz w:val="16"/>
+                <w:szCs w:val="16"/>
+                <w:lang w:val="vi-VN"/>
+              </w:rPr>
+            </w:pPr>
+            <w:r>
+              <w:rPr>
+                <w:rFonts w:ascii="Tahoma" w:hAnsi="Tahoma" w:cs="Tahoma"/>
+                <w:sz w:val="16"/>
+                <w:szCs w:val="16"/>
+                <w:lang w:val="vi-VN"/>
+              </w:rPr>
+              <w:t>Tự động</w:t>
+            </w:r>
+          </w:p>
+        </w:tc>
+        <w:tc>
+          <w:tcPr>
+            <w:tcW w:w="3961" w:type="dxa"/>
+          </w:tcPr>
+          <w:p>
+            <w:pPr>
+              <w:widowControl/>
+              <w:rPr>
+                <w:rFonts w:ascii="Tahoma" w:hAnsi="Tahoma" w:cs="Tahoma"/>
+                <w:sz w:val="16"/>
+                <w:szCs w:val="16"/>
+                <w:lang w:val="vi-VN"/>
+              </w:rPr>
+            </w:pPr>
+            <w:r>
+              <w:rPr>
+                <w:rFonts w:ascii="Tahoma" w:hAnsi="Tahoma" w:cs="Tahoma"/>
+                <w:sz w:val="16"/>
+                <w:szCs w:val="16"/>
+                <w:lang w:val="vi-VN"/>
+              </w:rPr>
+              <w:t>Ngày bắt đầu áp dụng giá</w:t>
+            </w:r>
+          </w:p>
+        </w:tc>
+        <w:tc>
+          <w:tcPr>
+            <w:tcW w:w="600" w:type="dxa"/>
+          </w:tcPr>
+          <w:p>
+            <w:pPr>
+              <w:jc w:val="center"/>
+              <w:outlineLvl w:val="0"/>
+              <w:rPr>
+                <w:rFonts w:ascii="Tahoma" w:hAnsi="Tahoma" w:cs="Tahoma"/>
+                <w:sz w:val="16"/>
+                <w:szCs w:val="16"/>
+              </w:rPr>
+            </w:pPr>
+            <w:r>
+              <w:rPr>
+                <w:sz w:val="16"/>
+                <w:szCs w:val="16"/>
+              </w:rPr>
+              <w:t>O</w:t>
+            </w:r>
+          </w:p>
+        </w:tc>
+      </w:tr>
+      <w:tr>
+        <w:tc>
+          <w:tcPr>
+            <w:tcW w:w="444" w:type="dxa"/>
+          </w:tcPr>
+          <w:p>
+            <w:pPr>
+              <w:jc w:val="center"/>
+              <w:outlineLvl w:val="0"/>
+              <w:rPr>
+                <w:sz w:val="16"/>
+                <w:szCs w:val="16"/>
+                <w:lang w:val="vi-VN"/>
+              </w:rPr>
+            </w:pPr>
+            <w:r>
+              <w:rPr>
+                <w:sz w:val="16"/>
+                <w:szCs w:val="16"/>
+                <w:lang w:val="vi-VN"/>
+              </w:rPr>
+              <w:t>6</w:t>
+            </w:r>
+          </w:p>
+        </w:tc>
+        <w:tc>
+          <w:tcPr>
+            <w:tcW w:w="1800" w:type="dxa"/>
+          </w:tcPr>
+          <w:p>
+            <w:pPr>
+              <w:outlineLvl w:val="0"/>
+              <w:rPr>
+                <w:rFonts w:ascii="Tahoma" w:hAnsi="Tahoma" w:cs="Tahoma"/>
+                <w:sz w:val="16"/>
+                <w:szCs w:val="16"/>
+                <w:lang w:val="vi-VN"/>
+              </w:rPr>
+            </w:pPr>
+            <w:r>
+              <w:rPr>
+                <w:rFonts w:ascii="Tahoma" w:hAnsi="Tahoma" w:cs="Tahoma"/>
+                <w:sz w:val="16"/>
+                <w:szCs w:val="16"/>
+                <w:lang w:val="vi-VN"/>
+              </w:rPr>
+              <w:t>End_date</w:t>
+            </w:r>
+          </w:p>
+        </w:tc>
+        <w:tc>
+          <w:tcPr>
+            <w:tcW w:w="834" w:type="dxa"/>
+          </w:tcPr>
+          <w:p>
+            <w:pPr>
+              <w:outlineLvl w:val="0"/>
+              <w:rPr>
+                <w:rFonts w:ascii="Tahoma" w:hAnsi="Tahoma" w:cs="Tahoma"/>
+                <w:sz w:val="16"/>
+                <w:szCs w:val="16"/>
+                <w:lang w:val="vi-VN"/>
+              </w:rPr>
+            </w:pPr>
+            <w:r>
+              <w:rPr>
+                <w:rFonts w:ascii="Tahoma" w:hAnsi="Tahoma" w:cs="Tahoma"/>
+                <w:sz w:val="16"/>
+                <w:szCs w:val="16"/>
+                <w:lang w:val="vi-VN"/>
+              </w:rPr>
+              <w:t>Date</w:t>
+            </w:r>
+          </w:p>
+        </w:tc>
+        <w:tc>
+          <w:tcPr>
+            <w:tcW w:w="1047" w:type="dxa"/>
+          </w:tcPr>
+          <w:p>
+            <w:pPr>
+              <w:outlineLvl w:val="0"/>
+              <w:rPr>
+                <w:rFonts w:ascii="Tahoma" w:hAnsi="Tahoma" w:cs="Tahoma"/>
+                <w:sz w:val="16"/>
+                <w:szCs w:val="16"/>
+                <w:lang w:val="vi-VN"/>
+              </w:rPr>
+            </w:pPr>
+            <w:r>
+              <w:rPr>
+                <w:rFonts w:ascii="Tahoma" w:hAnsi="Tahoma" w:cs="Tahoma"/>
+                <w:sz w:val="16"/>
+                <w:szCs w:val="16"/>
+                <w:lang w:val="vi-VN"/>
+              </w:rPr>
+              <w:t>Tự động</w:t>
+            </w:r>
+          </w:p>
+        </w:tc>
+        <w:tc>
+          <w:tcPr>
+            <w:tcW w:w="3961" w:type="dxa"/>
+          </w:tcPr>
+          <w:p>
+            <w:pPr>
+              <w:widowControl/>
+              <w:rPr>
+                <w:rFonts w:ascii="Tahoma" w:hAnsi="Tahoma" w:cs="Tahoma"/>
+                <w:sz w:val="16"/>
+                <w:szCs w:val="16"/>
+                <w:lang w:val="vi-VN"/>
+              </w:rPr>
+            </w:pPr>
+            <w:r>
+              <w:rPr>
+                <w:rFonts w:ascii="Tahoma" w:hAnsi="Tahoma" w:cs="Tahoma"/>
+                <w:sz w:val="16"/>
+                <w:szCs w:val="16"/>
+                <w:lang w:val="vi-VN"/>
+              </w:rPr>
+              <w:t>Ngày kết thúc</w:t>
+            </w:r>
+          </w:p>
+        </w:tc>
+        <w:tc>
+          <w:tcPr>
+            <w:tcW w:w="600" w:type="dxa"/>
+          </w:tcPr>
+          <w:p>
+            <w:pPr>
+              <w:jc w:val="center"/>
+              <w:outlineLvl w:val="0"/>
+              <w:rPr>
+                <w:rFonts w:ascii="Tahoma" w:hAnsi="Tahoma" w:cs="Tahoma"/>
+                <w:sz w:val="16"/>
+                <w:szCs w:val="16"/>
+              </w:rPr>
+            </w:pPr>
+            <w:r>
+              <w:rPr>
+                <w:sz w:val="16"/>
+                <w:szCs w:val="16"/>
+              </w:rPr>
+              <w:t>O</w:t>
+            </w:r>
+          </w:p>
+        </w:tc>
+      </w:tr>
+      <w:tr>
+        <w:tc>
+          <w:tcPr>
+            <w:tcW w:w="444" w:type="dxa"/>
+          </w:tcPr>
+          <w:p>
+            <w:pPr>
+              <w:jc w:val="center"/>
+              <w:outlineLvl w:val="0"/>
+              <w:rPr>
+                <w:sz w:val="16"/>
+                <w:szCs w:val="16"/>
+                <w:lang w:val="vi-VN"/>
+              </w:rPr>
+            </w:pPr>
+            <w:r>
+              <w:rPr>
+                <w:sz w:val="16"/>
+                <w:szCs w:val="16"/>
+                <w:lang w:val="vi-VN"/>
+              </w:rPr>
+              <w:t>7</w:t>
+            </w:r>
+          </w:p>
+        </w:tc>
+        <w:tc>
+          <w:tcPr>
+            <w:tcW w:w="1800" w:type="dxa"/>
+          </w:tcPr>
+          <w:p>
+            <w:pPr>
+              <w:outlineLvl w:val="0"/>
+              <w:rPr>
+                <w:rFonts w:ascii="Tahoma" w:hAnsi="Tahoma" w:cs="Tahoma"/>
+                <w:sz w:val="16"/>
+                <w:szCs w:val="16"/>
+                <w:lang w:val="vi-VN"/>
+              </w:rPr>
+            </w:pPr>
+            <w:r>
+              <w:rPr>
+                <w:rFonts w:ascii="Tahoma" w:hAnsi="Tahoma" w:cs="Tahoma"/>
+                <w:sz w:val="16"/>
+                <w:szCs w:val="16"/>
+                <w:lang w:val="vi-VN"/>
+              </w:rPr>
+              <w:t>Trang_thai</w:t>
+            </w:r>
+          </w:p>
+        </w:tc>
+        <w:tc>
+          <w:tcPr>
+            <w:tcW w:w="834" w:type="dxa"/>
+          </w:tcPr>
+          <w:p>
+            <w:pPr>
+              <w:outlineLvl w:val="0"/>
+              <w:rPr>
+                <w:rFonts w:ascii="Tahoma" w:hAnsi="Tahoma" w:cs="Tahoma"/>
+                <w:sz w:val="16"/>
+                <w:szCs w:val="16"/>
+                <w:lang w:val="vi-VN"/>
+              </w:rPr>
+            </w:pPr>
+            <w:r>
+              <w:rPr>
+                <w:rFonts w:ascii="Tahoma" w:hAnsi="Tahoma" w:cs="Tahoma"/>
+                <w:sz w:val="16"/>
+                <w:szCs w:val="16"/>
+                <w:lang w:val="vi-VN"/>
+              </w:rPr>
+              <w:t>Number</w:t>
+            </w:r>
+          </w:p>
+        </w:tc>
+        <w:tc>
+          <w:tcPr>
+            <w:tcW w:w="1047" w:type="dxa"/>
+          </w:tcPr>
+          <w:p>
+            <w:pPr>
+              <w:outlineLvl w:val="0"/>
+              <w:rPr>
+                <w:rFonts w:ascii="Tahoma" w:hAnsi="Tahoma" w:cs="Tahoma"/>
+                <w:sz w:val="16"/>
+                <w:szCs w:val="16"/>
+                <w:lang w:val="vi-VN"/>
+              </w:rPr>
+            </w:pPr>
+            <w:r>
+              <w:rPr>
+                <w:rFonts w:ascii="Tahoma" w:hAnsi="Tahoma" w:cs="Tahoma"/>
+                <w:sz w:val="16"/>
+                <w:szCs w:val="16"/>
+                <w:lang w:val="vi-VN"/>
+              </w:rPr>
+              <w:t>1</w:t>
+            </w:r>
+          </w:p>
+        </w:tc>
+        <w:tc>
+          <w:tcPr>
+            <w:tcW w:w="3961" w:type="dxa"/>
+          </w:tcPr>
+          <w:p>
+            <w:pPr>
+              <w:widowControl/>
+              <w:rPr>
+                <w:rFonts w:ascii="Tahoma" w:hAnsi="Tahoma" w:cs="Tahoma"/>
+                <w:sz w:val="16"/>
+                <w:szCs w:val="16"/>
+                <w:lang w:val="vi-VN"/>
+              </w:rPr>
+            </w:pPr>
+            <w:r>
+              <w:rPr>
+                <w:rFonts w:ascii="Tahoma" w:hAnsi="Tahoma" w:cs="Tahoma"/>
+                <w:sz w:val="16"/>
+                <w:szCs w:val="16"/>
+                <w:lang w:val="vi-VN"/>
+              </w:rPr>
+              <w:t>Trạng thái(1 – Đang hoạt động, 0 – Đã hủy)</w:t>
+            </w:r>
+          </w:p>
+        </w:tc>
+        <w:tc>
+          <w:tcPr>
+            <w:tcW w:w="600" w:type="dxa"/>
+          </w:tcPr>
+          <w:p>
+            <w:pPr>
+              <w:jc w:val="center"/>
+              <w:outlineLvl w:val="0"/>
+              <w:rPr>
+                <w:rFonts w:ascii="Tahoma" w:hAnsi="Tahoma" w:cs="Tahoma"/>
+                <w:sz w:val="16"/>
+                <w:szCs w:val="16"/>
+              </w:rPr>
+            </w:pPr>
+          </w:p>
+        </w:tc>
+      </w:tr>
+    </w:tbl>
+    <w:p>
+      <w:pPr>
+        <w:outlineLvl w:val="0"/>
+        <w:rPr>
+          <w:sz w:val="20"/>
+          <w:szCs w:val="22"/>
+        </w:rPr>
+      </w:pPr>
+    </w:p>
+    <w:p>
+      <w:pPr>
+        <w:widowControl/>
+        <w:jc w:val="left"/>
+        <w:rPr>
+          <w:sz w:val="20"/>
+          <w:szCs w:val="22"/>
+        </w:rPr>
+      </w:pPr>
+      <w:r>
+        <w:rPr>
+          <w:sz w:val="20"/>
+          <w:szCs w:val="22"/>
+        </w:rPr>
+        <w:br w:type="page"/>
+      </w:r>
+    </w:p>
+    <w:p>
+      <w:pPr>
+        <w:outlineLvl w:val="0"/>
+        <w:rPr>
+          <w:sz w:val="20"/>
+          <w:szCs w:val="22"/>
+        </w:rPr>
+      </w:pPr>
+      <w:proofErr w:type="spellStart"/>
+      <w:r>
+        <w:rPr>
+          <w:sz w:val="20"/>
+          <w:szCs w:val="22"/>
+        </w:rPr>
+        <w:lastRenderedPageBreak/>
+        <w:t>Bảng</w:t>
+      </w:r>
+      <w:proofErr w:type="spellEnd"/>
+      <w:r>
+        <w:rPr>
+          <w:sz w:val="20"/>
+          <w:szCs w:val="22"/>
+        </w:rPr>
+        <w:t xml:space="preserve"> </w:t>
+      </w:r>
+      <w:proofErr w:type="spellStart"/>
+      <w:r>
+        <w:rPr>
+          <w:sz w:val="20"/>
+          <w:szCs w:val="22"/>
+        </w:rPr>
+        <w:t>chiến</w:t>
+      </w:r>
+      <w:proofErr w:type="spellEnd"/>
+      <w:r>
+        <w:rPr>
+          <w:sz w:val="20"/>
+          <w:szCs w:val="22"/>
+        </w:rPr>
+        <w:t xml:space="preserve"> </w:t>
+      </w:r>
+      <w:proofErr w:type="spellStart"/>
+      <w:r>
+        <w:rPr>
+          <w:sz w:val="20"/>
+          <w:szCs w:val="22"/>
+        </w:rPr>
+        <w:t>dịch</w:t>
+      </w:r>
+      <w:proofErr w:type="spellEnd"/>
+      <w:r>
+        <w:rPr>
+          <w:sz w:val="20"/>
+          <w:szCs w:val="22"/>
+        </w:rPr>
+        <w:t xml:space="preserve"> tin </w:t>
+      </w:r>
+      <w:proofErr w:type="spellStart"/>
+      <w:r>
+        <w:rPr>
+          <w:sz w:val="20"/>
+          <w:szCs w:val="22"/>
+        </w:rPr>
+        <w:t>đăng</w:t>
+      </w:r>
+      <w:proofErr w:type="spellEnd"/>
+    </w:p>
+    <w:p>
+      <w:pPr>
+        <w:outlineLvl w:val="0"/>
+        <w:rPr>
+          <w:sz w:val="20"/>
+          <w:szCs w:val="22"/>
+        </w:rPr>
+      </w:pPr>
+      <w:r>
+        <w:rPr>
+          <w:noProof/>
+          <w:lang w:eastAsia="en-US"/>
+        </w:rPr>
+        <w:drawing>
+          <wp:inline distT="0" distB="0" distL="0" distR="0" wp14:anchorId="3858C00B" wp14:editId="0ACB7207">
+            <wp:extent cx="2676568" cy="4242816"/>
+            <wp:effectExtent l="0" t="0" r="0" b="5715"/>
+            <wp:docPr id="5" name="Picture 5"/>
+            <wp:cNvGraphicFramePr>
+              <a:graphicFrameLocks xmlns:a="http://schemas.openxmlformats.org/drawingml/2006/main" noChangeAspect="1"/>
+            </wp:cNvGraphicFramePr>
+            <a:graphic xmlns:a="http://schemas.openxmlformats.org/drawingml/2006/main">
+              <a:graphicData uri="http://schemas.openxmlformats.org/drawingml/2006/picture">
+                <pic:pic xmlns:pic="http://schemas.openxmlformats.org/drawingml/2006/picture">
+                  <pic:nvPicPr>
+                    <pic:cNvPr id="1" name=""/>
+                    <pic:cNvPicPr/>
+                  </pic:nvPicPr>
+                  <pic:blipFill>
+                    <a:blip r:embed="rId10"/>
+                    <a:stretch>
+                      <a:fillRect/>
+                    </a:stretch>
+                  </pic:blipFill>
+                  <pic:spPr>
+                    <a:xfrm>
+                      <a:off x="0" y="0"/>
+                      <a:ext cx="2683698" cy="4254118"/>
+                    </a:xfrm>
+                    <a:prstGeom prst="rect">
+                      <a:avLst/>
+                    </a:prstGeom>
+                  </pic:spPr>
+                </pic:pic>
+              </a:graphicData>
+            </a:graphic>
+          </wp:inline>
+        </w:drawing>
+      </w:r>
+    </w:p>
+    <w:tbl>
+      <w:tblPr>
+        <w:tblStyle w:val="TableGrid"/>
+        <w:tblW w:w="8686" w:type="dxa"/>
+        <w:tblLayout w:type="fixed"/>
+        <w:tblLook w:val="04A0" w:firstRow="1" w:lastRow="0" w:firstColumn="1" w:lastColumn="0" w:noHBand="0" w:noVBand="1"/>
+      </w:tblPr>
+      <w:tblGrid>
+        <w:gridCol w:w="444"/>
+        <w:gridCol w:w="1800"/>
+        <w:gridCol w:w="834"/>
+        <w:gridCol w:w="1047"/>
+        <w:gridCol w:w="3961"/>
+        <w:gridCol w:w="600"/>
+      </w:tblGrid>
+      <w:tr>
+        <w:tc>
+          <w:tcPr>
+            <w:tcW w:w="444" w:type="dxa"/>
+            <w:shd w:val="clear" w:color="auto" w:fill="5B9BD5" w:themeFill="accent1"/>
+          </w:tcPr>
+          <w:p>
+            <w:pPr>
+              <w:jc w:val="center"/>
+              <w:outlineLvl w:val="0"/>
+            </w:pPr>
+            <w:r>
+              <w:t>#</w:t>
+            </w:r>
+          </w:p>
+        </w:tc>
+        <w:tc>
+          <w:tcPr>
+            <w:tcW w:w="1800" w:type="dxa"/>
+            <w:shd w:val="clear" w:color="auto" w:fill="5B9BD5" w:themeFill="accent1"/>
+          </w:tcPr>
+          <w:p>
+            <w:pPr>
+              <w:jc w:val="center"/>
+              <w:outlineLvl w:val="0"/>
+            </w:pPr>
+            <w:proofErr w:type="spellStart"/>
+            <w:r>
+              <w:t>Tên</w:t>
+            </w:r>
+            <w:proofErr w:type="spellEnd"/>
+            <w:r>
+              <w:t xml:space="preserve"> </w:t>
+            </w:r>
+            <w:proofErr w:type="spellStart"/>
+            <w:r>
+              <w:t>trường</w:t>
+            </w:r>
+            <w:proofErr w:type="spellEnd"/>
+          </w:p>
+        </w:tc>
+        <w:tc>
+          <w:tcPr>
+            <w:tcW w:w="834" w:type="dxa"/>
+            <w:shd w:val="clear" w:color="auto" w:fill="5B9BD5" w:themeFill="accent1"/>
+          </w:tcPr>
+          <w:p>
+            <w:pPr>
+              <w:jc w:val="center"/>
+              <w:outlineLvl w:val="0"/>
+            </w:pPr>
+            <w:proofErr w:type="spellStart"/>
+            <w:r>
+              <w:t>Kiểu</w:t>
+            </w:r>
+            <w:proofErr w:type="spellEnd"/>
+            <w:r>
+              <w:t xml:space="preserve"> </w:t>
+            </w:r>
+            <w:proofErr w:type="spellStart"/>
+            <w:r>
+              <w:t>trường</w:t>
+            </w:r>
+            <w:proofErr w:type="spellEnd"/>
+          </w:p>
+        </w:tc>
+        <w:tc>
+          <w:tcPr>
+            <w:tcW w:w="1047" w:type="dxa"/>
+            <w:shd w:val="clear" w:color="auto" w:fill="5B9BD5" w:themeFill="accent1"/>
+          </w:tcPr>
+          <w:p>
+            <w:pPr>
+              <w:jc w:val="center"/>
+              <w:outlineLvl w:val="0"/>
+            </w:pPr>
+            <w:proofErr w:type="spellStart"/>
+            <w:r>
+              <w:t>Giá</w:t>
+            </w:r>
+            <w:proofErr w:type="spellEnd"/>
+            <w:r>
+              <w:t xml:space="preserve"> </w:t>
+            </w:r>
+            <w:proofErr w:type="spellStart"/>
+            <w:r>
+              <w:t>trị</w:t>
+            </w:r>
+            <w:proofErr w:type="spellEnd"/>
+            <w:r>
+              <w:t xml:space="preserve"> </w:t>
+            </w:r>
+            <w:proofErr w:type="spellStart"/>
+            <w:r>
+              <w:t>mặc</w:t>
+            </w:r>
+            <w:proofErr w:type="spellEnd"/>
+            <w:r>
+              <w:t xml:space="preserve"> </w:t>
+            </w:r>
+            <w:proofErr w:type="spellStart"/>
+            <w:r>
+              <w:t>định</w:t>
+            </w:r>
+            <w:proofErr w:type="spellEnd"/>
+          </w:p>
+        </w:tc>
+        <w:tc>
+          <w:tcPr>
+            <w:tcW w:w="3961" w:type="dxa"/>
+            <w:shd w:val="clear" w:color="auto" w:fill="5B9BD5" w:themeFill="accent1"/>
+          </w:tcPr>
+          <w:p>
+            <w:pPr>
+              <w:jc w:val="center"/>
+              <w:outlineLvl w:val="0"/>
+            </w:pPr>
+            <w:proofErr w:type="spellStart"/>
+            <w:r>
+              <w:t>Mô</w:t>
+            </w:r>
+            <w:proofErr w:type="spellEnd"/>
+            <w:r>
+              <w:t xml:space="preserve"> </w:t>
+            </w:r>
+            <w:proofErr w:type="spellStart"/>
+            <w:r>
+              <w:t>tả</w:t>
+            </w:r>
+            <w:proofErr w:type="spellEnd"/>
+          </w:p>
+        </w:tc>
+        <w:tc>
+          <w:tcPr>
+            <w:tcW w:w="600" w:type="dxa"/>
+            <w:shd w:val="clear" w:color="auto" w:fill="5B9BD5" w:themeFill="accent1"/>
+          </w:tcPr>
+          <w:p>
+            <w:pPr>
+              <w:jc w:val="center"/>
+              <w:outlineLvl w:val="0"/>
+            </w:pPr>
+          </w:p>
+        </w:tc>
+      </w:tr>
+      <w:tr>
+        <w:tc>
+          <w:tcPr>
+            <w:tcW w:w="444" w:type="dxa"/>
+          </w:tcPr>
+          <w:p>
+            <w:pPr>
+              <w:jc w:val="center"/>
+              <w:outlineLvl w:val="0"/>
+              <w:rPr>
+                <w:sz w:val="16"/>
+                <w:szCs w:val="16"/>
+              </w:rPr>
+            </w:pPr>
+            <w:r>
+              <w:rPr>
+                <w:sz w:val="16"/>
+                <w:szCs w:val="16"/>
+              </w:rPr>
+              <w:t>1</w:t>
+            </w:r>
+          </w:p>
+        </w:tc>
+        <w:tc>
+          <w:tcPr>
+            <w:tcW w:w="1800" w:type="dxa"/>
+          </w:tcPr>
+          <w:p>
+            <w:pPr>
+              <w:outlineLvl w:val="0"/>
+              <w:rPr>
+                <w:sz w:val="16"/>
+                <w:szCs w:val="16"/>
+              </w:rPr>
+            </w:pPr>
+            <w:proofErr w:type="spellStart"/>
+            <w:r>
+              <w:rPr>
+                <w:sz w:val="16"/>
+                <w:szCs w:val="16"/>
+              </w:rPr>
+              <w:t>ma_</w:t>
+            </w:r>
+            <w:r>
+              <w:rPr>
+                <w:sz w:val="16"/>
+                <w:szCs w:val="16"/>
+              </w:rPr>
+              <w:t>chien_dich</w:t>
+            </w:r>
+            <w:proofErr w:type="spellEnd"/>
+          </w:p>
+        </w:tc>
+        <w:tc>
+          <w:tcPr>
+            <w:tcW w:w="834" w:type="dxa"/>
+          </w:tcPr>
+          <w:p>
+            <w:pPr>
+              <w:outlineLvl w:val="0"/>
+              <w:rPr>
+                <w:sz w:val="16"/>
+                <w:szCs w:val="16"/>
+              </w:rPr>
+            </w:pPr>
+            <w:r>
+              <w:rPr>
+                <w:sz w:val="16"/>
+                <w:szCs w:val="16"/>
+              </w:rPr>
+              <w:t>string</w:t>
+            </w:r>
+          </w:p>
+        </w:tc>
+        <w:tc>
+          <w:tcPr>
+            <w:tcW w:w="1047" w:type="dxa"/>
+          </w:tcPr>
+          <w:p>
+            <w:pPr>
+              <w:outlineLvl w:val="0"/>
+              <w:rPr>
+                <w:sz w:val="16"/>
+                <w:szCs w:val="16"/>
+              </w:rPr>
+            </w:pPr>
+          </w:p>
+        </w:tc>
+        <w:tc>
+          <w:tcPr>
+            <w:tcW w:w="3961" w:type="dxa"/>
+          </w:tcPr>
+          <w:p>
+            <w:pPr>
+              <w:outlineLvl w:val="0"/>
+              <w:rPr>
+                <w:sz w:val="16"/>
+                <w:szCs w:val="16"/>
+                <w:lang w:val="vi-VN"/>
+              </w:rPr>
+            </w:pPr>
+            <w:r>
+              <w:rPr>
+                <w:sz w:val="16"/>
+                <w:szCs w:val="16"/>
+                <w:lang w:val="vi-VN"/>
+              </w:rPr>
+              <w:t xml:space="preserve">Mã </w:t>
+            </w:r>
+            <w:proofErr w:type="spellStart"/>
+            <w:r>
+              <w:rPr>
+                <w:sz w:val="16"/>
+                <w:szCs w:val="16"/>
+              </w:rPr>
+              <w:t>chiến</w:t>
+            </w:r>
+            <w:proofErr w:type="spellEnd"/>
+            <w:r>
+              <w:rPr>
+                <w:sz w:val="16"/>
+                <w:szCs w:val="16"/>
+              </w:rPr>
+              <w:t xml:space="preserve"> </w:t>
+            </w:r>
+            <w:proofErr w:type="spellStart"/>
+            <w:r>
+              <w:rPr>
+                <w:sz w:val="16"/>
+                <w:szCs w:val="16"/>
+              </w:rPr>
+              <w:t>dịch</w:t>
+            </w:r>
+            <w:proofErr w:type="spellEnd"/>
+            <w:r>
+              <w:rPr>
+                <w:sz w:val="16"/>
+                <w:szCs w:val="16"/>
+                <w:lang w:val="vi-VN"/>
+              </w:rPr>
+              <w:t>(primary key)</w:t>
+            </w:r>
+          </w:p>
+        </w:tc>
+        <w:tc>
+          <w:tcPr>
+            <w:tcW w:w="600" w:type="dxa"/>
+          </w:tcPr>
+          <w:p>
+            <w:pPr>
+              <w:jc w:val="center"/>
+              <w:outlineLvl w:val="0"/>
+              <w:rPr>
+                <w:sz w:val="16"/>
+                <w:szCs w:val="16"/>
+              </w:rPr>
+            </w:pPr>
+            <w:r>
+              <w:rPr>
+                <w:sz w:val="16"/>
+                <w:szCs w:val="16"/>
+              </w:rPr>
+              <w:t>O</w:t>
+            </w:r>
+          </w:p>
+        </w:tc>
+      </w:tr>
+      <w:tr>
+        <w:tc>
+          <w:tcPr>
+            <w:tcW w:w="444" w:type="dxa"/>
+          </w:tcPr>
+          <w:p>
+            <w:pPr>
+              <w:jc w:val="center"/>
+              <w:outlineLvl w:val="0"/>
+              <w:rPr>
+                <w:sz w:val="16"/>
+                <w:szCs w:val="16"/>
+              </w:rPr>
+            </w:pPr>
+            <w:r>
+              <w:rPr>
+                <w:sz w:val="16"/>
+                <w:szCs w:val="16"/>
+              </w:rPr>
+              <w:t>2</w:t>
+            </w:r>
+          </w:p>
+        </w:tc>
+        <w:tc>
+          <w:tcPr>
+            <w:tcW w:w="1800" w:type="dxa"/>
+          </w:tcPr>
+          <w:p>
+            <w:pPr>
+              <w:outlineLvl w:val="0"/>
+              <w:rPr>
+                <w:sz w:val="16"/>
+                <w:szCs w:val="16"/>
+              </w:rPr>
+            </w:pPr>
+            <w:proofErr w:type="spellStart"/>
+            <w:r>
+              <w:rPr>
+                <w:sz w:val="16"/>
+                <w:szCs w:val="16"/>
+              </w:rPr>
+              <w:t>ma_</w:t>
+            </w:r>
+            <w:r>
+              <w:rPr>
+                <w:sz w:val="16"/>
+                <w:szCs w:val="16"/>
+              </w:rPr>
+              <w:t>bai_dang</w:t>
+            </w:r>
+            <w:proofErr w:type="spellEnd"/>
+          </w:p>
+        </w:tc>
+        <w:tc>
+          <w:tcPr>
+            <w:tcW w:w="834" w:type="dxa"/>
+          </w:tcPr>
+          <w:p>
+            <w:pPr>
+              <w:outlineLvl w:val="0"/>
+              <w:rPr>
+                <w:sz w:val="16"/>
+                <w:szCs w:val="16"/>
+              </w:rPr>
+            </w:pPr>
+            <w:r>
+              <w:rPr>
+                <w:sz w:val="16"/>
+                <w:szCs w:val="16"/>
+              </w:rPr>
+              <w:t>string</w:t>
+            </w:r>
+          </w:p>
+        </w:tc>
+        <w:tc>
+          <w:tcPr>
+            <w:tcW w:w="1047" w:type="dxa"/>
+          </w:tcPr>
+          <w:p>
+            <w:pPr>
+              <w:outlineLvl w:val="0"/>
+              <w:rPr>
+                <w:sz w:val="16"/>
+                <w:szCs w:val="16"/>
+              </w:rPr>
+            </w:pPr>
+          </w:p>
+        </w:tc>
+        <w:tc>
+          <w:tcPr>
+            <w:tcW w:w="3961" w:type="dxa"/>
+          </w:tcPr>
+          <w:p>
+            <w:pPr>
+              <w:outlineLvl w:val="0"/>
+              <w:rPr>
+                <w:sz w:val="16"/>
+                <w:szCs w:val="16"/>
+                <w:lang w:val="vi-VN"/>
+              </w:rPr>
+            </w:pPr>
+            <w:r>
+              <w:rPr>
+                <w:sz w:val="16"/>
+                <w:szCs w:val="16"/>
+                <w:lang w:val="vi-VN"/>
+              </w:rPr>
+              <w:t xml:space="preserve">Mã </w:t>
+            </w:r>
+            <w:proofErr w:type="spellStart"/>
+            <w:r>
+              <w:rPr>
+                <w:sz w:val="16"/>
+                <w:szCs w:val="16"/>
+              </w:rPr>
+              <w:t>bài</w:t>
+            </w:r>
+            <w:proofErr w:type="spellEnd"/>
+            <w:r>
+              <w:rPr>
+                <w:sz w:val="16"/>
+                <w:szCs w:val="16"/>
+              </w:rPr>
+              <w:t xml:space="preserve"> </w:t>
+            </w:r>
+            <w:proofErr w:type="spellStart"/>
+            <w:r>
+              <w:rPr>
+                <w:sz w:val="16"/>
+                <w:szCs w:val="16"/>
+              </w:rPr>
+              <w:t>đăng</w:t>
+            </w:r>
+            <w:proofErr w:type="spellEnd"/>
+            <w:r>
+              <w:rPr>
+                <w:sz w:val="16"/>
+                <w:szCs w:val="16"/>
+                <w:lang w:val="vi-VN"/>
+              </w:rPr>
+              <w:t xml:space="preserve"> =&gt; foreign key -&gt; </w:t>
+            </w:r>
+            <w:proofErr w:type="spellStart"/>
+            <w:r>
+              <w:rPr>
+                <w:sz w:val="16"/>
+                <w:szCs w:val="16"/>
+              </w:rPr>
+              <w:t>Bang_tin_dang</w:t>
+            </w:r>
+            <w:proofErr w:type="spellEnd"/>
+            <w:r>
+              <w:rPr>
+                <w:sz w:val="16"/>
+                <w:szCs w:val="16"/>
+                <w:lang w:val="vi-VN"/>
+              </w:rPr>
+              <w:t>(</w:t>
+            </w:r>
+            <w:proofErr w:type="spellStart"/>
+            <w:r>
+              <w:rPr>
+                <w:sz w:val="16"/>
+                <w:szCs w:val="16"/>
+              </w:rPr>
+              <w:t>ma_</w:t>
+            </w:r>
+            <w:r>
+              <w:rPr>
+                <w:sz w:val="16"/>
+                <w:szCs w:val="16"/>
+              </w:rPr>
+              <w:t>bai_dang</w:t>
+            </w:r>
+            <w:proofErr w:type="spellEnd"/>
+            <w:r>
+              <w:rPr>
+                <w:sz w:val="16"/>
+                <w:szCs w:val="16"/>
+                <w:lang w:val="vi-VN"/>
+              </w:rPr>
+              <w:t>)</w:t>
+            </w:r>
+          </w:p>
+        </w:tc>
+        <w:tc>
+          <w:tcPr>
+            <w:tcW w:w="600" w:type="dxa"/>
+          </w:tcPr>
+          <w:p>
+            <w:pPr>
+              <w:jc w:val="center"/>
+              <w:outlineLvl w:val="0"/>
+              <w:rPr>
+                <w:sz w:val="16"/>
+                <w:szCs w:val="16"/>
+              </w:rPr>
+            </w:pPr>
+            <w:r>
+              <w:rPr>
+                <w:sz w:val="16"/>
+                <w:szCs w:val="16"/>
+              </w:rPr>
+              <w:t>O</w:t>
+            </w:r>
+          </w:p>
+        </w:tc>
+      </w:tr>
+      <w:tr>
+        <w:tc>
+          <w:tcPr>
+            <w:tcW w:w="444" w:type="dxa"/>
+          </w:tcPr>
+          <w:p>
+            <w:pPr>
+              <w:jc w:val="center"/>
+              <w:outlineLvl w:val="0"/>
+              <w:rPr>
+                <w:sz w:val="16"/>
+                <w:szCs w:val="16"/>
+              </w:rPr>
+            </w:pPr>
+            <w:r>
+              <w:rPr>
+                <w:sz w:val="16"/>
+                <w:szCs w:val="16"/>
+              </w:rPr>
+              <w:t>3</w:t>
+            </w:r>
+          </w:p>
+        </w:tc>
+        <w:tc>
+          <w:tcPr>
+            <w:tcW w:w="1800" w:type="dxa"/>
+          </w:tcPr>
+          <w:p>
+            <w:pPr>
+              <w:outlineLvl w:val="0"/>
+              <w:rPr>
+                <w:sz w:val="16"/>
+                <w:szCs w:val="16"/>
+              </w:rPr>
+            </w:pPr>
+            <w:proofErr w:type="spellStart"/>
+            <w:r>
+              <w:rPr>
+                <w:sz w:val="16"/>
+                <w:szCs w:val="16"/>
+              </w:rPr>
+              <w:t>ma_khuyen_mai</w:t>
+            </w:r>
+            <w:proofErr w:type="spellEnd"/>
+          </w:p>
+        </w:tc>
+        <w:tc>
+          <w:tcPr>
+            <w:tcW w:w="834" w:type="dxa"/>
+          </w:tcPr>
+          <w:p>
+            <w:pPr>
+              <w:outlineLvl w:val="0"/>
+              <w:rPr>
+                <w:sz w:val="16"/>
+                <w:szCs w:val="16"/>
+              </w:rPr>
+            </w:pPr>
+            <w:r>
+              <w:rPr>
+                <w:sz w:val="16"/>
+                <w:szCs w:val="16"/>
+              </w:rPr>
+              <w:t>String</w:t>
+            </w:r>
+          </w:p>
+        </w:tc>
+        <w:tc>
+          <w:tcPr>
+            <w:tcW w:w="1047" w:type="dxa"/>
+          </w:tcPr>
+          <w:p>
+            <w:pPr>
+              <w:outlineLvl w:val="0"/>
+              <w:rPr>
+                <w:sz w:val="16"/>
+                <w:szCs w:val="16"/>
+              </w:rPr>
+            </w:pPr>
+          </w:p>
+        </w:tc>
+        <w:tc>
+          <w:tcPr>
+            <w:tcW w:w="3961" w:type="dxa"/>
+          </w:tcPr>
+          <w:p>
+            <w:pPr>
+              <w:outlineLvl w:val="0"/>
+              <w:rPr>
+                <w:sz w:val="16"/>
+                <w:szCs w:val="16"/>
+              </w:rPr>
+            </w:pPr>
+            <w:proofErr w:type="spellStart"/>
+            <w:r>
+              <w:rPr>
+                <w:sz w:val="16"/>
+                <w:szCs w:val="16"/>
+              </w:rPr>
+              <w:t>Mã</w:t>
+            </w:r>
+            <w:proofErr w:type="spellEnd"/>
+            <w:r>
+              <w:rPr>
+                <w:sz w:val="16"/>
+                <w:szCs w:val="16"/>
+              </w:rPr>
+              <w:t xml:space="preserve"> </w:t>
+            </w:r>
+            <w:proofErr w:type="spellStart"/>
+            <w:r>
+              <w:rPr>
+                <w:sz w:val="16"/>
+                <w:szCs w:val="16"/>
+              </w:rPr>
+              <w:t>khuyến</w:t>
+            </w:r>
+            <w:proofErr w:type="spellEnd"/>
+            <w:r>
+              <w:rPr>
+                <w:sz w:val="16"/>
+                <w:szCs w:val="16"/>
+              </w:rPr>
+              <w:t xml:space="preserve"> </w:t>
+            </w:r>
+            <w:proofErr w:type="spellStart"/>
+            <w:r>
+              <w:rPr>
+                <w:sz w:val="16"/>
+                <w:szCs w:val="16"/>
+              </w:rPr>
+              <w:t>mãi</w:t>
+            </w:r>
+            <w:proofErr w:type="spellEnd"/>
+            <w:r>
+              <w:rPr>
+                <w:sz w:val="16"/>
+                <w:szCs w:val="16"/>
+              </w:rPr>
+              <w:t xml:space="preserve"> =&gt; foreign key -&gt; </w:t>
+            </w:r>
+            <w:proofErr w:type="spellStart"/>
+            <w:r>
+              <w:rPr>
+                <w:sz w:val="16"/>
+                <w:szCs w:val="16"/>
+              </w:rPr>
+              <w:t>Bang_khuyen_mai</w:t>
+            </w:r>
+            <w:proofErr w:type="spellEnd"/>
+            <w:r>
+              <w:rPr>
+                <w:sz w:val="16"/>
+                <w:szCs w:val="16"/>
+              </w:rPr>
+              <w:t>(</w:t>
+            </w:r>
+            <w:proofErr w:type="spellStart"/>
+            <w:r>
+              <w:rPr>
+                <w:sz w:val="16"/>
+                <w:szCs w:val="16"/>
+              </w:rPr>
+              <w:t>ma_khuyen_mai</w:t>
+            </w:r>
+            <w:proofErr w:type="spellEnd"/>
+            <w:r>
+              <w:rPr>
+                <w:sz w:val="16"/>
+                <w:szCs w:val="16"/>
+              </w:rPr>
+              <w:t>)</w:t>
+            </w:r>
+          </w:p>
+        </w:tc>
+        <w:tc>
+          <w:tcPr>
+            <w:tcW w:w="600" w:type="dxa"/>
+          </w:tcPr>
+          <w:p>
+            <w:pPr>
+              <w:jc w:val="center"/>
+              <w:outlineLvl w:val="0"/>
+              <w:rPr>
+                <w:sz w:val="16"/>
+                <w:szCs w:val="16"/>
+              </w:rPr>
+            </w:pPr>
+          </w:p>
+        </w:tc>
+      </w:tr>
+      <w:tr>
+        <w:tc>
+          <w:tcPr>
+            <w:tcW w:w="444" w:type="dxa"/>
+          </w:tcPr>
+          <w:p>
+            <w:pPr>
+              <w:jc w:val="center"/>
+              <w:outlineLvl w:val="0"/>
+              <w:rPr>
+                <w:sz w:val="16"/>
+                <w:szCs w:val="16"/>
+              </w:rPr>
+            </w:pPr>
+            <w:r>
+              <w:rPr>
+                <w:sz w:val="16"/>
+                <w:szCs w:val="16"/>
+              </w:rPr>
+              <w:t>4</w:t>
+            </w:r>
+          </w:p>
+        </w:tc>
+        <w:tc>
+          <w:tcPr>
+            <w:tcW w:w="1800" w:type="dxa"/>
+          </w:tcPr>
+          <w:p>
+            <w:pPr>
+              <w:outlineLvl w:val="0"/>
+              <w:rPr>
+                <w:sz w:val="16"/>
+                <w:szCs w:val="16"/>
+              </w:rPr>
+            </w:pPr>
+            <w:proofErr w:type="spellStart"/>
+            <w:r>
+              <w:rPr>
+                <w:sz w:val="16"/>
+                <w:szCs w:val="16"/>
+              </w:rPr>
+              <w:t>co_che_hien_thi</w:t>
+            </w:r>
+            <w:proofErr w:type="spellEnd"/>
+          </w:p>
+        </w:tc>
+        <w:tc>
+          <w:tcPr>
+            <w:tcW w:w="834" w:type="dxa"/>
+          </w:tcPr>
+          <w:p>
+            <w:pPr>
+              <w:outlineLvl w:val="0"/>
+              <w:rPr>
+                <w:sz w:val="16"/>
+                <w:szCs w:val="16"/>
+              </w:rPr>
+            </w:pPr>
+            <w:r>
+              <w:rPr>
+                <w:sz w:val="16"/>
+                <w:szCs w:val="16"/>
+              </w:rPr>
+              <w:t>String</w:t>
+            </w:r>
+          </w:p>
+        </w:tc>
+        <w:tc>
+          <w:tcPr>
+            <w:tcW w:w="1047" w:type="dxa"/>
+          </w:tcPr>
+          <w:p>
+            <w:pPr>
+              <w:outlineLvl w:val="0"/>
+              <w:rPr>
+                <w:sz w:val="16"/>
+                <w:szCs w:val="16"/>
+              </w:rPr>
+            </w:pPr>
+            <w:proofErr w:type="spellStart"/>
+            <w:r>
+              <w:rPr>
+                <w:sz w:val="16"/>
+                <w:szCs w:val="16"/>
+              </w:rPr>
+              <w:t>Ngẫu</w:t>
+            </w:r>
+            <w:proofErr w:type="spellEnd"/>
+            <w:r>
+              <w:rPr>
+                <w:sz w:val="16"/>
+                <w:szCs w:val="16"/>
+              </w:rPr>
+              <w:t xml:space="preserve"> </w:t>
+            </w:r>
+            <w:proofErr w:type="spellStart"/>
+            <w:r>
+              <w:rPr>
+                <w:sz w:val="16"/>
+                <w:szCs w:val="16"/>
+              </w:rPr>
+              <w:t>nhiên</w:t>
+            </w:r>
+            <w:proofErr w:type="spellEnd"/>
+          </w:p>
+        </w:tc>
+        <w:tc>
+          <w:tcPr>
+            <w:tcW w:w="3961" w:type="dxa"/>
+          </w:tcPr>
+          <w:p>
+            <w:pPr>
+              <w:outlineLvl w:val="0"/>
+              <w:rPr>
+                <w:sz w:val="16"/>
+                <w:szCs w:val="16"/>
+              </w:rPr>
+            </w:pPr>
+            <w:r>
+              <w:rPr>
+                <w:rFonts w:ascii="Tahoma" w:hAnsi="Tahoma" w:cs="Tahoma"/>
+                <w:sz w:val="16"/>
+                <w:szCs w:val="16"/>
+                <w:lang w:val="vi-VN"/>
+              </w:rPr>
+              <w:t xml:space="preserve">Cơ chế hiện thị </w:t>
+            </w:r>
+            <w:r>
+              <w:rPr>
+                <w:rFonts w:ascii="Tahoma" w:hAnsi="Tahoma" w:cs="Tahoma"/>
+                <w:color w:val="FF0000"/>
+                <w:sz w:val="16"/>
+                <w:szCs w:val="16"/>
+                <w:lang w:val="vi-VN"/>
+              </w:rPr>
+              <w:t>(Độc quyền, cố định vị trí, chia sẻ cố định, ngẫu nhiên)</w:t>
+            </w:r>
+          </w:p>
+        </w:tc>
+        <w:tc>
+          <w:tcPr>
+            <w:tcW w:w="600" w:type="dxa"/>
+          </w:tcPr>
+          <w:p>
+            <w:pPr>
+              <w:jc w:val="center"/>
+              <w:outlineLvl w:val="0"/>
+              <w:rPr>
+                <w:sz w:val="16"/>
+                <w:szCs w:val="16"/>
+              </w:rPr>
+            </w:pPr>
+            <w:r>
+              <w:rPr>
+                <w:sz w:val="16"/>
+                <w:szCs w:val="16"/>
+              </w:rPr>
+              <w:t>O</w:t>
+            </w:r>
+          </w:p>
+        </w:tc>
+      </w:tr>
+      <w:tr>
+        <w:tc>
+          <w:tcPr>
+            <w:tcW w:w="444" w:type="dxa"/>
+          </w:tcPr>
+          <w:p>
+            <w:pPr>
+              <w:jc w:val="center"/>
+              <w:outlineLvl w:val="0"/>
+              <w:rPr>
+                <w:sz w:val="16"/>
+                <w:szCs w:val="16"/>
+              </w:rPr>
+            </w:pPr>
+            <w:r>
+              <w:rPr>
+                <w:sz w:val="16"/>
+                <w:szCs w:val="16"/>
+              </w:rPr>
+              <w:t>5</w:t>
+            </w:r>
+          </w:p>
+        </w:tc>
+        <w:tc>
+          <w:tcPr>
+            <w:tcW w:w="1800" w:type="dxa"/>
+          </w:tcPr>
+          <w:p>
+            <w:pPr>
+              <w:outlineLvl w:val="0"/>
+              <w:rPr>
+                <w:sz w:val="16"/>
+                <w:szCs w:val="16"/>
+              </w:rPr>
+            </w:pPr>
+            <w:proofErr w:type="spellStart"/>
+            <w:r>
+              <w:rPr>
+                <w:sz w:val="16"/>
+                <w:szCs w:val="16"/>
+              </w:rPr>
+              <w:t>tinh_gia_theo</w:t>
+            </w:r>
+            <w:proofErr w:type="spellEnd"/>
+            <w:r>
+              <w:rPr>
+                <w:sz w:val="16"/>
+                <w:szCs w:val="16"/>
+              </w:rPr>
+              <w:t xml:space="preserve"> </w:t>
+            </w:r>
+          </w:p>
+        </w:tc>
+        <w:tc>
+          <w:tcPr>
+            <w:tcW w:w="834" w:type="dxa"/>
+          </w:tcPr>
+          <w:p>
+            <w:pPr>
+              <w:outlineLvl w:val="0"/>
+              <w:rPr>
+                <w:sz w:val="16"/>
+                <w:szCs w:val="16"/>
+              </w:rPr>
+            </w:pPr>
+            <w:r>
+              <w:rPr>
+                <w:sz w:val="16"/>
+                <w:szCs w:val="16"/>
+              </w:rPr>
+              <w:t>String</w:t>
+            </w:r>
+          </w:p>
+        </w:tc>
+        <w:tc>
+          <w:tcPr>
+            <w:tcW w:w="1047" w:type="dxa"/>
+          </w:tcPr>
+          <w:p>
+            <w:pPr>
+              <w:outlineLvl w:val="0"/>
+              <w:rPr>
+                <w:sz w:val="16"/>
+                <w:szCs w:val="16"/>
+              </w:rPr>
+            </w:pPr>
+          </w:p>
+        </w:tc>
+        <w:tc>
+          <w:tcPr>
+            <w:tcW w:w="3961" w:type="dxa"/>
+          </w:tcPr>
+          <w:p>
+            <w:pPr>
+              <w:outlineLvl w:val="0"/>
+              <w:rPr>
+                <w:rFonts w:ascii="Tahoma" w:hAnsi="Tahoma" w:cs="Tahoma"/>
+                <w:sz w:val="16"/>
+                <w:szCs w:val="16"/>
+              </w:rPr>
+            </w:pPr>
+            <w:proofErr w:type="spellStart"/>
+            <w:r>
+              <w:rPr>
+                <w:rFonts w:ascii="Tahoma" w:hAnsi="Tahoma" w:cs="Tahoma"/>
+                <w:sz w:val="16"/>
+                <w:szCs w:val="16"/>
+              </w:rPr>
+              <w:t>Tinh</w:t>
+            </w:r>
+            <w:proofErr w:type="spellEnd"/>
+            <w:r>
+              <w:rPr>
+                <w:rFonts w:ascii="Tahoma" w:hAnsi="Tahoma" w:cs="Tahoma"/>
+                <w:sz w:val="16"/>
+                <w:szCs w:val="16"/>
+              </w:rPr>
+              <w:t xml:space="preserve"> </w:t>
+            </w:r>
+            <w:proofErr w:type="spellStart"/>
+            <w:r>
+              <w:rPr>
+                <w:rFonts w:ascii="Tahoma" w:hAnsi="Tahoma" w:cs="Tahoma"/>
+                <w:sz w:val="16"/>
+                <w:szCs w:val="16"/>
+              </w:rPr>
+              <w:t>giá</w:t>
+            </w:r>
+            <w:proofErr w:type="spellEnd"/>
+            <w:r>
+              <w:rPr>
+                <w:rFonts w:ascii="Tahoma" w:hAnsi="Tahoma" w:cs="Tahoma"/>
+                <w:sz w:val="16"/>
+                <w:szCs w:val="16"/>
+              </w:rPr>
+              <w:t xml:space="preserve"> </w:t>
+            </w:r>
+            <w:proofErr w:type="spellStart"/>
+            <w:r>
+              <w:rPr>
+                <w:rFonts w:ascii="Tahoma" w:hAnsi="Tahoma" w:cs="Tahoma"/>
+                <w:sz w:val="16"/>
+                <w:szCs w:val="16"/>
+              </w:rPr>
+              <w:t>theo</w:t>
+            </w:r>
+            <w:proofErr w:type="spellEnd"/>
+            <w:r>
+              <w:rPr>
+                <w:rFonts w:ascii="Tahoma" w:hAnsi="Tahoma" w:cs="Tahoma"/>
+                <w:sz w:val="16"/>
+                <w:szCs w:val="16"/>
+              </w:rPr>
+              <w:t>(</w:t>
+            </w:r>
+            <w:proofErr w:type="spellStart"/>
+            <w:r>
+              <w:rPr>
+                <w:rFonts w:ascii="Tahoma" w:hAnsi="Tahoma" w:cs="Tahoma"/>
+                <w:sz w:val="16"/>
+                <w:szCs w:val="16"/>
+              </w:rPr>
+              <w:t>thoi_luong</w:t>
+            </w:r>
+            <w:proofErr w:type="spellEnd"/>
+            <w:r>
+              <w:rPr>
+                <w:rFonts w:ascii="Tahoma" w:hAnsi="Tahoma" w:cs="Tahoma"/>
+                <w:sz w:val="16"/>
+                <w:szCs w:val="16"/>
+              </w:rPr>
+              <w:t xml:space="preserve">, </w:t>
+            </w:r>
+            <w:proofErr w:type="spellStart"/>
+            <w:r>
+              <w:rPr>
+                <w:rFonts w:ascii="Tahoma" w:hAnsi="Tahoma" w:cs="Tahoma"/>
+                <w:sz w:val="16"/>
+                <w:szCs w:val="16"/>
+              </w:rPr>
+              <w:t>khung_gio</w:t>
+            </w:r>
+            <w:proofErr w:type="spellEnd"/>
+            <w:r>
+              <w:rPr>
+                <w:rFonts w:ascii="Tahoma" w:hAnsi="Tahoma" w:cs="Tahoma"/>
+                <w:sz w:val="16"/>
+                <w:szCs w:val="16"/>
+              </w:rPr>
+              <w:t xml:space="preserve">, </w:t>
+            </w:r>
+            <w:proofErr w:type="spellStart"/>
+            <w:r>
+              <w:rPr>
+                <w:rFonts w:ascii="Tahoma" w:hAnsi="Tahoma" w:cs="Tahoma"/>
+                <w:sz w:val="16"/>
+                <w:szCs w:val="16"/>
+              </w:rPr>
+              <w:t>vi_tri</w:t>
+            </w:r>
+            <w:proofErr w:type="spellEnd"/>
+            <w:r>
+              <w:rPr>
+                <w:rFonts w:ascii="Tahoma" w:hAnsi="Tahoma" w:cs="Tahoma"/>
+                <w:sz w:val="16"/>
+                <w:szCs w:val="16"/>
+              </w:rPr>
+              <w:t>)</w:t>
+            </w:r>
+          </w:p>
+        </w:tc>
+        <w:tc>
+          <w:tcPr>
+            <w:tcW w:w="600" w:type="dxa"/>
+          </w:tcPr>
+          <w:p>
+            <w:pPr>
+              <w:jc w:val="center"/>
+              <w:outlineLvl w:val="0"/>
+              <w:rPr>
+                <w:sz w:val="16"/>
+                <w:szCs w:val="16"/>
+              </w:rPr>
+            </w:pPr>
+            <w:r>
+              <w:rPr>
+                <w:sz w:val="16"/>
+                <w:szCs w:val="16"/>
+              </w:rPr>
+              <w:t>O</w:t>
+            </w:r>
+          </w:p>
+        </w:tc>
+      </w:tr>
+      <w:tr>
+        <w:tc>
+          <w:tcPr>
+            <w:tcW w:w="444" w:type="dxa"/>
+          </w:tcPr>
+          <w:p>
+            <w:pPr>
+              <w:jc w:val="center"/>
+              <w:outlineLvl w:val="0"/>
+              <w:rPr>
+                <w:sz w:val="16"/>
+                <w:szCs w:val="16"/>
+                <w:lang w:val="vi-VN"/>
+              </w:rPr>
+            </w:pPr>
+            <w:r>
+              <w:rPr>
+                <w:sz w:val="16"/>
+                <w:szCs w:val="16"/>
+                <w:lang w:val="vi-VN"/>
+              </w:rPr>
+              <w:t>6</w:t>
+            </w:r>
+          </w:p>
+        </w:tc>
+        <w:tc>
+          <w:tcPr>
+            <w:tcW w:w="1800" w:type="dxa"/>
+          </w:tcPr>
+          <w:p>
+            <w:pPr>
+              <w:outlineLvl w:val="0"/>
+              <w:rPr>
+                <w:sz w:val="16"/>
+                <w:szCs w:val="16"/>
+              </w:rPr>
+            </w:pPr>
+            <w:proofErr w:type="spellStart"/>
+            <w:r>
+              <w:rPr>
+                <w:sz w:val="16"/>
+                <w:szCs w:val="16"/>
+              </w:rPr>
+              <w:t>l</w:t>
+            </w:r>
+            <w:r>
+              <w:rPr>
+                <w:sz w:val="16"/>
+                <w:szCs w:val="16"/>
+              </w:rPr>
+              <w:t>oai_nhan_to</w:t>
+            </w:r>
+            <w:proofErr w:type="spellEnd"/>
+          </w:p>
+        </w:tc>
+        <w:tc>
+          <w:tcPr>
+            <w:tcW w:w="834" w:type="dxa"/>
+          </w:tcPr>
+          <w:p>
+            <w:pPr>
+              <w:outlineLvl w:val="0"/>
+              <w:rPr>
+                <w:sz w:val="16"/>
+                <w:szCs w:val="16"/>
+              </w:rPr>
+            </w:pPr>
+            <w:proofErr w:type="spellStart"/>
+            <w:r>
+              <w:rPr>
+                <w:sz w:val="16"/>
+                <w:szCs w:val="16"/>
+              </w:rPr>
+              <w:t>Json</w:t>
+            </w:r>
+            <w:proofErr w:type="spellEnd"/>
+          </w:p>
+        </w:tc>
+        <w:tc>
+          <w:tcPr>
+            <w:tcW w:w="1047" w:type="dxa"/>
+          </w:tcPr>
+          <w:p>
+            <w:pPr>
+              <w:outlineLvl w:val="0"/>
+              <w:rPr>
+                <w:sz w:val="16"/>
+                <w:szCs w:val="16"/>
+                <w:lang w:val="vi-VN"/>
+              </w:rPr>
+            </w:pPr>
+          </w:p>
+        </w:tc>
+        <w:tc>
+          <w:tcPr>
+            <w:tcW w:w="3961" w:type="dxa"/>
+          </w:tcPr>
+          <w:p>
+            <w:pPr>
+              <w:outlineLvl w:val="0"/>
+              <w:rPr>
+                <w:sz w:val="16"/>
+                <w:szCs w:val="16"/>
+              </w:rPr>
+            </w:pPr>
+            <w:proofErr w:type="gramStart"/>
+            <w:r>
+              <w:rPr>
+                <w:sz w:val="16"/>
+                <w:szCs w:val="16"/>
+              </w:rPr>
+              <w:t xml:space="preserve">{ </w:t>
+            </w:r>
+            <w:proofErr w:type="spellStart"/>
+            <w:r>
+              <w:rPr>
+                <w:sz w:val="16"/>
+                <w:szCs w:val="16"/>
+              </w:rPr>
+              <w:t>thoi</w:t>
+            </w:r>
+            <w:proofErr w:type="gramEnd"/>
+            <w:r>
+              <w:rPr>
+                <w:sz w:val="16"/>
+                <w:szCs w:val="16"/>
+              </w:rPr>
+              <w:t>_luong</w:t>
+            </w:r>
+            <w:proofErr w:type="spellEnd"/>
+            <w:r>
+              <w:rPr>
+                <w:sz w:val="16"/>
+                <w:szCs w:val="16"/>
+              </w:rPr>
+              <w:t xml:space="preserve">: Number, </w:t>
+            </w:r>
+          </w:p>
+          <w:p>
+            <w:pPr>
+              <w:outlineLvl w:val="0"/>
+              <w:rPr>
+                <w:sz w:val="16"/>
+                <w:szCs w:val="16"/>
+              </w:rPr>
+            </w:pPr>
+            <w:proofErr w:type="spellStart"/>
+            <w:r>
+              <w:rPr>
+                <w:sz w:val="16"/>
+                <w:szCs w:val="16"/>
+              </w:rPr>
+              <w:t>khung_gio</w:t>
+            </w:r>
+            <w:proofErr w:type="spellEnd"/>
+            <w:r>
+              <w:rPr>
+                <w:sz w:val="16"/>
+                <w:szCs w:val="16"/>
+              </w:rPr>
+              <w:t>: {</w:t>
+            </w:r>
+            <w:proofErr w:type="spellStart"/>
+            <w:r>
+              <w:rPr>
+                <w:sz w:val="16"/>
+                <w:szCs w:val="16"/>
+              </w:rPr>
+              <w:t>bat_dau</w:t>
+            </w:r>
+            <w:proofErr w:type="spellEnd"/>
+            <w:r>
+              <w:rPr>
+                <w:sz w:val="16"/>
+                <w:szCs w:val="16"/>
+              </w:rPr>
+              <w:t xml:space="preserve">: Number, </w:t>
+            </w:r>
+            <w:proofErr w:type="spellStart"/>
+            <w:r>
+              <w:rPr>
+                <w:sz w:val="16"/>
+                <w:szCs w:val="16"/>
+              </w:rPr>
+              <w:t>ket_thuc</w:t>
+            </w:r>
+            <w:proofErr w:type="spellEnd"/>
+            <w:r>
+              <w:rPr>
+                <w:sz w:val="16"/>
+                <w:szCs w:val="16"/>
+              </w:rPr>
+              <w:t>: Number}</w:t>
+            </w:r>
+            <w:r>
+              <w:rPr>
+                <w:sz w:val="16"/>
+                <w:szCs w:val="16"/>
+              </w:rPr>
+              <w:t>,</w:t>
+            </w:r>
+          </w:p>
+          <w:p>
+            <w:pPr>
+              <w:outlineLvl w:val="0"/>
+              <w:rPr>
+                <w:sz w:val="16"/>
+                <w:szCs w:val="16"/>
+              </w:rPr>
+            </w:pPr>
+            <w:proofErr w:type="spellStart"/>
+            <w:r>
+              <w:rPr>
+                <w:sz w:val="16"/>
+                <w:szCs w:val="16"/>
+              </w:rPr>
+              <w:t>vi_tri</w:t>
+            </w:r>
+            <w:proofErr w:type="spellEnd"/>
+            <w:r>
+              <w:rPr>
+                <w:sz w:val="16"/>
+                <w:szCs w:val="16"/>
+              </w:rPr>
+              <w:t>:{</w:t>
+            </w:r>
+            <w:proofErr w:type="spellStart"/>
+            <w:r>
+              <w:rPr>
+                <w:sz w:val="16"/>
+                <w:szCs w:val="16"/>
+              </w:rPr>
+              <w:t>tinh</w:t>
+            </w:r>
+            <w:proofErr w:type="spellEnd"/>
+            <w:r>
+              <w:rPr>
+                <w:sz w:val="16"/>
+                <w:szCs w:val="16"/>
+              </w:rPr>
+              <w:t xml:space="preserve">: String, </w:t>
+            </w:r>
+            <w:proofErr w:type="spellStart"/>
+            <w:r>
+              <w:rPr>
+                <w:sz w:val="16"/>
+                <w:szCs w:val="16"/>
+              </w:rPr>
+              <w:t>quan_huyen</w:t>
+            </w:r>
+            <w:proofErr w:type="spellEnd"/>
+            <w:r>
+              <w:rPr>
+                <w:sz w:val="16"/>
+                <w:szCs w:val="16"/>
+              </w:rPr>
+              <w:t>: String}   }</w:t>
+            </w:r>
+          </w:p>
+        </w:tc>
+        <w:tc>
+          <w:tcPr>
+            <w:tcW w:w="600" w:type="dxa"/>
+          </w:tcPr>
+          <w:p>
+            <w:pPr>
+              <w:jc w:val="center"/>
+              <w:outlineLvl w:val="0"/>
+              <w:rPr>
+                <w:sz w:val="16"/>
+                <w:szCs w:val="16"/>
+              </w:rPr>
+            </w:pPr>
+            <w:r>
+              <w:rPr>
+                <w:sz w:val="16"/>
+                <w:szCs w:val="16"/>
+              </w:rPr>
+              <w:t>O</w:t>
+            </w:r>
+          </w:p>
+        </w:tc>
+      </w:tr>
+      <w:tr>
+        <w:tc>
+          <w:tcPr>
+            <w:tcW w:w="444" w:type="dxa"/>
+          </w:tcPr>
+          <w:p>
+            <w:pPr>
+              <w:jc w:val="center"/>
+              <w:outlineLvl w:val="0"/>
+              <w:rPr>
+                <w:sz w:val="16"/>
+                <w:szCs w:val="16"/>
+              </w:rPr>
+            </w:pPr>
+            <w:r>
+              <w:rPr>
+                <w:sz w:val="16"/>
+                <w:szCs w:val="16"/>
+              </w:rPr>
+              <w:t>7</w:t>
+            </w:r>
+          </w:p>
+        </w:tc>
+        <w:tc>
+          <w:tcPr>
+            <w:tcW w:w="1800" w:type="dxa"/>
+          </w:tcPr>
+          <w:p>
+            <w:pPr>
+              <w:outlineLvl w:val="0"/>
+              <w:rPr>
+                <w:sz w:val="16"/>
+                <w:szCs w:val="16"/>
+              </w:rPr>
+            </w:pPr>
+            <w:proofErr w:type="spellStart"/>
+            <w:r>
+              <w:rPr>
+                <w:sz w:val="16"/>
+                <w:szCs w:val="16"/>
+              </w:rPr>
+              <w:t>don_gia</w:t>
+            </w:r>
+            <w:r>
+              <w:rPr>
+                <w:sz w:val="16"/>
+                <w:szCs w:val="16"/>
+              </w:rPr>
+              <w:t>_co_ban</w:t>
+            </w:r>
+            <w:proofErr w:type="spellEnd"/>
+          </w:p>
+        </w:tc>
+        <w:tc>
+          <w:tcPr>
+            <w:tcW w:w="834" w:type="dxa"/>
+          </w:tcPr>
+          <w:p>
+            <w:pPr>
+              <w:outlineLvl w:val="0"/>
+              <w:rPr>
+                <w:sz w:val="16"/>
+                <w:szCs w:val="16"/>
+              </w:rPr>
+            </w:pPr>
+            <w:r>
+              <w:rPr>
+                <w:sz w:val="16"/>
+                <w:szCs w:val="16"/>
+              </w:rPr>
+              <w:t>Number</w:t>
+            </w:r>
+          </w:p>
+        </w:tc>
+        <w:tc>
+          <w:tcPr>
+            <w:tcW w:w="1047" w:type="dxa"/>
+          </w:tcPr>
+          <w:p>
+            <w:pPr>
+              <w:outlineLvl w:val="0"/>
+              <w:rPr>
+                <w:sz w:val="16"/>
+                <w:szCs w:val="16"/>
+                <w:lang w:val="vi-VN"/>
+              </w:rPr>
+            </w:pPr>
+          </w:p>
+        </w:tc>
+        <w:tc>
+          <w:tcPr>
+            <w:tcW w:w="3961" w:type="dxa"/>
+          </w:tcPr>
+          <w:p>
+            <w:pPr>
+              <w:outlineLvl w:val="0"/>
+              <w:rPr>
+                <w:sz w:val="16"/>
+                <w:szCs w:val="16"/>
+              </w:rPr>
+            </w:pPr>
+            <w:proofErr w:type="spellStart"/>
+            <w:r>
+              <w:rPr>
+                <w:sz w:val="16"/>
+                <w:szCs w:val="16"/>
+              </w:rPr>
+              <w:t>Đơn</w:t>
+            </w:r>
+            <w:proofErr w:type="spellEnd"/>
+            <w:r>
+              <w:rPr>
+                <w:sz w:val="16"/>
+                <w:szCs w:val="16"/>
+              </w:rPr>
+              <w:t xml:space="preserve"> </w:t>
+            </w:r>
+            <w:proofErr w:type="spellStart"/>
+            <w:r>
+              <w:rPr>
+                <w:sz w:val="16"/>
+                <w:szCs w:val="16"/>
+              </w:rPr>
+              <w:t>giá</w:t>
+            </w:r>
+            <w:proofErr w:type="spellEnd"/>
+            <w:r>
+              <w:rPr>
+                <w:sz w:val="16"/>
+                <w:szCs w:val="16"/>
+              </w:rPr>
+              <w:t xml:space="preserve"> </w:t>
+            </w:r>
+            <w:proofErr w:type="spellStart"/>
+            <w:r>
+              <w:rPr>
+                <w:sz w:val="16"/>
+                <w:szCs w:val="16"/>
+              </w:rPr>
+              <w:t>cơ</w:t>
+            </w:r>
+            <w:proofErr w:type="spellEnd"/>
+            <w:r>
+              <w:rPr>
+                <w:sz w:val="16"/>
+                <w:szCs w:val="16"/>
+              </w:rPr>
+              <w:t xml:space="preserve"> </w:t>
+            </w:r>
+            <w:proofErr w:type="spellStart"/>
+            <w:r>
+              <w:rPr>
+                <w:sz w:val="16"/>
+                <w:szCs w:val="16"/>
+              </w:rPr>
+              <w:t>bản</w:t>
+            </w:r>
+            <w:proofErr w:type="spellEnd"/>
+            <w:r>
+              <w:rPr>
+                <w:sz w:val="16"/>
+                <w:szCs w:val="16"/>
+              </w:rPr>
+              <w:t>(VND)</w:t>
+            </w:r>
+          </w:p>
+        </w:tc>
+        <w:tc>
+          <w:tcPr>
+            <w:tcW w:w="600" w:type="dxa"/>
+          </w:tcPr>
+          <w:p>
+            <w:pPr>
+              <w:jc w:val="center"/>
+              <w:outlineLvl w:val="0"/>
+              <w:rPr>
+                <w:sz w:val="16"/>
+                <w:szCs w:val="16"/>
+              </w:rPr>
+            </w:pPr>
+            <w:r>
+              <w:rPr>
+                <w:sz w:val="16"/>
+                <w:szCs w:val="16"/>
+              </w:rPr>
+              <w:t>O</w:t>
+            </w:r>
+          </w:p>
+        </w:tc>
+      </w:tr>
+      <w:tr>
+        <w:tc>
+          <w:tcPr>
+            <w:tcW w:w="444" w:type="dxa"/>
+          </w:tcPr>
+          <w:p>
+            <w:pPr>
+              <w:jc w:val="center"/>
+              <w:outlineLvl w:val="0"/>
+              <w:rPr>
+                <w:sz w:val="16"/>
+                <w:szCs w:val="16"/>
+                <w:lang w:val="vi-VN"/>
+              </w:rPr>
+            </w:pPr>
+            <w:r>
+              <w:rPr>
+                <w:sz w:val="16"/>
+                <w:szCs w:val="16"/>
+                <w:lang w:val="vi-VN"/>
+              </w:rPr>
+              <w:lastRenderedPageBreak/>
+              <w:t>8</w:t>
+            </w:r>
+          </w:p>
+        </w:tc>
+        <w:tc>
+          <w:tcPr>
+            <w:tcW w:w="1800" w:type="dxa"/>
+          </w:tcPr>
+          <w:p>
+            <w:pPr>
+              <w:outlineLvl w:val="0"/>
+              <w:rPr>
+                <w:rFonts w:ascii="Tahoma" w:hAnsi="Tahoma" w:cs="Tahoma"/>
+                <w:sz w:val="16"/>
+                <w:szCs w:val="16"/>
+                <w:lang w:val="vi-VN"/>
+              </w:rPr>
+            </w:pPr>
+            <w:r>
+              <w:rPr>
+                <w:rFonts w:ascii="Tahoma" w:hAnsi="Tahoma" w:cs="Tahoma"/>
+                <w:sz w:val="16"/>
+                <w:szCs w:val="16"/>
+                <w:lang w:val="vi-VN"/>
+              </w:rPr>
+              <w:t>start_d</w:t>
+            </w:r>
+            <w:r>
+              <w:rPr>
+                <w:rFonts w:ascii="Tahoma" w:hAnsi="Tahoma" w:cs="Tahoma"/>
+                <w:sz w:val="16"/>
+                <w:szCs w:val="16"/>
+                <w:lang w:val="vi-VN"/>
+              </w:rPr>
+              <w:t>ate</w:t>
+            </w:r>
+          </w:p>
+        </w:tc>
+        <w:tc>
+          <w:tcPr>
+            <w:tcW w:w="834" w:type="dxa"/>
+          </w:tcPr>
+          <w:p>
+            <w:pPr>
+              <w:outlineLvl w:val="0"/>
+              <w:rPr>
+                <w:rFonts w:ascii="Tahoma" w:hAnsi="Tahoma" w:cs="Tahoma"/>
+                <w:sz w:val="16"/>
+                <w:szCs w:val="16"/>
+                <w:lang w:val="vi-VN"/>
+              </w:rPr>
+            </w:pPr>
+            <w:r>
+              <w:rPr>
+                <w:rFonts w:ascii="Tahoma" w:hAnsi="Tahoma" w:cs="Tahoma"/>
+                <w:sz w:val="16"/>
+                <w:szCs w:val="16"/>
+                <w:lang w:val="vi-VN"/>
+              </w:rPr>
+              <w:t>Date</w:t>
+            </w:r>
+          </w:p>
+        </w:tc>
+        <w:tc>
+          <w:tcPr>
+            <w:tcW w:w="1047" w:type="dxa"/>
+          </w:tcPr>
+          <w:p>
+            <w:pPr>
+              <w:outlineLvl w:val="0"/>
+              <w:rPr>
+                <w:rFonts w:ascii="Tahoma" w:hAnsi="Tahoma" w:cs="Tahoma"/>
+                <w:sz w:val="16"/>
+                <w:szCs w:val="16"/>
+                <w:lang w:val="vi-VN"/>
+              </w:rPr>
+            </w:pPr>
+            <w:r>
+              <w:rPr>
+                <w:rFonts w:ascii="Tahoma" w:hAnsi="Tahoma" w:cs="Tahoma"/>
+                <w:sz w:val="16"/>
+                <w:szCs w:val="16"/>
+                <w:lang w:val="vi-VN"/>
+              </w:rPr>
+              <w:t>Tự động</w:t>
+            </w:r>
+          </w:p>
+        </w:tc>
+        <w:tc>
+          <w:tcPr>
+            <w:tcW w:w="3961" w:type="dxa"/>
+          </w:tcPr>
+          <w:p>
+            <w:pPr>
+              <w:widowControl/>
+              <w:rPr>
+                <w:rFonts w:ascii="Tahoma" w:hAnsi="Tahoma" w:cs="Tahoma"/>
+                <w:sz w:val="16"/>
+                <w:szCs w:val="16"/>
+                <w:lang w:val="vi-VN"/>
+              </w:rPr>
+            </w:pPr>
+            <w:r>
+              <w:rPr>
+                <w:rFonts w:ascii="Tahoma" w:hAnsi="Tahoma" w:cs="Tahoma"/>
+                <w:sz w:val="16"/>
+                <w:szCs w:val="16"/>
+                <w:lang w:val="vi-VN"/>
+              </w:rPr>
+              <w:t>Ngày bắt đầ</w:t>
+            </w:r>
+            <w:r>
+              <w:rPr>
+                <w:rFonts w:ascii="Tahoma" w:hAnsi="Tahoma" w:cs="Tahoma"/>
+                <w:sz w:val="16"/>
+                <w:szCs w:val="16"/>
+                <w:lang w:val="vi-VN"/>
+              </w:rPr>
+              <w:t>u</w:t>
+            </w:r>
+          </w:p>
+        </w:tc>
+        <w:tc>
+          <w:tcPr>
+            <w:tcW w:w="600" w:type="dxa"/>
+          </w:tcPr>
+          <w:p>
+            <w:pPr>
+              <w:jc w:val="center"/>
+              <w:outlineLvl w:val="0"/>
+              <w:rPr>
+                <w:rFonts w:ascii="Tahoma" w:hAnsi="Tahoma" w:cs="Tahoma"/>
+                <w:sz w:val="16"/>
+                <w:szCs w:val="16"/>
+              </w:rPr>
+            </w:pPr>
+            <w:r>
+              <w:rPr>
+                <w:sz w:val="16"/>
+                <w:szCs w:val="16"/>
+              </w:rPr>
+              <w:t>O</w:t>
+            </w:r>
+          </w:p>
+        </w:tc>
+      </w:tr>
+      <w:tr>
+        <w:tc>
+          <w:tcPr>
+            <w:tcW w:w="444" w:type="dxa"/>
+          </w:tcPr>
+          <w:p>
+            <w:pPr>
+              <w:jc w:val="center"/>
+              <w:outlineLvl w:val="0"/>
+              <w:rPr>
+                <w:sz w:val="16"/>
+                <w:szCs w:val="16"/>
+                <w:lang w:val="vi-VN"/>
+              </w:rPr>
+            </w:pPr>
+            <w:r>
+              <w:rPr>
+                <w:sz w:val="16"/>
+                <w:szCs w:val="16"/>
+                <w:lang w:val="vi-VN"/>
+              </w:rPr>
+              <w:t>9</w:t>
+            </w:r>
+          </w:p>
+        </w:tc>
+        <w:tc>
+          <w:tcPr>
+            <w:tcW w:w="1800" w:type="dxa"/>
+          </w:tcPr>
+          <w:p>
+            <w:pPr>
+              <w:outlineLvl w:val="0"/>
+              <w:rPr>
+                <w:rFonts w:ascii="Tahoma" w:hAnsi="Tahoma" w:cs="Tahoma"/>
+                <w:sz w:val="16"/>
+                <w:szCs w:val="16"/>
+                <w:lang w:val="vi-VN"/>
+              </w:rPr>
+            </w:pPr>
+            <w:r>
+              <w:rPr>
+                <w:rFonts w:ascii="Tahoma" w:hAnsi="Tahoma" w:cs="Tahoma"/>
+                <w:sz w:val="16"/>
+                <w:szCs w:val="16"/>
+                <w:lang w:val="vi-VN"/>
+              </w:rPr>
+              <w:t>e</w:t>
+            </w:r>
+            <w:r>
+              <w:rPr>
+                <w:rFonts w:ascii="Tahoma" w:hAnsi="Tahoma" w:cs="Tahoma"/>
+                <w:sz w:val="16"/>
+                <w:szCs w:val="16"/>
+                <w:lang w:val="vi-VN"/>
+              </w:rPr>
+              <w:t>nd_date</w:t>
+            </w:r>
+          </w:p>
+        </w:tc>
+        <w:tc>
+          <w:tcPr>
+            <w:tcW w:w="834" w:type="dxa"/>
+          </w:tcPr>
+          <w:p>
+            <w:pPr>
+              <w:outlineLvl w:val="0"/>
+              <w:rPr>
+                <w:rFonts w:ascii="Tahoma" w:hAnsi="Tahoma" w:cs="Tahoma"/>
+                <w:sz w:val="16"/>
+                <w:szCs w:val="16"/>
+                <w:lang w:val="vi-VN"/>
+              </w:rPr>
+            </w:pPr>
+            <w:r>
+              <w:rPr>
+                <w:rFonts w:ascii="Tahoma" w:hAnsi="Tahoma" w:cs="Tahoma"/>
+                <w:sz w:val="16"/>
+                <w:szCs w:val="16"/>
+                <w:lang w:val="vi-VN"/>
+              </w:rPr>
+              <w:t>Date</w:t>
+            </w:r>
+          </w:p>
+        </w:tc>
+        <w:tc>
+          <w:tcPr>
+            <w:tcW w:w="1047" w:type="dxa"/>
+          </w:tcPr>
+          <w:p>
+            <w:pPr>
+              <w:outlineLvl w:val="0"/>
+              <w:rPr>
+                <w:rFonts w:ascii="Tahoma" w:hAnsi="Tahoma" w:cs="Tahoma"/>
+                <w:sz w:val="16"/>
+                <w:szCs w:val="16"/>
+                <w:lang w:val="vi-VN"/>
+              </w:rPr>
+            </w:pPr>
+            <w:r>
+              <w:rPr>
+                <w:rFonts w:ascii="Tahoma" w:hAnsi="Tahoma" w:cs="Tahoma"/>
+                <w:sz w:val="16"/>
+                <w:szCs w:val="16"/>
+                <w:lang w:val="vi-VN"/>
+              </w:rPr>
+              <w:t>Tự động</w:t>
+            </w:r>
+          </w:p>
+        </w:tc>
+        <w:tc>
+          <w:tcPr>
+            <w:tcW w:w="3961" w:type="dxa"/>
+          </w:tcPr>
+          <w:p>
+            <w:pPr>
+              <w:widowControl/>
+              <w:rPr>
+                <w:rFonts w:ascii="Tahoma" w:hAnsi="Tahoma" w:cs="Tahoma"/>
+                <w:sz w:val="16"/>
+                <w:szCs w:val="16"/>
+                <w:lang w:val="vi-VN"/>
+              </w:rPr>
+            </w:pPr>
+            <w:r>
+              <w:rPr>
+                <w:rFonts w:ascii="Tahoma" w:hAnsi="Tahoma" w:cs="Tahoma"/>
+                <w:sz w:val="16"/>
+                <w:szCs w:val="16"/>
+                <w:lang w:val="vi-VN"/>
+              </w:rPr>
+              <w:t>Ngày kết thúc</w:t>
+            </w:r>
+          </w:p>
+        </w:tc>
+        <w:tc>
+          <w:tcPr>
+            <w:tcW w:w="600" w:type="dxa"/>
+          </w:tcPr>
+          <w:p>
+            <w:pPr>
+              <w:jc w:val="center"/>
+              <w:outlineLvl w:val="0"/>
+              <w:rPr>
+                <w:rFonts w:ascii="Tahoma" w:hAnsi="Tahoma" w:cs="Tahoma"/>
+                <w:sz w:val="16"/>
+                <w:szCs w:val="16"/>
+              </w:rPr>
+            </w:pPr>
+            <w:r>
+              <w:rPr>
+                <w:sz w:val="16"/>
+                <w:szCs w:val="16"/>
+              </w:rPr>
+              <w:t>O</w:t>
+            </w:r>
+          </w:p>
+        </w:tc>
+      </w:tr>
+      <w:tr>
+        <w:tc>
+          <w:tcPr>
+            <w:tcW w:w="444" w:type="dxa"/>
+          </w:tcPr>
+          <w:p>
+            <w:pPr>
+              <w:jc w:val="center"/>
+              <w:outlineLvl w:val="0"/>
+              <w:rPr>
+                <w:sz w:val="16"/>
+                <w:szCs w:val="16"/>
+              </w:rPr>
+            </w:pPr>
+            <w:r>
+              <w:rPr>
+                <w:sz w:val="16"/>
+                <w:szCs w:val="16"/>
+              </w:rPr>
+              <w:t>10</w:t>
+            </w:r>
+          </w:p>
+        </w:tc>
+        <w:tc>
+          <w:tcPr>
+            <w:tcW w:w="1800" w:type="dxa"/>
+          </w:tcPr>
+          <w:p>
+            <w:pPr>
+              <w:outlineLvl w:val="0"/>
+              <w:rPr>
+                <w:rFonts w:ascii="Tahoma" w:hAnsi="Tahoma" w:cs="Tahoma"/>
+                <w:sz w:val="16"/>
+                <w:szCs w:val="16"/>
+              </w:rPr>
+            </w:pPr>
+            <w:proofErr w:type="spellStart"/>
+            <w:r>
+              <w:rPr>
+                <w:rFonts w:ascii="Tahoma" w:hAnsi="Tahoma" w:cs="Tahoma"/>
+                <w:sz w:val="16"/>
+                <w:szCs w:val="16"/>
+              </w:rPr>
+              <w:t>thanh_tien</w:t>
+            </w:r>
+            <w:proofErr w:type="spellEnd"/>
+          </w:p>
+        </w:tc>
+        <w:tc>
+          <w:tcPr>
+            <w:tcW w:w="834" w:type="dxa"/>
+          </w:tcPr>
+          <w:p>
+            <w:pPr>
+              <w:outlineLvl w:val="0"/>
+              <w:rPr>
+                <w:rFonts w:ascii="Tahoma" w:hAnsi="Tahoma" w:cs="Tahoma"/>
+                <w:sz w:val="16"/>
+                <w:szCs w:val="16"/>
+              </w:rPr>
+            </w:pPr>
+            <w:r>
+              <w:rPr>
+                <w:rFonts w:ascii="Tahoma" w:hAnsi="Tahoma" w:cs="Tahoma"/>
+                <w:sz w:val="16"/>
+                <w:szCs w:val="16"/>
+              </w:rPr>
+              <w:t>Number</w:t>
+            </w:r>
+          </w:p>
+        </w:tc>
+        <w:tc>
+          <w:tcPr>
+            <w:tcW w:w="1047" w:type="dxa"/>
+          </w:tcPr>
+          <w:p>
+            <w:pPr>
+              <w:outlineLvl w:val="0"/>
+              <w:rPr>
+                <w:rFonts w:ascii="Tahoma" w:hAnsi="Tahoma" w:cs="Tahoma"/>
+                <w:sz w:val="16"/>
+                <w:szCs w:val="16"/>
+                <w:lang w:val="vi-VN"/>
+              </w:rPr>
+            </w:pPr>
+          </w:p>
+        </w:tc>
+        <w:tc>
+          <w:tcPr>
+            <w:tcW w:w="3961" w:type="dxa"/>
+          </w:tcPr>
+          <w:p>
+            <w:pPr>
+              <w:widowControl/>
+              <w:rPr>
+                <w:rFonts w:ascii="Tahoma" w:hAnsi="Tahoma" w:cs="Tahoma"/>
+                <w:sz w:val="16"/>
+                <w:szCs w:val="16"/>
+              </w:rPr>
+            </w:pPr>
+            <w:proofErr w:type="spellStart"/>
+            <w:r>
+              <w:rPr>
+                <w:rFonts w:ascii="Tahoma" w:hAnsi="Tahoma" w:cs="Tahoma"/>
+                <w:sz w:val="16"/>
+                <w:szCs w:val="16"/>
+              </w:rPr>
+              <w:t>Thành</w:t>
+            </w:r>
+            <w:proofErr w:type="spellEnd"/>
+            <w:r>
+              <w:rPr>
+                <w:rFonts w:ascii="Tahoma" w:hAnsi="Tahoma" w:cs="Tahoma"/>
+                <w:sz w:val="16"/>
+                <w:szCs w:val="16"/>
+              </w:rPr>
+              <w:t xml:space="preserve"> </w:t>
+            </w:r>
+            <w:proofErr w:type="spellStart"/>
+            <w:r>
+              <w:rPr>
+                <w:rFonts w:ascii="Tahoma" w:hAnsi="Tahoma" w:cs="Tahoma"/>
+                <w:sz w:val="16"/>
+                <w:szCs w:val="16"/>
+              </w:rPr>
+              <w:t>tiền</w:t>
+            </w:r>
+            <w:proofErr w:type="spellEnd"/>
+            <w:r>
+              <w:rPr>
+                <w:rFonts w:ascii="Tahoma" w:hAnsi="Tahoma" w:cs="Tahoma"/>
+                <w:sz w:val="16"/>
+                <w:szCs w:val="16"/>
+              </w:rPr>
+              <w:t xml:space="preserve">: </w:t>
+            </w:r>
+            <w:proofErr w:type="spellStart"/>
+            <w:r>
+              <w:rPr>
+                <w:rFonts w:ascii="Tahoma" w:hAnsi="Tahoma" w:cs="Tahoma"/>
+                <w:sz w:val="16"/>
+                <w:szCs w:val="16"/>
+              </w:rPr>
+              <w:t>Chưa</w:t>
+            </w:r>
+            <w:proofErr w:type="spellEnd"/>
+            <w:r>
+              <w:rPr>
+                <w:rFonts w:ascii="Tahoma" w:hAnsi="Tahoma" w:cs="Tahoma"/>
+                <w:sz w:val="16"/>
+                <w:szCs w:val="16"/>
+              </w:rPr>
+              <w:t xml:space="preserve"> </w:t>
+            </w:r>
+            <w:proofErr w:type="spellStart"/>
+            <w:r>
+              <w:rPr>
+                <w:rFonts w:ascii="Tahoma" w:hAnsi="Tahoma" w:cs="Tahoma"/>
+                <w:sz w:val="16"/>
+                <w:szCs w:val="16"/>
+              </w:rPr>
+              <w:t>tính</w:t>
+            </w:r>
+            <w:proofErr w:type="spellEnd"/>
+            <w:r>
+              <w:rPr>
+                <w:rFonts w:ascii="Tahoma" w:hAnsi="Tahoma" w:cs="Tahoma"/>
+                <w:sz w:val="16"/>
+                <w:szCs w:val="16"/>
+              </w:rPr>
+              <w:t xml:space="preserve"> </w:t>
+            </w:r>
+            <w:proofErr w:type="spellStart"/>
+            <w:r>
+              <w:rPr>
+                <w:rFonts w:ascii="Tahoma" w:hAnsi="Tahoma" w:cs="Tahoma"/>
+                <w:sz w:val="16"/>
+                <w:szCs w:val="16"/>
+              </w:rPr>
+              <w:t>khuyến</w:t>
+            </w:r>
+            <w:proofErr w:type="spellEnd"/>
+            <w:r>
+              <w:rPr>
+                <w:rFonts w:ascii="Tahoma" w:hAnsi="Tahoma" w:cs="Tahoma"/>
+                <w:sz w:val="16"/>
+                <w:szCs w:val="16"/>
+              </w:rPr>
+              <w:t xml:space="preserve"> </w:t>
+            </w:r>
+            <w:proofErr w:type="spellStart"/>
+            <w:r>
+              <w:rPr>
+                <w:rFonts w:ascii="Tahoma" w:hAnsi="Tahoma" w:cs="Tahoma"/>
+                <w:sz w:val="16"/>
+                <w:szCs w:val="16"/>
+              </w:rPr>
+              <w:t>mãi</w:t>
+            </w:r>
+            <w:proofErr w:type="spellEnd"/>
+            <w:r>
+              <w:rPr>
+                <w:rFonts w:ascii="Tahoma" w:hAnsi="Tahoma" w:cs="Tahoma"/>
+                <w:sz w:val="16"/>
+                <w:szCs w:val="16"/>
+              </w:rPr>
+              <w:t>(VND)</w:t>
+            </w:r>
+          </w:p>
+        </w:tc>
+        <w:tc>
+          <w:tcPr>
+            <w:tcW w:w="600" w:type="dxa"/>
+          </w:tcPr>
+          <w:p>
+            <w:pPr>
+              <w:jc w:val="center"/>
+              <w:outlineLvl w:val="0"/>
+              <w:rPr>
+                <w:rFonts w:ascii="Tahoma" w:hAnsi="Tahoma" w:cs="Tahoma"/>
+                <w:sz w:val="16"/>
+                <w:szCs w:val="16"/>
+              </w:rPr>
+            </w:pPr>
+          </w:p>
+        </w:tc>
+      </w:tr>
+      <w:tr>
+        <w:tc>
+          <w:tcPr>
+            <w:tcW w:w="444" w:type="dxa"/>
+          </w:tcPr>
+          <w:p>
+            <w:pPr>
+              <w:jc w:val="center"/>
+              <w:outlineLvl w:val="0"/>
+              <w:rPr>
+                <w:sz w:val="16"/>
+                <w:szCs w:val="16"/>
+              </w:rPr>
+            </w:pPr>
+            <w:r>
+              <w:rPr>
+                <w:sz w:val="16"/>
+                <w:szCs w:val="16"/>
+              </w:rPr>
+              <w:t>11</w:t>
+            </w:r>
+          </w:p>
+        </w:tc>
+        <w:tc>
+          <w:tcPr>
+            <w:tcW w:w="1800" w:type="dxa"/>
+          </w:tcPr>
+          <w:p>
+            <w:pPr>
+              <w:outlineLvl w:val="0"/>
+              <w:rPr>
+                <w:rFonts w:ascii="Tahoma" w:hAnsi="Tahoma" w:cs="Tahoma"/>
+                <w:sz w:val="16"/>
+                <w:szCs w:val="16"/>
+              </w:rPr>
+            </w:pPr>
+            <w:proofErr w:type="spellStart"/>
+            <w:r>
+              <w:rPr>
+                <w:rFonts w:ascii="Tahoma" w:hAnsi="Tahoma" w:cs="Tahoma"/>
+                <w:sz w:val="16"/>
+                <w:szCs w:val="16"/>
+              </w:rPr>
+              <w:t>tong_cong</w:t>
+            </w:r>
+            <w:proofErr w:type="spellEnd"/>
+          </w:p>
+        </w:tc>
+        <w:tc>
+          <w:tcPr>
+            <w:tcW w:w="834" w:type="dxa"/>
+          </w:tcPr>
+          <w:p>
+            <w:pPr>
+              <w:outlineLvl w:val="0"/>
+              <w:rPr>
+                <w:rFonts w:ascii="Tahoma" w:hAnsi="Tahoma" w:cs="Tahoma"/>
+                <w:sz w:val="16"/>
+                <w:szCs w:val="16"/>
+              </w:rPr>
+            </w:pPr>
+            <w:r>
+              <w:rPr>
+                <w:rFonts w:ascii="Tahoma" w:hAnsi="Tahoma" w:cs="Tahoma"/>
+                <w:sz w:val="16"/>
+                <w:szCs w:val="16"/>
+              </w:rPr>
+              <w:t>Number</w:t>
+            </w:r>
+          </w:p>
+        </w:tc>
+        <w:tc>
+          <w:tcPr>
+            <w:tcW w:w="1047" w:type="dxa"/>
+          </w:tcPr>
+          <w:p>
+            <w:pPr>
+              <w:outlineLvl w:val="0"/>
+              <w:rPr>
+                <w:rFonts w:ascii="Tahoma" w:hAnsi="Tahoma" w:cs="Tahoma"/>
+                <w:sz w:val="16"/>
+                <w:szCs w:val="16"/>
+                <w:lang w:val="vi-VN"/>
+              </w:rPr>
+            </w:pPr>
+          </w:p>
+        </w:tc>
+        <w:tc>
+          <w:tcPr>
+            <w:tcW w:w="3961" w:type="dxa"/>
+          </w:tcPr>
+          <w:p>
+            <w:pPr>
+              <w:widowControl/>
+              <w:rPr>
+                <w:rFonts w:ascii="Tahoma" w:hAnsi="Tahoma" w:cs="Tahoma"/>
+                <w:sz w:val="16"/>
+                <w:szCs w:val="16"/>
+              </w:rPr>
+            </w:pPr>
+            <w:proofErr w:type="spellStart"/>
+            <w:r>
+              <w:rPr>
+                <w:rFonts w:ascii="Tahoma" w:hAnsi="Tahoma" w:cs="Tahoma"/>
+                <w:sz w:val="16"/>
+                <w:szCs w:val="16"/>
+              </w:rPr>
+              <w:t>Tổng</w:t>
+            </w:r>
+            <w:proofErr w:type="spellEnd"/>
+            <w:r>
+              <w:rPr>
+                <w:rFonts w:ascii="Tahoma" w:hAnsi="Tahoma" w:cs="Tahoma"/>
+                <w:sz w:val="16"/>
+                <w:szCs w:val="16"/>
+              </w:rPr>
+              <w:t xml:space="preserve"> </w:t>
+            </w:r>
+            <w:proofErr w:type="spellStart"/>
+            <w:r>
+              <w:rPr>
+                <w:rFonts w:ascii="Tahoma" w:hAnsi="Tahoma" w:cs="Tahoma"/>
+                <w:sz w:val="16"/>
+                <w:szCs w:val="16"/>
+              </w:rPr>
+              <w:t>cộng</w:t>
+            </w:r>
+            <w:proofErr w:type="spellEnd"/>
+            <w:r>
+              <w:rPr>
+                <w:rFonts w:ascii="Tahoma" w:hAnsi="Tahoma" w:cs="Tahoma"/>
+                <w:sz w:val="16"/>
+                <w:szCs w:val="16"/>
+              </w:rPr>
+              <w:t>(VND)</w:t>
+            </w:r>
             <w:bookmarkStart w:id="0" w:name="_GoBack"/>
             <w:bookmarkEnd w:id="0"/>
           </w:p>
-          <w:p>
-            <w:pPr>
-              <w:outlineLvl w:val="0"/>
-              <w:rPr>
-                <w:sz w:val="16"/>
-                <w:szCs w:val="16"/>
-              </w:rPr>
-            </w:pPr>
-            <w:proofErr w:type="spellStart"/>
-            <w:r>
-              <w:rPr>
-                <w:sz w:val="16"/>
-                <w:szCs w:val="16"/>
-              </w:rPr>
-              <w:t>Loai</w:t>
-            </w:r>
-            <w:r>
-              <w:rPr>
-                <w:sz w:val="16"/>
-                <w:szCs w:val="16"/>
-              </w:rPr>
-              <w:t>_gia</w:t>
-            </w:r>
-            <w:proofErr w:type="spellEnd"/>
-            <w:r>
-              <w:rPr>
-                <w:sz w:val="16"/>
-                <w:szCs w:val="16"/>
-              </w:rPr>
-              <w:t xml:space="preserve">: 1 – </w:t>
-            </w:r>
-            <w:proofErr w:type="spellStart"/>
-            <w:r>
-              <w:rPr>
-                <w:sz w:val="16"/>
-                <w:szCs w:val="16"/>
-              </w:rPr>
-              <w:t>phần</w:t>
-            </w:r>
-            <w:proofErr w:type="spellEnd"/>
-            <w:r>
-              <w:rPr>
-                <w:sz w:val="16"/>
-                <w:szCs w:val="16"/>
-              </w:rPr>
-              <w:t xml:space="preserve"> tram, 0 – </w:t>
-            </w:r>
-            <w:proofErr w:type="spellStart"/>
-            <w:r>
-              <w:rPr>
-                <w:sz w:val="16"/>
-                <w:szCs w:val="16"/>
-              </w:rPr>
-              <w:t>giá</w:t>
-            </w:r>
-            <w:proofErr w:type="spellEnd"/>
-            <w:r>
-              <w:rPr>
-                <w:sz w:val="16"/>
-                <w:szCs w:val="16"/>
-              </w:rPr>
-              <w:t xml:space="preserve"> </w:t>
-            </w:r>
-            <w:proofErr w:type="spellStart"/>
-            <w:r>
-              <w:rPr>
-                <w:sz w:val="16"/>
-                <w:szCs w:val="16"/>
-              </w:rPr>
-              <w:t>trị</w:t>
-            </w:r>
-            <w:proofErr w:type="spellEnd"/>
-          </w:p>
-          <w:p>
-            <w:pPr>
-              <w:outlineLvl w:val="0"/>
-              <w:rPr>
-                <w:sz w:val="16"/>
-                <w:szCs w:val="16"/>
-              </w:rPr>
-            </w:pPr>
-            <w:proofErr w:type="spellStart"/>
-            <w:r>
-              <w:rPr>
-                <w:sz w:val="16"/>
-                <w:szCs w:val="16"/>
-              </w:rPr>
-              <w:t>Gia_tri</w:t>
-            </w:r>
-            <w:proofErr w:type="spellEnd"/>
-            <w:r>
-              <w:rPr>
-                <w:sz w:val="16"/>
-                <w:szCs w:val="16"/>
-              </w:rPr>
-              <w:t xml:space="preserve">: </w:t>
-            </w:r>
-            <w:proofErr w:type="spellStart"/>
-            <w:r>
-              <w:rPr>
-                <w:sz w:val="16"/>
-                <w:szCs w:val="16"/>
-              </w:rPr>
-              <w:t>nếu</w:t>
-            </w:r>
-            <w:proofErr w:type="spellEnd"/>
-            <w:r>
-              <w:rPr>
-                <w:sz w:val="16"/>
-                <w:szCs w:val="16"/>
-              </w:rPr>
-              <w:t xml:space="preserve"> </w:t>
-            </w:r>
-            <w:proofErr w:type="spellStart"/>
-            <w:r>
-              <w:rPr>
-                <w:sz w:val="16"/>
-                <w:szCs w:val="16"/>
-              </w:rPr>
-              <w:t>là</w:t>
-            </w:r>
-            <w:proofErr w:type="spellEnd"/>
-            <w:r>
-              <w:rPr>
-                <w:sz w:val="16"/>
-                <w:szCs w:val="16"/>
-              </w:rPr>
-              <w:t xml:space="preserve"> </w:t>
-            </w:r>
-            <w:proofErr w:type="spellStart"/>
-            <w:r>
-              <w:rPr>
-                <w:sz w:val="16"/>
-                <w:szCs w:val="16"/>
-              </w:rPr>
-              <w:t>phần</w:t>
-            </w:r>
-            <w:proofErr w:type="spellEnd"/>
-            <w:r>
-              <w:rPr>
-                <w:sz w:val="16"/>
-                <w:szCs w:val="16"/>
-              </w:rPr>
-              <w:t xml:space="preserve"> tram(%), </w:t>
-            </w:r>
-            <w:proofErr w:type="spellStart"/>
-            <w:r>
-              <w:rPr>
-                <w:sz w:val="16"/>
-                <w:szCs w:val="16"/>
-              </w:rPr>
-              <w:t>nếu</w:t>
-            </w:r>
-            <w:proofErr w:type="spellEnd"/>
-            <w:r>
-              <w:rPr>
-                <w:sz w:val="16"/>
-                <w:szCs w:val="16"/>
-              </w:rPr>
-              <w:t xml:space="preserve"> </w:t>
-            </w:r>
-            <w:proofErr w:type="spellStart"/>
-            <w:r>
-              <w:rPr>
-                <w:sz w:val="16"/>
-                <w:szCs w:val="16"/>
-              </w:rPr>
-              <w:t>là</w:t>
-            </w:r>
-            <w:proofErr w:type="spellEnd"/>
-            <w:r>
-              <w:rPr>
-                <w:sz w:val="16"/>
-                <w:szCs w:val="16"/>
-              </w:rPr>
-              <w:t xml:space="preserve"> </w:t>
-            </w:r>
-            <w:proofErr w:type="spellStart"/>
-            <w:r>
-              <w:rPr>
-                <w:sz w:val="16"/>
-                <w:szCs w:val="16"/>
-              </w:rPr>
-              <w:t>giá</w:t>
-            </w:r>
-            <w:proofErr w:type="spellEnd"/>
-            <w:r>
-              <w:rPr>
-                <w:sz w:val="16"/>
-                <w:szCs w:val="16"/>
-              </w:rPr>
-              <w:t xml:space="preserve"> </w:t>
-            </w:r>
-            <w:proofErr w:type="spellStart"/>
-            <w:r>
-              <w:rPr>
-                <w:sz w:val="16"/>
-                <w:szCs w:val="16"/>
-              </w:rPr>
-              <w:t>trị</w:t>
-            </w:r>
-            <w:proofErr w:type="spellEnd"/>
-            <w:r>
-              <w:rPr>
-                <w:sz w:val="16"/>
-                <w:szCs w:val="16"/>
-              </w:rPr>
-              <w:t>(VND)</w:t>
-            </w:r>
-          </w:p>
         </w:tc>
         <w:tc>
           <w:tcPr>
@@ -7982,17 +10875,11 @@
               <w:jc w:val="center"/>
               <w:outlineLvl w:val="0"/>
               <w:rPr>
-                <w:sz w:val="16"/>
-                <w:szCs w:val="16"/>
-              </w:rPr>
-            </w:pPr>
-            <w:r>
-              <w:rPr>
-                <w:sz w:val="16"/>
-                <w:szCs w:val="16"/>
-              </w:rPr>
-              <w:t>O</w:t>
-            </w:r>
+                <w:rFonts w:ascii="Tahoma" w:hAnsi="Tahoma" w:cs="Tahoma"/>
+                <w:sz w:val="16"/>
+                <w:szCs w:val="16"/>
+              </w:rPr>
+            </w:pPr>
           </w:p>
         </w:tc>
       </w:tr>
@@ -8017,7 +10904,7 @@
                 <w:szCs w:val="16"/>
                 <w:lang w:val="vi-VN"/>
               </w:rPr>
-              <w:t>5</w:t>
+              <w:t>12</w:t>
             </w:r>
           </w:p>
         </w:tc>
@@ -8042,305 +10929,16 @@
                 <w:szCs w:val="16"/>
                 <w:lang w:val="vi-VN"/>
               </w:rPr>
-              <w:t>Start_Date</w:t>
-            </w:r>
-          </w:p>
-        </w:tc>
-        <w:tc>
-          <w:tcPr>
-            <w:tcW w:w="834" w:type="dxa"/>
-          </w:tcPr>
-          <w:p>
-            <w:pPr>
-              <w:outlineLvl w:val="0"/>
-              <w:rPr>
-                <w:rFonts w:ascii="Tahoma" w:hAnsi="Tahoma" w:cs="Tahoma"/>
-                <w:sz w:val="16"/>
-                <w:szCs w:val="16"/>
-                <w:lang w:val="vi-VN"/>
-              </w:rPr>
-            </w:pPr>
-            <w:r>
-              <w:rPr>
-                <w:rFonts w:ascii="Tahoma" w:hAnsi="Tahoma" w:cs="Tahoma"/>
-                <w:sz w:val="16"/>
-                <w:szCs w:val="16"/>
-                <w:lang w:val="vi-VN"/>
-              </w:rPr>
-              <w:t>Date</w:t>
-            </w:r>
-          </w:p>
-        </w:tc>
-        <w:tc>
-          <w:tcPr>
-            <w:tcW w:w="1047" w:type="dxa"/>
-          </w:tcPr>
-          <w:p>
-            <w:pPr>
-              <w:outlineLvl w:val="0"/>
-              <w:rPr>
-                <w:rFonts w:ascii="Tahoma" w:hAnsi="Tahoma" w:cs="Tahoma"/>
-                <w:sz w:val="16"/>
-                <w:szCs w:val="16"/>
-                <w:lang w:val="vi-VN"/>
-              </w:rPr>
-            </w:pPr>
-            <w:r>
-              <w:rPr>
-                <w:rFonts w:ascii="Tahoma" w:hAnsi="Tahoma" w:cs="Tahoma"/>
-                <w:sz w:val="16"/>
-                <w:szCs w:val="16"/>
-                <w:lang w:val="vi-VN"/>
-              </w:rPr>
-              <w:t>Tự động</w:t>
-            </w:r>
-          </w:p>
-        </w:tc>
-        <w:tc>
-          <w:tcPr>
-            <w:tcW w:w="3961" w:type="dxa"/>
-          </w:tcPr>
-          <w:p>
-            <w:pPr>
-              <w:widowControl/>
-              <w:rPr>
-                <w:rFonts w:ascii="Tahoma" w:hAnsi="Tahoma" w:cs="Tahoma"/>
-                <w:sz w:val="16"/>
-                <w:szCs w:val="16"/>
-                <w:lang w:val="vi-VN"/>
-              </w:rPr>
-            </w:pPr>
-            <w:r>
-              <w:rPr>
-                <w:rFonts w:ascii="Tahoma" w:hAnsi="Tahoma" w:cs="Tahoma"/>
-                <w:sz w:val="16"/>
-                <w:szCs w:val="16"/>
-                <w:lang w:val="vi-VN"/>
-              </w:rPr>
-              <w:t>Ngày bắt đầu áp dụng giá</w:t>
-            </w:r>
-          </w:p>
-        </w:tc>
-        <w:tc>
-          <w:tcPr>
-            <w:tcW w:w="600" w:type="dxa"/>
-          </w:tcPr>
-          <w:p>
-            <w:pPr>
-              <w:jc w:val="center"/>
-              <w:outlineLvl w:val="0"/>
-              <w:rPr>
-                <w:rFonts w:ascii="Tahoma" w:hAnsi="Tahoma" w:cs="Tahoma"/>
-                <w:sz w:val="16"/>
-                <w:szCs w:val="16"/>
-              </w:rPr>
-            </w:pPr>
-            <w:r>
-              <w:rPr>
-                <w:sz w:val="16"/>
-                <w:szCs w:val="16"/>
-              </w:rPr>
-              <w:t>O</w:t>
-            </w:r>
-          </w:p>
-        </w:tc>
-      </w:tr>
-      <w:tr>
-        <w:tc>
-          <w:tcPr>
-            <w:tcW w:w="444" w:type="dxa"/>
-          </w:tcPr>
-          <w:p>
-            <w:pPr>
-              <w:jc w:val="center"/>
-              <w:outlineLvl w:val="0"/>
-              <w:rPr>
-                <w:sz w:val="16"/>
-                <w:szCs w:val="16"/>
-                <w:lang w:val="vi-VN"/>
-              </w:rPr>
-            </w:pPr>
-            <w:r>
-              <w:rPr>
-                <w:sz w:val="16"/>
-                <w:szCs w:val="16"/>
-                <w:lang w:val="vi-VN"/>
-              </w:rPr>
-              <w:t>6</w:t>
-            </w:r>
-          </w:p>
-        </w:tc>
-        <w:tc>
-          <w:tcPr>
-            <w:tcW w:w="1800" w:type="dxa"/>
-          </w:tcPr>
-          <w:p>
-            <w:pPr>
-              <w:outlineLvl w:val="0"/>
-              <w:rPr>
-                <w:rFonts w:ascii="Tahoma" w:hAnsi="Tahoma" w:cs="Tahoma"/>
-                <w:sz w:val="16"/>
-                <w:szCs w:val="16"/>
-                <w:lang w:val="vi-VN"/>
-              </w:rPr>
-            </w:pPr>
-            <w:r>
-              <w:rPr>
-                <w:rFonts w:ascii="Tahoma" w:hAnsi="Tahoma" w:cs="Tahoma"/>
-                <w:sz w:val="16"/>
-                <w:szCs w:val="16"/>
-                <w:lang w:val="vi-VN"/>
-              </w:rPr>
-              <w:t>End_date</w:t>
-            </w:r>
-          </w:p>
-        </w:tc>
-        <w:tc>
-          <w:tcPr>
-            <w:tcW w:w="834" w:type="dxa"/>
-          </w:tcPr>
-          <w:p>
-            <w:pPr>
-              <w:outlineLvl w:val="0"/>
-              <w:rPr>
-                <w:rFonts w:ascii="Tahoma" w:hAnsi="Tahoma" w:cs="Tahoma"/>
-                <w:sz w:val="16"/>
-                <w:szCs w:val="16"/>
-                <w:lang w:val="vi-VN"/>
-              </w:rPr>
-            </w:pPr>
-            <w:r>
-              <w:rPr>
-                <w:rFonts w:ascii="Tahoma" w:hAnsi="Tahoma" w:cs="Tahoma"/>
-                <w:sz w:val="16"/>
-                <w:szCs w:val="16"/>
-                <w:lang w:val="vi-VN"/>
-              </w:rPr>
-              <w:t>Date</w:t>
-            </w:r>
-          </w:p>
-        </w:tc>
-        <w:tc>
-          <w:tcPr>
-            <w:tcW w:w="1047" w:type="dxa"/>
-          </w:tcPr>
-          <w:p>
-            <w:pPr>
-              <w:outlineLvl w:val="0"/>
-              <w:rPr>
-                <w:rFonts w:ascii="Tahoma" w:hAnsi="Tahoma" w:cs="Tahoma"/>
-                <w:sz w:val="16"/>
-                <w:szCs w:val="16"/>
-                <w:lang w:val="vi-VN"/>
-              </w:rPr>
-            </w:pPr>
-            <w:r>
-              <w:rPr>
-                <w:rFonts w:ascii="Tahoma" w:hAnsi="Tahoma" w:cs="Tahoma"/>
-                <w:sz w:val="16"/>
-                <w:szCs w:val="16"/>
-                <w:lang w:val="vi-VN"/>
-              </w:rPr>
-              <w:t>Tự động</w:t>
-            </w:r>
-          </w:p>
-        </w:tc>
-        <w:tc>
-          <w:tcPr>
-            <w:tcW w:w="3961" w:type="dxa"/>
-          </w:tcPr>
-          <w:p>
-            <w:pPr>
-              <w:widowControl/>
-              <w:rPr>
-                <w:rFonts w:ascii="Tahoma" w:hAnsi="Tahoma" w:cs="Tahoma"/>
-                <w:sz w:val="16"/>
-                <w:szCs w:val="16"/>
-                <w:lang w:val="vi-VN"/>
-              </w:rPr>
-            </w:pPr>
-            <w:r>
-              <w:rPr>
-                <w:rFonts w:ascii="Tahoma" w:hAnsi="Tahoma" w:cs="Tahoma"/>
-                <w:sz w:val="16"/>
-                <w:szCs w:val="16"/>
-                <w:lang w:val="vi-VN"/>
-              </w:rPr>
-              <w:t>Ngày kết thúc</w:t>
-            </w:r>
-          </w:p>
-        </w:tc>
-        <w:tc>
-          <w:tcPr>
-            <w:tcW w:w="600" w:type="dxa"/>
-          </w:tcPr>
-          <w:p>
-            <w:pPr>
-              <w:jc w:val="center"/>
-              <w:outlineLvl w:val="0"/>
-              <w:rPr>
-                <w:rFonts w:ascii="Tahoma" w:hAnsi="Tahoma" w:cs="Tahoma"/>
-                <w:sz w:val="16"/>
-                <w:szCs w:val="16"/>
-              </w:rPr>
-            </w:pPr>
-            <w:r>
-              <w:rPr>
-                <w:sz w:val="16"/>
-                <w:szCs w:val="16"/>
-              </w:rPr>
-              <w:t>O</w:t>
-            </w:r>
-          </w:p>
-        </w:tc>
-      </w:tr>
-      <w:tr>
-        <w:tc>
-          <w:tcPr>
-            <w:tcW w:w="444" w:type="dxa"/>
-          </w:tcPr>
-          <w:p>
-            <w:pPr>
-              <w:jc w:val="center"/>
-              <w:outlineLvl w:val="0"/>
-              <w:rPr>
-                <w:sz w:val="16"/>
-                <w:szCs w:val="16"/>
-                <w:lang w:val="vi-VN"/>
-              </w:rPr>
-            </w:pPr>
-            <w:r>
-              <w:rPr>
-                <w:sz w:val="16"/>
-                <w:szCs w:val="16"/>
-                <w:lang w:val="vi-VN"/>
-              </w:rPr>
-              <w:t>7</w:t>
-            </w:r>
-          </w:p>
-        </w:tc>
-        <w:tc>
-          <w:tcPr>
-            <w:tcW w:w="1800" w:type="dxa"/>
-          </w:tcPr>
-          <w:p>
-            <w:pPr>
-              <w:outlineLvl w:val="0"/>
-              <w:rPr>
-                <w:rFonts w:ascii="Tahoma" w:hAnsi="Tahoma" w:cs="Tahoma"/>
-                <w:sz w:val="16"/>
-                <w:szCs w:val="16"/>
-                <w:lang w:val="vi-VN"/>
-              </w:rPr>
-            </w:pPr>
-            <w:r>
-              <w:rPr>
-                <w:rFonts w:ascii="Tahoma" w:hAnsi="Tahoma" w:cs="Tahoma"/>
-                <w:sz w:val="16"/>
-                <w:szCs w:val="16"/>
-                <w:lang w:val="vi-VN"/>
-              </w:rPr>
-              <w:t>Trang_thai</w:t>
+              <w:t>t</w:t>
+            </w:r>
+            <w:r>
+              <w:rPr>
+                <w:rFonts w:ascii="Tahoma" w:hAnsi="Tahoma" w:cs="Tahoma"/>
+                <w:sz w:val="16"/>
+                <w:szCs w:val="16"/>
+                <w:lang w:val="vi-VN"/>
+              </w:rPr>
+              <w:t>rang_thai</w:t>
             </w:r>
           </w:p>
         </w:tc>

</xml_diff>

<commit_message>
ads area: transfer to vietnamese
</commit_message>
<xml_diff>
--- a/documents/LVTN.docx
+++ b/documents/LVTN.docx
@@ -1,6 +1,6 @@
 
 <file path=word/document.xml><?xml version="1.0" encoding="utf-8"?>
-<w:document xmlns:wpc="http://schemas.microsoft.com/office/word/2010/wordprocessingCanvas" xmlns:cx="http://schemas.microsoft.com/office/drawing/2014/chartex" xmlns:mc="http://schemas.openxmlformats.org/markup-compatibility/2006" xmlns:o="urn:schemas-microsoft-com:office:office" xmlns:r="http://schemas.openxmlformats.org/officeDocument/2006/relationships" xmlns:m="http://schemas.openxmlformats.org/officeDocument/2006/math" xmlns:v="urn:schemas-microsoft-com:vml" xmlns:wp14="http://schemas.microsoft.com/office/word/2010/wordprocessingDrawing" xmlns:wp="http://schemas.openxmlformats.org/drawingml/2006/wordprocessingDrawing" xmlns:w10="urn:schemas-microsoft-com:office:word" xmlns:w="http://schemas.openxmlformats.org/wordprocessingml/2006/main" xmlns:w14="http://schemas.microsoft.com/office/word/2010/wordml" xmlns:w15="http://schemas.microsoft.com/office/word/2012/wordml" xmlns:w16se="http://schemas.microsoft.com/office/word/2015/wordml/symex" xmlns:wpg="http://schemas.microsoft.com/office/word/2010/wordprocessingGroup" xmlns:wpi="http://schemas.microsoft.com/office/word/2010/wordprocessingInk" xmlns:wne="http://schemas.microsoft.com/office/word/2006/wordml" xmlns:wps="http://schemas.microsoft.com/office/word/2010/wordprocessingShape" mc:Ignorable="w14 w15 w16se wp14">
+<w:document xmlns:wpc="http://schemas.microsoft.com/office/word/2010/wordprocessingCanvas" xmlns:cx="http://schemas.microsoft.com/office/drawing/2014/chartex" xmlns:cx1="http://schemas.microsoft.com/office/drawing/2015/9/8/chartex" xmlns:mc="http://schemas.openxmlformats.org/markup-compatibility/2006" xmlns:o="urn:schemas-microsoft-com:office:office" xmlns:r="http://schemas.openxmlformats.org/officeDocument/2006/relationships" xmlns:m="http://schemas.openxmlformats.org/officeDocument/2006/math" xmlns:v="urn:schemas-microsoft-com:vml" xmlns:wp14="http://schemas.microsoft.com/office/word/2010/wordprocessingDrawing" xmlns:wp="http://schemas.openxmlformats.org/drawingml/2006/wordprocessingDrawing" xmlns:w10="urn:schemas-microsoft-com:office:word" xmlns:w="http://schemas.openxmlformats.org/wordprocessingml/2006/main" xmlns:w14="http://schemas.microsoft.com/office/word/2010/wordml" xmlns:w15="http://schemas.microsoft.com/office/word/2012/wordml" xmlns:w16se="http://schemas.microsoft.com/office/word/2015/wordml/symex" xmlns:wpg="http://schemas.microsoft.com/office/word/2010/wordprocessingGroup" xmlns:wpi="http://schemas.microsoft.com/office/word/2010/wordprocessingInk" xmlns:wne="http://schemas.microsoft.com/office/word/2006/wordml" xmlns:wps="http://schemas.microsoft.com/office/word/2010/wordprocessingShape" mc:Ignorable="w14 w15 w16se wp14">
   <w:body>
     <w:p>
       <w:pPr>
@@ -10,21 +10,8 @@
         </w:numPr>
         <w:outlineLvl w:val="0"/>
       </w:pPr>
-      <w:proofErr w:type="spellStart"/>
       <w:r>
-        <w:t>Thiết</w:t>
-      </w:r>
-      <w:proofErr w:type="spellEnd"/>
-      <w:r>
-        <w:t xml:space="preserve"> </w:t>
-      </w:r>
-      <w:proofErr w:type="spellStart"/>
-      <w:r>
-        <w:t>kế</w:t>
-      </w:r>
-      <w:proofErr w:type="spellEnd"/>
-      <w:r>
-        <w:t xml:space="preserve"> Database</w:t>
+        <w:t>Thiết kế Database</w:t>
       </w:r>
     </w:p>
     <w:p>
@@ -189,11 +176,9 @@
       <w:pPr>
         <w:outlineLvl w:val="0"/>
       </w:pPr>
-      <w:proofErr w:type="spellStart"/>
       <w:r>
         <w:t>Bang_Vung_Quang_Cao</w:t>
       </w:r>
-      <w:proofErr w:type="spellEnd"/>
     </w:p>
     <w:p>
       <w:pPr>
@@ -248,6 +233,19 @@
         </w:drawing>
       </w:r>
     </w:p>
+    <w:p>
+      <w:pPr>
+        <w:outlineLvl w:val="0"/>
+      </w:pPr>
+      <w:r>
+        <w:t>Missing_fields: hieu_ung_tieu_de</w:t>
+      </w:r>
+      <w:r>
+        <w:t>, so_luong_chu_xem_truoc, hien_thi_video_thay_the_anh</w:t>
+      </w:r>
+      <w:bookmarkStart w:id="0" w:name="_GoBack"/>
+      <w:bookmarkEnd w:id="0"/>
+    </w:p>
     <w:tbl>
       <w:tblPr>
         <w:tblStyle w:val="TableGrid"/>
@@ -289,19 +287,9 @@
               <w:jc w:val="center"/>
               <w:outlineLvl w:val="0"/>
             </w:pPr>
-            <w:proofErr w:type="spellStart"/>
-            <w:r>
-              <w:t>Tên</w:t>
-            </w:r>
-            <w:proofErr w:type="spellEnd"/>
-            <w:r>
-              <w:t xml:space="preserve"> </w:t>
-            </w:r>
-            <w:proofErr w:type="spellStart"/>
-            <w:r>
-              <w:t>trường</w:t>
-            </w:r>
-            <w:proofErr w:type="spellEnd"/>
+            <w:r>
+              <w:t>Tên trường</w:t>
+            </w:r>
           </w:p>
         </w:tc>
         <w:tc>
@@ -314,19 +302,9 @@
               <w:jc w:val="center"/>
               <w:outlineLvl w:val="0"/>
             </w:pPr>
-            <w:proofErr w:type="spellStart"/>
-            <w:r>
-              <w:t>Kiểu</w:t>
-            </w:r>
-            <w:proofErr w:type="spellEnd"/>
-            <w:r>
-              <w:t xml:space="preserve"> </w:t>
-            </w:r>
-            <w:proofErr w:type="spellStart"/>
-            <w:r>
-              <w:t>trường</w:t>
-            </w:r>
-            <w:proofErr w:type="spellEnd"/>
+            <w:r>
+              <w:t>Kiểu trường</w:t>
+            </w:r>
           </w:p>
         </w:tc>
         <w:tc>
@@ -339,35 +317,9 @@
               <w:jc w:val="center"/>
               <w:outlineLvl w:val="0"/>
             </w:pPr>
-            <w:proofErr w:type="spellStart"/>
-            <w:r>
-              <w:t>Giá</w:t>
-            </w:r>
-            <w:proofErr w:type="spellEnd"/>
-            <w:r>
-              <w:t xml:space="preserve"> </w:t>
-            </w:r>
-            <w:proofErr w:type="spellStart"/>
-            <w:r>
-              <w:t>trị</w:t>
-            </w:r>
-            <w:proofErr w:type="spellEnd"/>
-            <w:r>
-              <w:t xml:space="preserve"> </w:t>
-            </w:r>
-            <w:proofErr w:type="spellStart"/>
-            <w:r>
-              <w:t>mặc</w:t>
-            </w:r>
-            <w:proofErr w:type="spellEnd"/>
-            <w:r>
-              <w:t xml:space="preserve"> </w:t>
-            </w:r>
-            <w:proofErr w:type="spellStart"/>
-            <w:r>
-              <w:t>định</w:t>
-            </w:r>
-            <w:proofErr w:type="spellEnd"/>
+            <w:r>
+              <w:t>Giá trị mặc định</w:t>
+            </w:r>
           </w:p>
         </w:tc>
         <w:tc>
@@ -380,19 +332,9 @@
               <w:jc w:val="center"/>
               <w:outlineLvl w:val="0"/>
             </w:pPr>
-            <w:proofErr w:type="spellStart"/>
-            <w:r>
-              <w:t>Mô</w:t>
-            </w:r>
-            <w:proofErr w:type="spellEnd"/>
-            <w:r>
-              <w:t xml:space="preserve"> </w:t>
-            </w:r>
-            <w:proofErr w:type="spellStart"/>
-            <w:r>
-              <w:t>tả</w:t>
-            </w:r>
-            <w:proofErr w:type="spellEnd"/>
+            <w:r>
+              <w:t>Mô tả</w:t>
+            </w:r>
           </w:p>
         </w:tc>
         <w:tc>
@@ -444,7 +386,6 @@
                 <w:lang w:val="vi-VN"/>
               </w:rPr>
             </w:pPr>
-            <w:proofErr w:type="spellStart"/>
             <w:r>
               <w:rPr>
                 <w:sz w:val="16"/>
@@ -452,7 +393,6 @@
               </w:rPr>
               <w:t>ma_dich_vu</w:t>
             </w:r>
-            <w:proofErr w:type="spellEnd"/>
             <w:r>
               <w:rPr>
                 <w:sz w:val="16"/>
@@ -510,117 +450,12 @@
                 <w:szCs w:val="16"/>
               </w:rPr>
             </w:pPr>
-            <w:proofErr w:type="spellStart"/>
-            <w:r>
-              <w:rPr>
-                <w:sz w:val="16"/>
-                <w:szCs w:val="16"/>
-              </w:rPr>
-              <w:t>Mã</w:t>
-            </w:r>
-            <w:proofErr w:type="spellEnd"/>
-            <w:r>
-              <w:rPr>
-                <w:sz w:val="16"/>
-                <w:szCs w:val="16"/>
-              </w:rPr>
-              <w:t xml:space="preserve"> </w:t>
-            </w:r>
-            <w:proofErr w:type="spellStart"/>
-            <w:r>
-              <w:rPr>
-                <w:sz w:val="16"/>
-                <w:szCs w:val="16"/>
-              </w:rPr>
-              <w:t>dịch</w:t>
-            </w:r>
-            <w:proofErr w:type="spellEnd"/>
-            <w:r>
-              <w:rPr>
-                <w:sz w:val="16"/>
-                <w:szCs w:val="16"/>
-              </w:rPr>
-              <w:t xml:space="preserve"> </w:t>
-            </w:r>
-            <w:proofErr w:type="spellStart"/>
-            <w:r>
-              <w:rPr>
-                <w:sz w:val="16"/>
-                <w:szCs w:val="16"/>
-              </w:rPr>
-              <w:t>vụ</w:t>
-            </w:r>
-            <w:proofErr w:type="spellEnd"/>
-            <w:r>
-              <w:rPr>
-                <w:sz w:val="16"/>
-                <w:szCs w:val="16"/>
-              </w:rPr>
-              <w:t xml:space="preserve"> </w:t>
-            </w:r>
-            <w:proofErr w:type="spellStart"/>
-            <w:r>
-              <w:rPr>
-                <w:sz w:val="16"/>
-                <w:szCs w:val="16"/>
-              </w:rPr>
-              <w:t>quảng</w:t>
-            </w:r>
-            <w:proofErr w:type="spellEnd"/>
-            <w:r>
-              <w:rPr>
-                <w:sz w:val="16"/>
-                <w:szCs w:val="16"/>
-              </w:rPr>
-              <w:t xml:space="preserve"> </w:t>
-            </w:r>
-            <w:proofErr w:type="spellStart"/>
-            <w:r>
-              <w:rPr>
-                <w:sz w:val="16"/>
-                <w:szCs w:val="16"/>
-              </w:rPr>
-              <w:t>cáo</w:t>
-            </w:r>
-            <w:proofErr w:type="spellEnd"/>
-            <w:r>
-              <w:rPr>
-                <w:sz w:val="16"/>
-                <w:szCs w:val="16"/>
-              </w:rPr>
-              <w:t xml:space="preserve"> (</w:t>
-            </w:r>
-            <w:proofErr w:type="spellStart"/>
-            <w:r>
-              <w:rPr>
-                <w:sz w:val="16"/>
-                <w:szCs w:val="16"/>
-              </w:rPr>
-              <w:t>duy</w:t>
-            </w:r>
-            <w:proofErr w:type="spellEnd"/>
-            <w:r>
-              <w:rPr>
-                <w:sz w:val="16"/>
-                <w:szCs w:val="16"/>
-              </w:rPr>
-              <w:t xml:space="preserve"> </w:t>
-            </w:r>
-            <w:proofErr w:type="spellStart"/>
-            <w:r>
-              <w:rPr>
-                <w:sz w:val="16"/>
-                <w:szCs w:val="16"/>
-              </w:rPr>
-              <w:t>nhất</w:t>
-            </w:r>
-            <w:proofErr w:type="spellEnd"/>
-            <w:r>
-              <w:rPr>
-                <w:sz w:val="16"/>
-                <w:szCs w:val="16"/>
-              </w:rPr>
-              <w:t>)</w:t>
+            <w:r>
+              <w:rPr>
+                <w:sz w:val="16"/>
+                <w:szCs w:val="16"/>
+              </w:rPr>
+              <w:t>Mã dịch vụ quảng cáo (duy nhất)</w:t>
             </w:r>
           </w:p>
         </w:tc>
@@ -682,7 +517,6 @@
                 <w:szCs w:val="16"/>
               </w:rPr>
             </w:pPr>
-            <w:proofErr w:type="spellStart"/>
             <w:r>
               <w:rPr>
                 <w:sz w:val="16"/>
@@ -690,7 +524,6 @@
               </w:rPr>
               <w:t>ten_hien_thi</w:t>
             </w:r>
-            <w:proofErr w:type="spellEnd"/>
           </w:p>
         </w:tc>
         <w:tc>
@@ -740,111 +573,13 @@
                 <w:szCs w:val="16"/>
               </w:rPr>
             </w:pPr>
-            <w:proofErr w:type="spellStart"/>
-            <w:r>
-              <w:rPr>
-                <w:sz w:val="16"/>
-                <w:szCs w:val="16"/>
-              </w:rPr>
-              <w:t>Tên</w:t>
-            </w:r>
-            <w:proofErr w:type="spellEnd"/>
-            <w:r>
-              <w:rPr>
-                <w:sz w:val="16"/>
-                <w:szCs w:val="16"/>
-              </w:rPr>
-              <w:t xml:space="preserve"> </w:t>
-            </w:r>
-            <w:proofErr w:type="spellStart"/>
-            <w:r>
-              <w:rPr>
-                <w:sz w:val="16"/>
-                <w:szCs w:val="16"/>
-              </w:rPr>
-              <w:t>hiển</w:t>
-            </w:r>
-            <w:proofErr w:type="spellEnd"/>
-            <w:r>
-              <w:rPr>
-                <w:sz w:val="16"/>
-                <w:szCs w:val="16"/>
-              </w:rPr>
-              <w:t xml:space="preserve"> </w:t>
-            </w:r>
-            <w:proofErr w:type="spellStart"/>
-            <w:r>
-              <w:rPr>
-                <w:sz w:val="16"/>
-                <w:szCs w:val="16"/>
-              </w:rPr>
-              <w:t>thị</w:t>
-            </w:r>
-            <w:proofErr w:type="spellEnd"/>
-            <w:r>
-              <w:rPr>
-                <w:sz w:val="16"/>
-                <w:szCs w:val="16"/>
-              </w:rPr>
-              <w:t xml:space="preserve"> </w:t>
-            </w:r>
-            <w:proofErr w:type="spellStart"/>
-            <w:r>
-              <w:rPr>
-                <w:sz w:val="16"/>
-                <w:szCs w:val="16"/>
-              </w:rPr>
-              <w:t>dịch</w:t>
-            </w:r>
-            <w:proofErr w:type="spellEnd"/>
-            <w:r>
-              <w:rPr>
-                <w:sz w:val="16"/>
-                <w:szCs w:val="16"/>
-              </w:rPr>
-              <w:t xml:space="preserve"> </w:t>
-            </w:r>
-            <w:proofErr w:type="spellStart"/>
-            <w:r>
-              <w:rPr>
-                <w:sz w:val="16"/>
-                <w:szCs w:val="16"/>
-              </w:rPr>
-              <w:t>vụ</w:t>
-            </w:r>
-            <w:proofErr w:type="spellEnd"/>
-            <w:r>
-              <w:rPr>
-                <w:sz w:val="16"/>
-                <w:szCs w:val="16"/>
-              </w:rPr>
-              <w:t xml:space="preserve"> </w:t>
-            </w:r>
-            <w:proofErr w:type="spellStart"/>
-            <w:r>
-              <w:rPr>
-                <w:sz w:val="16"/>
-                <w:szCs w:val="16"/>
-              </w:rPr>
-              <w:t>quảng</w:t>
-            </w:r>
-            <w:proofErr w:type="spellEnd"/>
-            <w:r>
-              <w:rPr>
-                <w:sz w:val="16"/>
-                <w:szCs w:val="16"/>
-              </w:rPr>
-              <w:t xml:space="preserve"> </w:t>
-            </w:r>
-            <w:proofErr w:type="spellStart"/>
-            <w:r>
-              <w:rPr>
-                <w:sz w:val="16"/>
-                <w:szCs w:val="16"/>
-              </w:rPr>
-              <w:t>cáo</w:t>
-            </w:r>
-            <w:proofErr w:type="spellEnd"/>
+            <w:r>
+              <w:rPr>
+                <w:sz w:val="16"/>
+                <w:szCs w:val="16"/>
+              </w:rPr>
+              <w:t>Tên hiển thị dịch vụ quảng cáo</w:t>
+            </w:r>
           </w:p>
         </w:tc>
         <w:tc>
@@ -905,7 +640,6 @@
                 <w:szCs w:val="16"/>
               </w:rPr>
             </w:pPr>
-            <w:proofErr w:type="spellStart"/>
             <w:r>
               <w:rPr>
                 <w:sz w:val="16"/>
@@ -913,7 +647,6 @@
               </w:rPr>
               <w:t>mo_ta_dich_vu</w:t>
             </w:r>
-            <w:proofErr w:type="spellEnd"/>
           </w:p>
         </w:tc>
         <w:tc>
@@ -963,95 +696,13 @@
                 <w:szCs w:val="16"/>
               </w:rPr>
             </w:pPr>
-            <w:proofErr w:type="spellStart"/>
-            <w:r>
-              <w:rPr>
-                <w:sz w:val="16"/>
-                <w:szCs w:val="16"/>
-              </w:rPr>
-              <w:t>Thông</w:t>
-            </w:r>
-            <w:proofErr w:type="spellEnd"/>
-            <w:r>
-              <w:rPr>
-                <w:sz w:val="16"/>
-                <w:szCs w:val="16"/>
-              </w:rPr>
-              <w:t xml:space="preserve"> tin </w:t>
-            </w:r>
-            <w:proofErr w:type="spellStart"/>
-            <w:r>
-              <w:rPr>
-                <w:sz w:val="16"/>
-                <w:szCs w:val="16"/>
-              </w:rPr>
-              <w:t>mô</w:t>
-            </w:r>
-            <w:proofErr w:type="spellEnd"/>
-            <w:r>
-              <w:rPr>
-                <w:sz w:val="16"/>
-                <w:szCs w:val="16"/>
-              </w:rPr>
-              <w:t xml:space="preserve"> </w:t>
-            </w:r>
-            <w:proofErr w:type="spellStart"/>
-            <w:r>
-              <w:rPr>
-                <w:sz w:val="16"/>
-                <w:szCs w:val="16"/>
-              </w:rPr>
-              <w:t>tả</w:t>
-            </w:r>
-            <w:proofErr w:type="spellEnd"/>
-            <w:r>
-              <w:rPr>
-                <w:sz w:val="16"/>
-                <w:szCs w:val="16"/>
-              </w:rPr>
-              <w:t xml:space="preserve"> chi </w:t>
-            </w:r>
-            <w:proofErr w:type="spellStart"/>
-            <w:r>
-              <w:rPr>
-                <w:sz w:val="16"/>
-                <w:szCs w:val="16"/>
-              </w:rPr>
-              <w:t>tiết</w:t>
-            </w:r>
-            <w:proofErr w:type="spellEnd"/>
-            <w:r>
-              <w:rPr>
-                <w:sz w:val="16"/>
-                <w:szCs w:val="16"/>
-              </w:rPr>
-              <w:t xml:space="preserve"> </w:t>
-            </w:r>
-            <w:proofErr w:type="spellStart"/>
-            <w:r>
-              <w:rPr>
-                <w:sz w:val="16"/>
-                <w:szCs w:val="16"/>
-              </w:rPr>
-              <w:t>dịch</w:t>
-            </w:r>
-            <w:proofErr w:type="spellEnd"/>
-            <w:r>
-              <w:rPr>
-                <w:sz w:val="16"/>
-                <w:szCs w:val="16"/>
-              </w:rPr>
-              <w:t xml:space="preserve"> </w:t>
-            </w:r>
-            <w:proofErr w:type="spellStart"/>
-            <w:r>
-              <w:rPr>
-                <w:sz w:val="16"/>
-                <w:szCs w:val="16"/>
-              </w:rPr>
-              <w:t>vụ</w:t>
-            </w:r>
-            <w:proofErr w:type="spellEnd"/>
+            <w:r>
+              <w:rPr>
+                <w:sz w:val="16"/>
+                <w:szCs w:val="16"/>
+              </w:rPr>
+              <w:t>Thông tin mô tả chi tiết dịch vụ</w:t>
+            </w:r>
           </w:p>
         </w:tc>
         <w:tc>
@@ -1105,7 +756,6 @@
                 <w:szCs w:val="16"/>
               </w:rPr>
             </w:pPr>
-            <w:proofErr w:type="spellStart"/>
             <w:r>
               <w:rPr>
                 <w:sz w:val="16"/>
@@ -1113,7 +763,6 @@
               </w:rPr>
               <w:t>loai_bai_dang_ap_dung</w:t>
             </w:r>
-            <w:proofErr w:type="spellEnd"/>
           </w:p>
         </w:tc>
         <w:tc>
@@ -1163,165 +812,12 @@
                 <w:szCs w:val="16"/>
               </w:rPr>
             </w:pPr>
-            <w:proofErr w:type="spellStart"/>
-            <w:r>
-              <w:rPr>
-                <w:sz w:val="16"/>
-                <w:szCs w:val="16"/>
-              </w:rPr>
-              <w:t>Loạt</w:t>
-            </w:r>
-            <w:proofErr w:type="spellEnd"/>
-            <w:r>
-              <w:rPr>
-                <w:sz w:val="16"/>
-                <w:szCs w:val="16"/>
-              </w:rPr>
-              <w:t xml:space="preserve"> </w:t>
-            </w:r>
-            <w:proofErr w:type="spellStart"/>
-            <w:r>
-              <w:rPr>
-                <w:sz w:val="16"/>
-                <w:szCs w:val="16"/>
-              </w:rPr>
-              <w:t>bài</w:t>
-            </w:r>
-            <w:proofErr w:type="spellEnd"/>
-            <w:r>
-              <w:rPr>
-                <w:sz w:val="16"/>
-                <w:szCs w:val="16"/>
-              </w:rPr>
-              <w:t xml:space="preserve"> </w:t>
-            </w:r>
-            <w:proofErr w:type="spellStart"/>
-            <w:r>
-              <w:rPr>
-                <w:sz w:val="16"/>
-                <w:szCs w:val="16"/>
-              </w:rPr>
-              <w:t>đăng</w:t>
-            </w:r>
-            <w:proofErr w:type="spellEnd"/>
-            <w:r>
-              <w:rPr>
-                <w:sz w:val="16"/>
-                <w:szCs w:val="16"/>
-              </w:rPr>
-              <w:t xml:space="preserve"> </w:t>
-            </w:r>
-            <w:proofErr w:type="spellStart"/>
-            <w:r>
-              <w:rPr>
-                <w:sz w:val="16"/>
-                <w:szCs w:val="16"/>
-              </w:rPr>
-              <w:t>áp</w:t>
-            </w:r>
-            <w:proofErr w:type="spellEnd"/>
-            <w:r>
-              <w:rPr>
-                <w:sz w:val="16"/>
-                <w:szCs w:val="16"/>
-              </w:rPr>
-              <w:t xml:space="preserve"> </w:t>
-            </w:r>
-            <w:proofErr w:type="spellStart"/>
-            <w:r>
-              <w:rPr>
-                <w:sz w:val="16"/>
-                <w:szCs w:val="16"/>
-              </w:rPr>
-              <w:t>dụng</w:t>
-            </w:r>
-            <w:proofErr w:type="spellEnd"/>
-            <w:r>
-              <w:rPr>
-                <w:sz w:val="16"/>
-                <w:szCs w:val="16"/>
-              </w:rPr>
-              <w:t xml:space="preserve"> (</w:t>
-            </w:r>
-            <w:proofErr w:type="spellStart"/>
-            <w:r>
-              <w:rPr>
-                <w:sz w:val="16"/>
-                <w:szCs w:val="16"/>
-              </w:rPr>
-              <w:t>Bất</w:t>
-            </w:r>
-            <w:proofErr w:type="spellEnd"/>
-            <w:r>
-              <w:rPr>
-                <w:sz w:val="16"/>
-                <w:szCs w:val="16"/>
-              </w:rPr>
-              <w:t xml:space="preserve"> </w:t>
-            </w:r>
-            <w:proofErr w:type="spellStart"/>
-            <w:r>
-              <w:rPr>
-                <w:sz w:val="16"/>
-                <w:szCs w:val="16"/>
-              </w:rPr>
-              <w:t>động</w:t>
-            </w:r>
-            <w:proofErr w:type="spellEnd"/>
-            <w:r>
-              <w:rPr>
-                <w:sz w:val="16"/>
-                <w:szCs w:val="16"/>
-              </w:rPr>
-              <w:t xml:space="preserve"> </w:t>
-            </w:r>
-            <w:proofErr w:type="spellStart"/>
-            <w:r>
-              <w:rPr>
-                <w:sz w:val="16"/>
-                <w:szCs w:val="16"/>
-              </w:rPr>
-              <w:t>sản</w:t>
-            </w:r>
-            <w:proofErr w:type="spellEnd"/>
-            <w:r>
-              <w:rPr>
-                <w:sz w:val="16"/>
-                <w:szCs w:val="16"/>
-              </w:rPr>
-              <w:t xml:space="preserve">, </w:t>
-            </w:r>
-            <w:proofErr w:type="spellStart"/>
-            <w:r>
-              <w:rPr>
-                <w:sz w:val="16"/>
-                <w:szCs w:val="16"/>
-              </w:rPr>
-              <w:t>dược</w:t>
-            </w:r>
-            <w:proofErr w:type="spellEnd"/>
-            <w:r>
-              <w:rPr>
-                <w:sz w:val="16"/>
-                <w:szCs w:val="16"/>
-              </w:rPr>
-              <w:t xml:space="preserve"> </w:t>
-            </w:r>
-            <w:proofErr w:type="spellStart"/>
-            <w:r>
-              <w:rPr>
-                <w:sz w:val="16"/>
-                <w:szCs w:val="16"/>
-              </w:rPr>
-              <w:t>phẩm</w:t>
-            </w:r>
-            <w:proofErr w:type="spellEnd"/>
-            <w:r>
-              <w:rPr>
-                <w:sz w:val="16"/>
-                <w:szCs w:val="16"/>
-              </w:rPr>
-              <w:t>, ...)</w:t>
+            <w:r>
+              <w:rPr>
+                <w:sz w:val="16"/>
+                <w:szCs w:val="16"/>
+              </w:rPr>
+              <w:t>Loạt bài đăng áp dụng (Bất động sản, dược phẩm, ...)</w:t>
             </w:r>
           </w:p>
         </w:tc>
@@ -1367,6 +863,7 @@
                 <w:sz w:val="16"/>
                 <w:szCs w:val="16"/>
               </w:rPr>
+              <w:lastRenderedPageBreak/>
               <w:t>5</w:t>
             </w:r>
           </w:p>
@@ -1383,7 +880,6 @@
                 <w:szCs w:val="16"/>
               </w:rPr>
             </w:pPr>
-            <w:proofErr w:type="spellStart"/>
             <w:r>
               <w:rPr>
                 <w:sz w:val="16"/>
@@ -1391,7 +887,6 @@
               </w:rPr>
               <w:t>mau_chu_tieu_de</w:t>
             </w:r>
-            <w:proofErr w:type="spellEnd"/>
           </w:p>
         </w:tc>
         <w:tc>
@@ -1448,85 +943,12 @@
                 <w:szCs w:val="16"/>
               </w:rPr>
             </w:pPr>
-            <w:proofErr w:type="spellStart"/>
-            <w:r>
-              <w:rPr>
-                <w:sz w:val="16"/>
-                <w:szCs w:val="16"/>
-              </w:rPr>
-              <w:t>Màu</w:t>
-            </w:r>
-            <w:proofErr w:type="spellEnd"/>
-            <w:r>
-              <w:rPr>
-                <w:sz w:val="16"/>
-                <w:szCs w:val="16"/>
-              </w:rPr>
-              <w:t xml:space="preserve"> </w:t>
-            </w:r>
-            <w:proofErr w:type="spellStart"/>
-            <w:r>
-              <w:rPr>
-                <w:sz w:val="16"/>
-                <w:szCs w:val="16"/>
-              </w:rPr>
-              <w:t>chữ</w:t>
-            </w:r>
-            <w:proofErr w:type="spellEnd"/>
-            <w:r>
-              <w:rPr>
-                <w:sz w:val="16"/>
-                <w:szCs w:val="16"/>
-              </w:rPr>
-              <w:t xml:space="preserve"> </w:t>
-            </w:r>
-            <w:proofErr w:type="spellStart"/>
-            <w:r>
-              <w:rPr>
-                <w:sz w:val="16"/>
-                <w:szCs w:val="16"/>
-              </w:rPr>
-              <w:t>tiêu</w:t>
-            </w:r>
-            <w:proofErr w:type="spellEnd"/>
-            <w:r>
-              <w:rPr>
-                <w:sz w:val="16"/>
-                <w:szCs w:val="16"/>
-              </w:rPr>
-              <w:t xml:space="preserve"> </w:t>
-            </w:r>
-            <w:proofErr w:type="spellStart"/>
-            <w:r>
-              <w:rPr>
-                <w:sz w:val="16"/>
-                <w:szCs w:val="16"/>
-              </w:rPr>
-              <w:t>đề</w:t>
-            </w:r>
-            <w:proofErr w:type="spellEnd"/>
-            <w:r>
-              <w:rPr>
-                <w:sz w:val="16"/>
-                <w:szCs w:val="16"/>
-              </w:rPr>
-              <w:t xml:space="preserve"> (</w:t>
-            </w:r>
-            <w:proofErr w:type="spellStart"/>
-            <w:r>
-              <w:rPr>
-                <w:sz w:val="16"/>
-                <w:szCs w:val="16"/>
-              </w:rPr>
-              <w:t>mã</w:t>
-            </w:r>
-            <w:proofErr w:type="spellEnd"/>
-            <w:r>
-              <w:rPr>
-                <w:sz w:val="16"/>
-                <w:szCs w:val="16"/>
-              </w:rPr>
-              <w:t xml:space="preserve"> hex)</w:t>
+            <w:r>
+              <w:rPr>
+                <w:sz w:val="16"/>
+                <w:szCs w:val="16"/>
+              </w:rPr>
+              <w:t>Màu chữ tiêu đề (mã hex)</w:t>
             </w:r>
           </w:p>
         </w:tc>
@@ -1565,7 +987,6 @@
                 <w:sz w:val="16"/>
                 <w:szCs w:val="16"/>
               </w:rPr>
-              <w:lastRenderedPageBreak/>
               <w:t>6</w:t>
             </w:r>
           </w:p>
@@ -1582,7 +1003,6 @@
                 <w:szCs w:val="16"/>
               </w:rPr>
             </w:pPr>
-            <w:proofErr w:type="spellStart"/>
             <w:r>
               <w:rPr>
                 <w:sz w:val="16"/>
@@ -1590,7 +1010,6 @@
               </w:rPr>
               <w:t>font_tieu_de</w:t>
             </w:r>
-            <w:proofErr w:type="spellEnd"/>
           </w:p>
         </w:tc>
         <w:tc>
@@ -1647,79 +1066,13 @@
                 <w:szCs w:val="16"/>
               </w:rPr>
             </w:pPr>
-            <w:proofErr w:type="spellStart"/>
-            <w:r>
-              <w:rPr>
-                <w:sz w:val="16"/>
-                <w:szCs w:val="16"/>
-              </w:rPr>
-              <w:t>Kiểu</w:t>
-            </w:r>
-            <w:proofErr w:type="spellEnd"/>
-            <w:r>
-              <w:rPr>
-                <w:sz w:val="16"/>
-                <w:szCs w:val="16"/>
-              </w:rPr>
-              <w:t xml:space="preserve"> </w:t>
-            </w:r>
-            <w:proofErr w:type="spellStart"/>
-            <w:r>
-              <w:rPr>
-                <w:sz w:val="16"/>
-                <w:szCs w:val="16"/>
-              </w:rPr>
-              <w:t>phông</w:t>
-            </w:r>
-            <w:proofErr w:type="spellEnd"/>
-            <w:r>
-              <w:rPr>
-                <w:sz w:val="16"/>
-                <w:szCs w:val="16"/>
-              </w:rPr>
-              <w:t xml:space="preserve"> </w:t>
-            </w:r>
-            <w:proofErr w:type="spellStart"/>
-            <w:r>
-              <w:rPr>
-                <w:sz w:val="16"/>
-                <w:szCs w:val="16"/>
-              </w:rPr>
-              <w:t>chữ</w:t>
-            </w:r>
-            <w:proofErr w:type="spellEnd"/>
-            <w:r>
-              <w:rPr>
-                <w:sz w:val="16"/>
-                <w:szCs w:val="16"/>
-              </w:rPr>
-              <w:t xml:space="preserve"> </w:t>
-            </w:r>
-            <w:proofErr w:type="spellStart"/>
-            <w:r>
-              <w:rPr>
-                <w:sz w:val="16"/>
-                <w:szCs w:val="16"/>
-              </w:rPr>
-              <w:t>tiêu</w:t>
-            </w:r>
-            <w:proofErr w:type="spellEnd"/>
-            <w:r>
-              <w:rPr>
-                <w:sz w:val="16"/>
-                <w:szCs w:val="16"/>
-              </w:rPr>
-              <w:t xml:space="preserve"> </w:t>
-            </w:r>
-            <w:proofErr w:type="spellStart"/>
-            <w:r>
-              <w:rPr>
-                <w:sz w:val="16"/>
-                <w:szCs w:val="16"/>
-              </w:rPr>
-              <w:t>đề</w:t>
-            </w:r>
-            <w:proofErr w:type="spellEnd"/>
+            <w:r>
+              <w:rPr>
+                <w:sz w:val="16"/>
+                <w:szCs w:val="16"/>
+              </w:rPr>
+              <w:t>Kiểu phông chữ tiêu đề</w:t>
+            </w:r>
           </w:p>
         </w:tc>
         <w:tc>
@@ -1773,7 +1126,6 @@
                 <w:szCs w:val="16"/>
               </w:rPr>
             </w:pPr>
-            <w:proofErr w:type="spellStart"/>
             <w:r>
               <w:rPr>
                 <w:sz w:val="16"/>
@@ -1781,7 +1133,6 @@
               </w:rPr>
               <w:t>font_size_tieu_de</w:t>
             </w:r>
-            <w:proofErr w:type="spellEnd"/>
           </w:p>
         </w:tc>
         <w:tc>
@@ -1838,127 +1189,13 @@
                 <w:szCs w:val="16"/>
               </w:rPr>
             </w:pPr>
-            <w:proofErr w:type="spellStart"/>
-            <w:r>
-              <w:rPr>
-                <w:sz w:val="16"/>
-                <w:szCs w:val="16"/>
-              </w:rPr>
-              <w:t>Kích</w:t>
-            </w:r>
-            <w:proofErr w:type="spellEnd"/>
-            <w:r>
-              <w:rPr>
-                <w:sz w:val="16"/>
-                <w:szCs w:val="16"/>
-              </w:rPr>
-              <w:t xml:space="preserve"> </w:t>
-            </w:r>
-            <w:proofErr w:type="spellStart"/>
-            <w:r>
-              <w:rPr>
-                <w:sz w:val="16"/>
-                <w:szCs w:val="16"/>
-              </w:rPr>
-              <w:t>thước</w:t>
-            </w:r>
-            <w:proofErr w:type="spellEnd"/>
-            <w:r>
-              <w:rPr>
-                <w:sz w:val="16"/>
-                <w:szCs w:val="16"/>
-              </w:rPr>
-              <w:t xml:space="preserve"> </w:t>
-            </w:r>
-            <w:proofErr w:type="spellStart"/>
-            <w:r>
-              <w:rPr>
-                <w:sz w:val="16"/>
-                <w:szCs w:val="16"/>
-              </w:rPr>
-              <w:t>chữ</w:t>
-            </w:r>
-            <w:proofErr w:type="spellEnd"/>
-            <w:r>
-              <w:rPr>
-                <w:sz w:val="16"/>
-                <w:szCs w:val="16"/>
-              </w:rPr>
-              <w:t xml:space="preserve"> </w:t>
-            </w:r>
-            <w:proofErr w:type="spellStart"/>
-            <w:r>
-              <w:rPr>
-                <w:sz w:val="16"/>
-                <w:szCs w:val="16"/>
-              </w:rPr>
-              <w:t>tiêu</w:t>
-            </w:r>
-            <w:proofErr w:type="spellEnd"/>
-            <w:r>
-              <w:rPr>
-                <w:sz w:val="16"/>
-                <w:szCs w:val="16"/>
-              </w:rPr>
-              <w:t xml:space="preserve"> </w:t>
-            </w:r>
-            <w:proofErr w:type="spellStart"/>
-            <w:r>
-              <w:rPr>
-                <w:sz w:val="16"/>
-                <w:szCs w:val="16"/>
-              </w:rPr>
-              <w:t>đề</w:t>
-            </w:r>
-            <w:proofErr w:type="spellEnd"/>
-            <w:r>
-              <w:rPr>
-                <w:sz w:val="16"/>
-                <w:szCs w:val="16"/>
-              </w:rPr>
-              <w:t xml:space="preserve">, </w:t>
-            </w:r>
-            <w:proofErr w:type="spellStart"/>
-            <w:r>
-              <w:rPr>
-                <w:sz w:val="16"/>
-                <w:szCs w:val="16"/>
-              </w:rPr>
-              <w:t>đơn</w:t>
-            </w:r>
-            <w:proofErr w:type="spellEnd"/>
-            <w:r>
-              <w:rPr>
-                <w:sz w:val="16"/>
-                <w:szCs w:val="16"/>
-              </w:rPr>
-              <w:t xml:space="preserve"> </w:t>
-            </w:r>
-            <w:proofErr w:type="spellStart"/>
-            <w:r>
-              <w:rPr>
-                <w:sz w:val="16"/>
-                <w:szCs w:val="16"/>
-              </w:rPr>
-              <w:t>vị</w:t>
-            </w:r>
-            <w:proofErr w:type="spellEnd"/>
-            <w:r>
-              <w:rPr>
-                <w:sz w:val="16"/>
-                <w:szCs w:val="16"/>
-              </w:rPr>
-              <w:t xml:space="preserve"> </w:t>
-            </w:r>
-            <w:proofErr w:type="spellStart"/>
-            <w:r>
-              <w:rPr>
-                <w:sz w:val="16"/>
-                <w:szCs w:val="16"/>
-              </w:rPr>
-              <w:t>pt</w:t>
-            </w:r>
-            <w:proofErr w:type="spellEnd"/>
+            <w:r>
+              <w:rPr>
+                <w:sz w:val="16"/>
+                <w:szCs w:val="16"/>
+              </w:rPr>
+              <w:t>Kích thước chữ tiêu đề, đơn vị pt</w:t>
+            </w:r>
           </w:p>
         </w:tc>
         <w:tc>
@@ -2012,7 +1249,6 @@
                 <w:szCs w:val="16"/>
               </w:rPr>
             </w:pPr>
-            <w:proofErr w:type="spellStart"/>
             <w:r>
               <w:rPr>
                 <w:sz w:val="16"/>
@@ -2020,7 +1256,6 @@
               </w:rPr>
               <w:t>kich_thuoc_vien</w:t>
             </w:r>
-            <w:proofErr w:type="spellEnd"/>
           </w:p>
         </w:tc>
         <w:tc>
@@ -2077,95 +1312,13 @@
                 <w:szCs w:val="16"/>
               </w:rPr>
             </w:pPr>
-            <w:proofErr w:type="spellStart"/>
-            <w:r>
-              <w:rPr>
-                <w:sz w:val="16"/>
-                <w:szCs w:val="16"/>
-              </w:rPr>
-              <w:t>Kích</w:t>
-            </w:r>
-            <w:proofErr w:type="spellEnd"/>
-            <w:r>
-              <w:rPr>
-                <w:sz w:val="16"/>
-                <w:szCs w:val="16"/>
-              </w:rPr>
-              <w:t xml:space="preserve"> </w:t>
-            </w:r>
-            <w:proofErr w:type="spellStart"/>
-            <w:r>
-              <w:rPr>
-                <w:sz w:val="16"/>
-                <w:szCs w:val="16"/>
-              </w:rPr>
-              <w:t>thước</w:t>
-            </w:r>
-            <w:proofErr w:type="spellEnd"/>
-            <w:r>
-              <w:rPr>
-                <w:sz w:val="16"/>
-                <w:szCs w:val="16"/>
-              </w:rPr>
-              <w:t xml:space="preserve"> </w:t>
-            </w:r>
-            <w:proofErr w:type="spellStart"/>
-            <w:r>
-              <w:rPr>
-                <w:sz w:val="16"/>
-                <w:szCs w:val="16"/>
-              </w:rPr>
-              <w:t>viền</w:t>
-            </w:r>
-            <w:proofErr w:type="spellEnd"/>
-            <w:r>
-              <w:rPr>
-                <w:sz w:val="16"/>
-                <w:szCs w:val="16"/>
-              </w:rPr>
-              <w:t xml:space="preserve">, </w:t>
-            </w:r>
-            <w:proofErr w:type="spellStart"/>
-            <w:r>
-              <w:rPr>
-                <w:sz w:val="16"/>
-                <w:szCs w:val="16"/>
-              </w:rPr>
-              <w:t>đơn</w:t>
-            </w:r>
-            <w:proofErr w:type="spellEnd"/>
-            <w:r>
-              <w:rPr>
-                <w:sz w:val="16"/>
-                <w:szCs w:val="16"/>
-              </w:rPr>
-              <w:t xml:space="preserve"> </w:t>
-            </w:r>
-            <w:proofErr w:type="spellStart"/>
-            <w:r>
-              <w:rPr>
-                <w:sz w:val="16"/>
-                <w:szCs w:val="16"/>
-              </w:rPr>
-              <w:t>vị</w:t>
-            </w:r>
-            <w:proofErr w:type="spellEnd"/>
-            <w:r>
-              <w:rPr>
-                <w:sz w:val="16"/>
-                <w:szCs w:val="16"/>
-              </w:rPr>
-              <w:t xml:space="preserve"> </w:t>
-            </w:r>
-            <w:proofErr w:type="spellStart"/>
-            <w:r>
-              <w:rPr>
-                <w:sz w:val="16"/>
-                <w:szCs w:val="16"/>
-              </w:rPr>
-              <w:t>pt</w:t>
-            </w:r>
-            <w:proofErr w:type="spellEnd"/>
+            <w:r>
+              <w:rPr>
+                <w:sz w:val="16"/>
+                <w:szCs w:val="16"/>
+              </w:rPr>
+              <w:t>Kích thước viền, đơn vị pt</w:t>
+            </w:r>
           </w:p>
         </w:tc>
         <w:tc>
@@ -2219,7 +1372,6 @@
                 <w:szCs w:val="16"/>
               </w:rPr>
             </w:pPr>
-            <w:proofErr w:type="spellStart"/>
             <w:r>
               <w:rPr>
                 <w:sz w:val="16"/>
@@ -2227,7 +1379,6 @@
               </w:rPr>
               <w:t>co_vien</w:t>
             </w:r>
-            <w:proofErr w:type="spellEnd"/>
           </w:p>
         </w:tc>
         <w:tc>
@@ -2242,7 +1393,6 @@
                 <w:szCs w:val="16"/>
               </w:rPr>
             </w:pPr>
-            <w:proofErr w:type="spellStart"/>
             <w:r>
               <w:rPr>
                 <w:sz w:val="16"/>
@@ -2250,7 +1400,6 @@
               </w:rPr>
               <w:t>boolean</w:t>
             </w:r>
-            <w:proofErr w:type="spellEnd"/>
           </w:p>
         </w:tc>
         <w:tc>
@@ -2286,53 +1435,12 @@
                 <w:szCs w:val="16"/>
               </w:rPr>
             </w:pPr>
-            <w:proofErr w:type="spellStart"/>
-            <w:r>
-              <w:rPr>
-                <w:sz w:val="16"/>
-                <w:szCs w:val="16"/>
-              </w:rPr>
-              <w:t>Có</w:t>
-            </w:r>
-            <w:proofErr w:type="spellEnd"/>
-            <w:r>
-              <w:rPr>
-                <w:sz w:val="16"/>
-                <w:szCs w:val="16"/>
-              </w:rPr>
-              <w:t xml:space="preserve"> </w:t>
-            </w:r>
-            <w:proofErr w:type="spellStart"/>
-            <w:r>
-              <w:rPr>
-                <w:sz w:val="16"/>
-                <w:szCs w:val="16"/>
-              </w:rPr>
-              <w:t>viền</w:t>
-            </w:r>
-            <w:proofErr w:type="spellEnd"/>
-            <w:r>
-              <w:rPr>
-                <w:sz w:val="16"/>
-                <w:szCs w:val="16"/>
-              </w:rPr>
-              <w:t xml:space="preserve"> hay </w:t>
-            </w:r>
-            <w:proofErr w:type="spellStart"/>
-            <w:r>
-              <w:rPr>
-                <w:sz w:val="16"/>
-                <w:szCs w:val="16"/>
-              </w:rPr>
-              <w:t>không</w:t>
-            </w:r>
-            <w:proofErr w:type="spellEnd"/>
-            <w:r>
-              <w:rPr>
-                <w:sz w:val="16"/>
-                <w:szCs w:val="16"/>
-              </w:rPr>
-              <w:t>?</w:t>
+            <w:r>
+              <w:rPr>
+                <w:sz w:val="16"/>
+                <w:szCs w:val="16"/>
+              </w:rPr>
+              <w:t>Có viền hay không?</w:t>
             </w:r>
           </w:p>
         </w:tc>
@@ -2387,7 +1495,6 @@
                 <w:szCs w:val="16"/>
               </w:rPr>
             </w:pPr>
-            <w:proofErr w:type="spellStart"/>
             <w:r>
               <w:rPr>
                 <w:sz w:val="16"/>
@@ -2395,7 +1502,6 @@
               </w:rPr>
               <w:t>mau_vien</w:t>
             </w:r>
-            <w:proofErr w:type="spellEnd"/>
           </w:p>
         </w:tc>
         <w:tc>
@@ -2452,85 +1558,12 @@
                 <w:szCs w:val="16"/>
               </w:rPr>
             </w:pPr>
-            <w:proofErr w:type="spellStart"/>
-            <w:r>
-              <w:rPr>
-                <w:sz w:val="16"/>
-                <w:szCs w:val="16"/>
-              </w:rPr>
-              <w:t>Màu</w:t>
-            </w:r>
-            <w:proofErr w:type="spellEnd"/>
-            <w:r>
-              <w:rPr>
-                <w:sz w:val="16"/>
-                <w:szCs w:val="16"/>
-              </w:rPr>
-              <w:t xml:space="preserve"> </w:t>
-            </w:r>
-            <w:proofErr w:type="spellStart"/>
-            <w:r>
-              <w:rPr>
-                <w:sz w:val="16"/>
-                <w:szCs w:val="16"/>
-              </w:rPr>
-              <w:t>của</w:t>
-            </w:r>
-            <w:proofErr w:type="spellEnd"/>
-            <w:r>
-              <w:rPr>
-                <w:sz w:val="16"/>
-                <w:szCs w:val="16"/>
-              </w:rPr>
-              <w:t xml:space="preserve"> </w:t>
-            </w:r>
-            <w:proofErr w:type="spellStart"/>
-            <w:r>
-              <w:rPr>
-                <w:sz w:val="16"/>
-                <w:szCs w:val="16"/>
-              </w:rPr>
-              <w:t>viền</w:t>
-            </w:r>
-            <w:proofErr w:type="spellEnd"/>
-            <w:r>
-              <w:rPr>
-                <w:sz w:val="16"/>
-                <w:szCs w:val="16"/>
-              </w:rPr>
-              <w:t xml:space="preserve"> (</w:t>
-            </w:r>
-            <w:proofErr w:type="spellStart"/>
-            <w:r>
-              <w:rPr>
-                <w:sz w:val="16"/>
-                <w:szCs w:val="16"/>
-              </w:rPr>
-              <w:t>mã</w:t>
-            </w:r>
-            <w:proofErr w:type="spellEnd"/>
-            <w:r>
-              <w:rPr>
-                <w:sz w:val="16"/>
-                <w:szCs w:val="16"/>
-              </w:rPr>
-              <w:t xml:space="preserve"> </w:t>
-            </w:r>
-            <w:proofErr w:type="spellStart"/>
-            <w:r>
-              <w:rPr>
-                <w:sz w:val="16"/>
-                <w:szCs w:val="16"/>
-              </w:rPr>
-              <w:t>hexa</w:t>
-            </w:r>
-            <w:proofErr w:type="spellEnd"/>
-            <w:r>
-              <w:rPr>
-                <w:sz w:val="16"/>
-                <w:szCs w:val="16"/>
-              </w:rPr>
-              <w:t>, #000000)</w:t>
+            <w:r>
+              <w:rPr>
+                <w:sz w:val="16"/>
+                <w:szCs w:val="16"/>
+              </w:rPr>
+              <w:t>Màu của viền (mã hexa, #000000)</w:t>
             </w:r>
           </w:p>
         </w:tc>
@@ -2585,7 +1618,6 @@
                 <w:szCs w:val="16"/>
               </w:rPr>
             </w:pPr>
-            <w:proofErr w:type="spellStart"/>
             <w:r>
               <w:rPr>
                 <w:sz w:val="16"/>
@@ -2593,7 +1625,6 @@
               </w:rPr>
               <w:t>so_luong_chu_toi_da</w:t>
             </w:r>
-            <w:proofErr w:type="spellEnd"/>
           </w:p>
         </w:tc>
         <w:tc>
@@ -2643,79 +1674,13 @@
                 <w:szCs w:val="16"/>
               </w:rPr>
             </w:pPr>
-            <w:proofErr w:type="spellStart"/>
-            <w:r>
-              <w:rPr>
-                <w:sz w:val="16"/>
-                <w:szCs w:val="16"/>
-              </w:rPr>
-              <w:t>Số</w:t>
-            </w:r>
-            <w:proofErr w:type="spellEnd"/>
-            <w:r>
-              <w:rPr>
-                <w:sz w:val="16"/>
-                <w:szCs w:val="16"/>
-              </w:rPr>
-              <w:t xml:space="preserve"> </w:t>
-            </w:r>
-            <w:proofErr w:type="spellStart"/>
-            <w:r>
-              <w:rPr>
-                <w:sz w:val="16"/>
-                <w:szCs w:val="16"/>
-              </w:rPr>
-              <w:t>lượng</w:t>
-            </w:r>
-            <w:proofErr w:type="spellEnd"/>
-            <w:r>
-              <w:rPr>
-                <w:sz w:val="16"/>
-                <w:szCs w:val="16"/>
-              </w:rPr>
-              <w:t xml:space="preserve"> </w:t>
-            </w:r>
-            <w:proofErr w:type="spellStart"/>
-            <w:r>
-              <w:rPr>
-                <w:sz w:val="16"/>
-                <w:szCs w:val="16"/>
-              </w:rPr>
-              <w:t>chữ</w:t>
-            </w:r>
-            <w:proofErr w:type="spellEnd"/>
-            <w:r>
-              <w:rPr>
-                <w:sz w:val="16"/>
-                <w:szCs w:val="16"/>
-              </w:rPr>
-              <w:t xml:space="preserve"> </w:t>
-            </w:r>
-            <w:proofErr w:type="spellStart"/>
-            <w:r>
-              <w:rPr>
-                <w:sz w:val="16"/>
-                <w:szCs w:val="16"/>
-              </w:rPr>
-              <w:t>tối</w:t>
-            </w:r>
-            <w:proofErr w:type="spellEnd"/>
-            <w:r>
-              <w:rPr>
-                <w:sz w:val="16"/>
-                <w:szCs w:val="16"/>
-              </w:rPr>
-              <w:t xml:space="preserve"> </w:t>
-            </w:r>
-            <w:proofErr w:type="spellStart"/>
-            <w:r>
-              <w:rPr>
-                <w:sz w:val="16"/>
-                <w:szCs w:val="16"/>
-              </w:rPr>
-              <w:t>đa</w:t>
-            </w:r>
-            <w:proofErr w:type="spellEnd"/>
+            <w:r>
+              <w:rPr>
+                <w:sz w:val="16"/>
+                <w:szCs w:val="16"/>
+              </w:rPr>
+              <w:t>Số lượng chữ tối đa</w:t>
+            </w:r>
           </w:p>
         </w:tc>
         <w:tc>
@@ -2837,71 +1802,7 @@
                 <w:sz w:val="16"/>
                 <w:szCs w:val="16"/>
               </w:rPr>
-              <w:t xml:space="preserve">Cho </w:t>
-            </w:r>
-            <w:proofErr w:type="spellStart"/>
-            <w:r>
-              <w:rPr>
-                <w:sz w:val="16"/>
-                <w:szCs w:val="16"/>
-              </w:rPr>
-              <w:t>phép</w:t>
-            </w:r>
-            <w:proofErr w:type="spellEnd"/>
-            <w:r>
-              <w:rPr>
-                <w:sz w:val="16"/>
-                <w:szCs w:val="16"/>
-              </w:rPr>
-              <w:t xml:space="preserve"> </w:t>
-            </w:r>
-            <w:proofErr w:type="spellStart"/>
-            <w:r>
-              <w:rPr>
-                <w:sz w:val="16"/>
-                <w:szCs w:val="16"/>
-              </w:rPr>
-              <w:t>ảnh</w:t>
-            </w:r>
-            <w:proofErr w:type="spellEnd"/>
-            <w:r>
-              <w:rPr>
-                <w:sz w:val="16"/>
-                <w:szCs w:val="16"/>
-              </w:rPr>
-              <w:t xml:space="preserve"> </w:t>
-            </w:r>
-            <w:proofErr w:type="spellStart"/>
-            <w:r>
-              <w:rPr>
-                <w:sz w:val="16"/>
-                <w:szCs w:val="16"/>
-              </w:rPr>
-              <w:t>đại</w:t>
-            </w:r>
-            <w:proofErr w:type="spellEnd"/>
-            <w:r>
-              <w:rPr>
-                <w:sz w:val="16"/>
-                <w:szCs w:val="16"/>
-              </w:rPr>
-              <w:t xml:space="preserve"> </w:t>
-            </w:r>
-            <w:proofErr w:type="spellStart"/>
-            <w:r>
-              <w:rPr>
-                <w:sz w:val="16"/>
-                <w:szCs w:val="16"/>
-              </w:rPr>
-              <w:t>diện</w:t>
-            </w:r>
-            <w:proofErr w:type="spellEnd"/>
-            <w:r>
-              <w:rPr>
-                <w:sz w:val="16"/>
-                <w:szCs w:val="16"/>
-              </w:rPr>
-              <w:t xml:space="preserve"> hay video</w:t>
+              <w:t>Cho phép ảnh đại diện hay video</w:t>
             </w:r>
           </w:p>
         </w:tc>
@@ -2956,7 +1857,6 @@
                 <w:szCs w:val="16"/>
               </w:rPr>
             </w:pPr>
-            <w:proofErr w:type="spellStart"/>
             <w:r>
               <w:rPr>
                 <w:sz w:val="16"/>
@@ -2964,7 +1864,6 @@
               </w:rPr>
               <w:t>so_luong_anh</w:t>
             </w:r>
-            <w:proofErr w:type="spellEnd"/>
           </w:p>
         </w:tc>
         <w:tc>
@@ -3021,47 +1920,13 @@
                 <w:szCs w:val="16"/>
               </w:rPr>
             </w:pPr>
-            <w:proofErr w:type="spellStart"/>
-            <w:r>
-              <w:rPr>
-                <w:sz w:val="16"/>
-                <w:szCs w:val="16"/>
-              </w:rPr>
-              <w:t>Số</w:t>
-            </w:r>
-            <w:proofErr w:type="spellEnd"/>
-            <w:r>
-              <w:rPr>
-                <w:sz w:val="16"/>
-                <w:szCs w:val="16"/>
-              </w:rPr>
-              <w:t xml:space="preserve"> </w:t>
-            </w:r>
-            <w:proofErr w:type="spellStart"/>
-            <w:r>
-              <w:rPr>
-                <w:sz w:val="16"/>
-                <w:szCs w:val="16"/>
-              </w:rPr>
-              <w:t>lượng</w:t>
-            </w:r>
-            <w:proofErr w:type="spellEnd"/>
-            <w:r>
-              <w:rPr>
-                <w:sz w:val="16"/>
-                <w:szCs w:val="16"/>
-              </w:rPr>
-              <w:t xml:space="preserve"> </w:t>
-            </w:r>
-            <w:proofErr w:type="spellStart"/>
-            <w:r>
-              <w:rPr>
-                <w:sz w:val="16"/>
-                <w:szCs w:val="16"/>
-              </w:rPr>
-              <w:t>ảnh</w:t>
-            </w:r>
-            <w:proofErr w:type="spellEnd"/>
+            <w:r>
+              <w:rPr>
+                <w:sz w:val="16"/>
+                <w:szCs w:val="16"/>
+              </w:rPr>
+              <w:t>Số lượng ảnh</w:t>
+            </w:r>
           </w:p>
         </w:tc>
         <w:tc>
@@ -3115,7 +1980,6 @@
                 <w:szCs w:val="16"/>
               </w:rPr>
             </w:pPr>
-            <w:proofErr w:type="spellStart"/>
             <w:r>
               <w:rPr>
                 <w:sz w:val="16"/>
@@ -3123,7 +1987,6 @@
               </w:rPr>
               <w:t>kich_thuoc_anh</w:t>
             </w:r>
-            <w:proofErr w:type="spellEnd"/>
           </w:p>
         </w:tc>
         <w:tc>
@@ -3180,53 +2043,12 @@
                 <w:szCs w:val="16"/>
               </w:rPr>
             </w:pPr>
-            <w:proofErr w:type="spellStart"/>
-            <w:r>
-              <w:rPr>
-                <w:sz w:val="16"/>
-                <w:szCs w:val="16"/>
-              </w:rPr>
-              <w:t>Kích</w:t>
-            </w:r>
-            <w:proofErr w:type="spellEnd"/>
-            <w:r>
-              <w:rPr>
-                <w:sz w:val="16"/>
-                <w:szCs w:val="16"/>
-              </w:rPr>
-              <w:t xml:space="preserve"> </w:t>
-            </w:r>
-            <w:proofErr w:type="spellStart"/>
-            <w:r>
-              <w:rPr>
-                <w:sz w:val="16"/>
-                <w:szCs w:val="16"/>
-              </w:rPr>
-              <w:t>thước</w:t>
-            </w:r>
-            <w:proofErr w:type="spellEnd"/>
-            <w:r>
-              <w:rPr>
-                <w:sz w:val="16"/>
-                <w:szCs w:val="16"/>
-              </w:rPr>
-              <w:t xml:space="preserve"> </w:t>
-            </w:r>
-            <w:proofErr w:type="spellStart"/>
-            <w:r>
-              <w:rPr>
-                <w:sz w:val="16"/>
-                <w:szCs w:val="16"/>
-              </w:rPr>
-              <w:t>ảnh</w:t>
-            </w:r>
-            <w:proofErr w:type="spellEnd"/>
-            <w:r>
-              <w:rPr>
-                <w:sz w:val="16"/>
-                <w:szCs w:val="16"/>
-              </w:rPr>
-              <w:t xml:space="preserve"> (MB)</w:t>
+            <w:r>
+              <w:rPr>
+                <w:sz w:val="16"/>
+                <w:szCs w:val="16"/>
+              </w:rPr>
+              <w:t>Kích thước ảnh (MB)</w:t>
             </w:r>
           </w:p>
         </w:tc>
@@ -3281,7 +2103,6 @@
                 <w:szCs w:val="16"/>
               </w:rPr>
             </w:pPr>
-            <w:proofErr w:type="spellStart"/>
             <w:r>
               <w:rPr>
                 <w:sz w:val="16"/>
@@ -3289,7 +2110,6 @@
               </w:rPr>
               <w:t>kich_thuoc_video</w:t>
             </w:r>
-            <w:proofErr w:type="spellEnd"/>
           </w:p>
         </w:tc>
         <w:tc>
@@ -3346,37 +2166,12 @@
                 <w:szCs w:val="16"/>
               </w:rPr>
             </w:pPr>
-            <w:proofErr w:type="spellStart"/>
-            <w:r>
-              <w:rPr>
-                <w:sz w:val="16"/>
-                <w:szCs w:val="16"/>
-              </w:rPr>
-              <w:t>Kích</w:t>
-            </w:r>
-            <w:proofErr w:type="spellEnd"/>
-            <w:r>
-              <w:rPr>
-                <w:sz w:val="16"/>
-                <w:szCs w:val="16"/>
-              </w:rPr>
-              <w:t xml:space="preserve"> </w:t>
-            </w:r>
-            <w:proofErr w:type="spellStart"/>
-            <w:r>
-              <w:rPr>
-                <w:sz w:val="16"/>
-                <w:szCs w:val="16"/>
-              </w:rPr>
-              <w:t>thước</w:t>
-            </w:r>
-            <w:proofErr w:type="spellEnd"/>
-            <w:r>
-              <w:rPr>
-                <w:sz w:val="16"/>
-                <w:szCs w:val="16"/>
-              </w:rPr>
-              <w:t xml:space="preserve"> video</w:t>
+            <w:r>
+              <w:rPr>
+                <w:sz w:val="16"/>
+                <w:szCs w:val="16"/>
+              </w:rPr>
+              <w:t>Kích thước video</w:t>
             </w:r>
           </w:p>
         </w:tc>
@@ -3431,7 +2226,6 @@
                 <w:szCs w:val="16"/>
               </w:rPr>
             </w:pPr>
-            <w:proofErr w:type="spellStart"/>
             <w:r>
               <w:rPr>
                 <w:sz w:val="16"/>
@@ -3439,7 +2233,6 @@
               </w:rPr>
               <w:t>loai_trang_ap_dung</w:t>
             </w:r>
-            <w:proofErr w:type="spellEnd"/>
           </w:p>
         </w:tc>
         <w:tc>
@@ -3489,165 +2282,12 @@
                 <w:szCs w:val="16"/>
               </w:rPr>
             </w:pPr>
-            <w:proofErr w:type="spellStart"/>
-            <w:r>
-              <w:rPr>
-                <w:sz w:val="16"/>
-                <w:szCs w:val="16"/>
-              </w:rPr>
-              <w:t>Loại</w:t>
-            </w:r>
-            <w:proofErr w:type="spellEnd"/>
-            <w:r>
-              <w:rPr>
-                <w:sz w:val="16"/>
-                <w:szCs w:val="16"/>
-              </w:rPr>
-              <w:t xml:space="preserve"> </w:t>
-            </w:r>
-            <w:proofErr w:type="spellStart"/>
-            <w:r>
-              <w:rPr>
-                <w:sz w:val="16"/>
-                <w:szCs w:val="16"/>
-              </w:rPr>
-              <w:t>trang</w:t>
-            </w:r>
-            <w:proofErr w:type="spellEnd"/>
-            <w:r>
-              <w:rPr>
-                <w:sz w:val="16"/>
-                <w:szCs w:val="16"/>
-              </w:rPr>
-              <w:t xml:space="preserve"> </w:t>
-            </w:r>
-            <w:proofErr w:type="spellStart"/>
-            <w:r>
-              <w:rPr>
-                <w:sz w:val="16"/>
-                <w:szCs w:val="16"/>
-              </w:rPr>
-              <w:t>áp</w:t>
-            </w:r>
-            <w:proofErr w:type="spellEnd"/>
-            <w:r>
-              <w:rPr>
-                <w:sz w:val="16"/>
-                <w:szCs w:val="16"/>
-              </w:rPr>
-              <w:t xml:space="preserve"> (</w:t>
-            </w:r>
-            <w:proofErr w:type="spellStart"/>
-            <w:r>
-              <w:rPr>
-                <w:sz w:val="16"/>
-                <w:szCs w:val="16"/>
-              </w:rPr>
-              <w:t>Trang</w:t>
-            </w:r>
-            <w:proofErr w:type="spellEnd"/>
-            <w:r>
-              <w:rPr>
-                <w:sz w:val="16"/>
-                <w:szCs w:val="16"/>
-              </w:rPr>
-              <w:t xml:space="preserve"> </w:t>
-            </w:r>
-            <w:proofErr w:type="spellStart"/>
-            <w:r>
-              <w:rPr>
-                <w:sz w:val="16"/>
-                <w:szCs w:val="16"/>
-              </w:rPr>
-              <w:t>chủ</w:t>
-            </w:r>
-            <w:proofErr w:type="spellEnd"/>
-            <w:r>
-              <w:rPr>
-                <w:sz w:val="16"/>
-                <w:szCs w:val="16"/>
-              </w:rPr>
-              <w:t xml:space="preserve">, </w:t>
-            </w:r>
-            <w:proofErr w:type="spellStart"/>
-            <w:r>
-              <w:rPr>
-                <w:sz w:val="16"/>
-                <w:szCs w:val="16"/>
-              </w:rPr>
-              <w:t>trang</w:t>
-            </w:r>
-            <w:proofErr w:type="spellEnd"/>
-            <w:r>
-              <w:rPr>
-                <w:sz w:val="16"/>
-                <w:szCs w:val="16"/>
-              </w:rPr>
-              <w:t xml:space="preserve"> </w:t>
-            </w:r>
-            <w:proofErr w:type="spellStart"/>
-            <w:r>
-              <w:rPr>
-                <w:sz w:val="16"/>
-                <w:szCs w:val="16"/>
-              </w:rPr>
-              <w:t>tìm</w:t>
-            </w:r>
-            <w:proofErr w:type="spellEnd"/>
-            <w:r>
-              <w:rPr>
-                <w:sz w:val="16"/>
-                <w:szCs w:val="16"/>
-              </w:rPr>
-              <w:t xml:space="preserve"> </w:t>
-            </w:r>
-            <w:proofErr w:type="spellStart"/>
-            <w:r>
-              <w:rPr>
-                <w:sz w:val="16"/>
-                <w:szCs w:val="16"/>
-              </w:rPr>
-              <w:t>kiếm</w:t>
-            </w:r>
-            <w:proofErr w:type="spellEnd"/>
-            <w:r>
-              <w:rPr>
-                <w:sz w:val="16"/>
-                <w:szCs w:val="16"/>
-              </w:rPr>
-              <w:t xml:space="preserve">, </w:t>
-            </w:r>
-            <w:proofErr w:type="spellStart"/>
-            <w:r>
-              <w:rPr>
-                <w:sz w:val="16"/>
-                <w:szCs w:val="16"/>
-              </w:rPr>
-              <w:t>trang</w:t>
-            </w:r>
-            <w:proofErr w:type="spellEnd"/>
-            <w:r>
-              <w:rPr>
-                <w:sz w:val="16"/>
-                <w:szCs w:val="16"/>
-              </w:rPr>
-              <w:t xml:space="preserve"> chi </w:t>
-            </w:r>
-            <w:proofErr w:type="spellStart"/>
-            <w:r>
-              <w:rPr>
-                <w:sz w:val="16"/>
-                <w:szCs w:val="16"/>
-              </w:rPr>
-              <w:t>tiết</w:t>
-            </w:r>
-            <w:proofErr w:type="spellEnd"/>
-            <w:r>
-              <w:rPr>
-                <w:sz w:val="16"/>
-                <w:szCs w:val="16"/>
-              </w:rPr>
-              <w:t>, ...)</w:t>
+            <w:r>
+              <w:rPr>
+                <w:sz w:val="16"/>
+                <w:szCs w:val="16"/>
+              </w:rPr>
+              <w:t>Loại trang áp (Trang chủ, trang tìm kiếm, trang chi tiết, ...)</w:t>
             </w:r>
           </w:p>
         </w:tc>
@@ -3709,7 +2349,6 @@
                 <w:szCs w:val="16"/>
               </w:rPr>
             </w:pPr>
-            <w:proofErr w:type="spellStart"/>
             <w:r>
               <w:rPr>
                 <w:sz w:val="16"/>
@@ -3717,7 +2356,6 @@
               </w:rPr>
               <w:t>so_luong_tin_toi_da</w:t>
             </w:r>
-            <w:proofErr w:type="spellEnd"/>
           </w:p>
         </w:tc>
         <w:tc>
@@ -3774,95 +2412,13 @@
                 <w:szCs w:val="16"/>
               </w:rPr>
             </w:pPr>
-            <w:proofErr w:type="spellStart"/>
-            <w:r>
-              <w:rPr>
-                <w:sz w:val="16"/>
-                <w:szCs w:val="16"/>
-              </w:rPr>
-              <w:t>Số</w:t>
-            </w:r>
-            <w:proofErr w:type="spellEnd"/>
-            <w:r>
-              <w:rPr>
-                <w:sz w:val="16"/>
-                <w:szCs w:val="16"/>
-              </w:rPr>
-              <w:t xml:space="preserve"> </w:t>
-            </w:r>
-            <w:proofErr w:type="spellStart"/>
-            <w:r>
-              <w:rPr>
-                <w:sz w:val="16"/>
-                <w:szCs w:val="16"/>
-              </w:rPr>
-              <w:t>lượng</w:t>
-            </w:r>
-            <w:proofErr w:type="spellEnd"/>
-            <w:r>
-              <w:rPr>
-                <w:sz w:val="16"/>
-                <w:szCs w:val="16"/>
-              </w:rPr>
-              <w:t xml:space="preserve"> tin </w:t>
-            </w:r>
-            <w:proofErr w:type="spellStart"/>
-            <w:r>
-              <w:rPr>
-                <w:sz w:val="16"/>
-                <w:szCs w:val="16"/>
-              </w:rPr>
-              <w:t>tối</w:t>
-            </w:r>
-            <w:proofErr w:type="spellEnd"/>
-            <w:r>
-              <w:rPr>
-                <w:sz w:val="16"/>
-                <w:szCs w:val="16"/>
-              </w:rPr>
-              <w:t xml:space="preserve"> </w:t>
-            </w:r>
-            <w:proofErr w:type="spellStart"/>
-            <w:r>
-              <w:rPr>
-                <w:sz w:val="16"/>
-                <w:szCs w:val="16"/>
-              </w:rPr>
-              <w:t>đa</w:t>
-            </w:r>
-            <w:proofErr w:type="spellEnd"/>
-            <w:r>
-              <w:rPr>
-                <w:sz w:val="16"/>
-                <w:szCs w:val="16"/>
-              </w:rPr>
-              <w:t xml:space="preserve"> </w:t>
-            </w:r>
-            <w:proofErr w:type="spellStart"/>
-            <w:r>
-              <w:rPr>
-                <w:sz w:val="16"/>
-                <w:szCs w:val="16"/>
-              </w:rPr>
-              <w:t>trong</w:t>
-            </w:r>
-            <w:proofErr w:type="spellEnd"/>
-            <w:r>
-              <w:rPr>
-                <w:sz w:val="16"/>
-                <w:szCs w:val="16"/>
-              </w:rPr>
-              <w:t xml:space="preserve"> </w:t>
-            </w:r>
-            <w:proofErr w:type="spellStart"/>
-            <w:r>
-              <w:rPr>
-                <w:sz w:val="16"/>
-                <w:szCs w:val="16"/>
-              </w:rPr>
-              <w:t>vùng</w:t>
-            </w:r>
-            <w:proofErr w:type="spellEnd"/>
+            <w:r>
+              <w:rPr>
+                <w:sz w:val="16"/>
+                <w:szCs w:val="16"/>
+              </w:rPr>
+              <w:t>Số lượng tin tối đa trong vùng</w:t>
+            </w:r>
           </w:p>
         </w:tc>
         <w:tc>
@@ -3916,7 +2472,6 @@
                 <w:szCs w:val="16"/>
               </w:rPr>
             </w:pPr>
-            <w:proofErr w:type="spellStart"/>
             <w:r>
               <w:rPr>
                 <w:sz w:val="16"/>
@@ -3924,7 +2479,6 @@
               </w:rPr>
               <w:t>so_luong_chia_se_vung</w:t>
             </w:r>
-            <w:proofErr w:type="spellEnd"/>
           </w:p>
         </w:tc>
         <w:tc>
@@ -3981,63 +2535,13 @@
                 <w:szCs w:val="16"/>
               </w:rPr>
             </w:pPr>
-            <w:proofErr w:type="spellStart"/>
-            <w:r>
-              <w:rPr>
-                <w:sz w:val="16"/>
-                <w:szCs w:val="16"/>
-              </w:rPr>
-              <w:t>Số</w:t>
-            </w:r>
-            <w:proofErr w:type="spellEnd"/>
-            <w:r>
-              <w:rPr>
-                <w:sz w:val="16"/>
-                <w:szCs w:val="16"/>
-              </w:rPr>
-              <w:t xml:space="preserve"> </w:t>
-            </w:r>
-            <w:proofErr w:type="spellStart"/>
-            <w:r>
-              <w:rPr>
-                <w:sz w:val="16"/>
-                <w:szCs w:val="16"/>
-              </w:rPr>
-              <w:t>lượng</w:t>
-            </w:r>
-            <w:proofErr w:type="spellEnd"/>
-            <w:r>
-              <w:rPr>
-                <w:sz w:val="16"/>
-                <w:szCs w:val="16"/>
-              </w:rPr>
-              <w:t xml:space="preserve"> chia </w:t>
-            </w:r>
-            <w:proofErr w:type="spellStart"/>
-            <w:r>
-              <w:rPr>
-                <w:sz w:val="16"/>
-                <w:szCs w:val="16"/>
-              </w:rPr>
-              <w:t>sẻ</w:t>
-            </w:r>
-            <w:proofErr w:type="spellEnd"/>
-            <w:r>
-              <w:rPr>
-                <w:sz w:val="16"/>
-                <w:szCs w:val="16"/>
-              </w:rPr>
-              <w:t xml:space="preserve"> </w:t>
-            </w:r>
-            <w:proofErr w:type="spellStart"/>
-            <w:r>
-              <w:rPr>
-                <w:sz w:val="16"/>
-                <w:szCs w:val="16"/>
-              </w:rPr>
-              <w:t>vùng</w:t>
-            </w:r>
-            <w:proofErr w:type="spellEnd"/>
+            <w:r>
+              <w:rPr>
+                <w:sz w:val="16"/>
+                <w:szCs w:val="16"/>
+              </w:rPr>
+              <w:t>Số lượng chia sẻ vùng</w:t>
+            </w:r>
           </w:p>
         </w:tc>
         <w:tc>
@@ -4094,7 +2598,6 @@
                 <w:szCs w:val="16"/>
               </w:rPr>
             </w:pPr>
-            <w:proofErr w:type="spellStart"/>
             <w:r>
               <w:rPr>
                 <w:sz w:val="16"/>
@@ -4102,7 +2605,6 @@
               </w:rPr>
               <w:t>kich_thuoc_vung</w:t>
             </w:r>
-            <w:proofErr w:type="spellEnd"/>
           </w:p>
         </w:tc>
         <w:tc>
@@ -4117,7 +2619,6 @@
                 <w:szCs w:val="16"/>
               </w:rPr>
             </w:pPr>
-            <w:proofErr w:type="spellStart"/>
             <w:r>
               <w:rPr>
                 <w:sz w:val="16"/>
@@ -4125,7 +2626,6 @@
               </w:rPr>
               <w:t>json</w:t>
             </w:r>
-            <w:proofErr w:type="spellEnd"/>
           </w:p>
         </w:tc>
         <w:tc>
@@ -4154,101 +2654,12 @@
                 <w:szCs w:val="16"/>
               </w:rPr>
             </w:pPr>
-            <w:proofErr w:type="spellStart"/>
-            <w:r>
-              <w:rPr>
-                <w:sz w:val="16"/>
-                <w:szCs w:val="16"/>
-              </w:rPr>
-              <w:t>Kích</w:t>
-            </w:r>
-            <w:proofErr w:type="spellEnd"/>
-            <w:r>
-              <w:rPr>
-                <w:sz w:val="16"/>
-                <w:szCs w:val="16"/>
-              </w:rPr>
-              <w:t xml:space="preserve"> </w:t>
-            </w:r>
-            <w:proofErr w:type="spellStart"/>
-            <w:r>
-              <w:rPr>
-                <w:sz w:val="16"/>
-                <w:szCs w:val="16"/>
-              </w:rPr>
-              <w:t>thước</w:t>
-            </w:r>
-            <w:proofErr w:type="spellEnd"/>
-            <w:r>
-              <w:rPr>
-                <w:sz w:val="16"/>
-                <w:szCs w:val="16"/>
-              </w:rPr>
-              <w:t xml:space="preserve"> </w:t>
-            </w:r>
-            <w:proofErr w:type="spellStart"/>
-            <w:r>
-              <w:rPr>
-                <w:sz w:val="16"/>
-                <w:szCs w:val="16"/>
-              </w:rPr>
-              <w:t>của</w:t>
-            </w:r>
-            <w:proofErr w:type="spellEnd"/>
-            <w:r>
-              <w:rPr>
-                <w:sz w:val="16"/>
-                <w:szCs w:val="16"/>
-              </w:rPr>
-              <w:t xml:space="preserve"> </w:t>
-            </w:r>
-            <w:proofErr w:type="spellStart"/>
-            <w:r>
-              <w:rPr>
-                <w:sz w:val="16"/>
-                <w:szCs w:val="16"/>
-              </w:rPr>
-              <w:t>vùng</w:t>
-            </w:r>
-            <w:proofErr w:type="spellEnd"/>
-            <w:r>
-              <w:rPr>
-                <w:sz w:val="16"/>
-                <w:szCs w:val="16"/>
-              </w:rPr>
-              <w:t xml:space="preserve"> (</w:t>
-            </w:r>
-            <w:proofErr w:type="spellStart"/>
-            <w:r>
-              <w:rPr>
-                <w:sz w:val="16"/>
-                <w:szCs w:val="16"/>
-              </w:rPr>
-              <w:t>dài</w:t>
-            </w:r>
-            <w:proofErr w:type="spellEnd"/>
-            <w:r>
-              <w:rPr>
-                <w:sz w:val="16"/>
-                <w:szCs w:val="16"/>
-              </w:rPr>
-              <w:t xml:space="preserve"> x </w:t>
-            </w:r>
-            <w:proofErr w:type="spellStart"/>
-            <w:r>
-              <w:rPr>
-                <w:sz w:val="16"/>
-                <w:szCs w:val="16"/>
-              </w:rPr>
-              <w:t>cao</w:t>
-            </w:r>
-            <w:proofErr w:type="spellEnd"/>
-            <w:r>
-              <w:rPr>
-                <w:sz w:val="16"/>
-                <w:szCs w:val="16"/>
-              </w:rPr>
-              <w:t>)</w:t>
+            <w:r>
+              <w:rPr>
+                <w:sz w:val="16"/>
+                <w:szCs w:val="16"/>
+              </w:rPr>
+              <w:t>Kích thước của vùng (dài x cao)</w:t>
             </w:r>
           </w:p>
         </w:tc>
@@ -4303,7 +2714,6 @@
                 <w:szCs w:val="16"/>
               </w:rPr>
             </w:pPr>
-            <w:proofErr w:type="spellStart"/>
             <w:r>
               <w:rPr>
                 <w:sz w:val="16"/>
@@ -4311,7 +2721,6 @@
               </w:rPr>
               <w:t>kich_thuoc_tin</w:t>
             </w:r>
-            <w:proofErr w:type="spellEnd"/>
           </w:p>
         </w:tc>
         <w:tc>
@@ -4326,7 +2735,6 @@
                 <w:szCs w:val="16"/>
               </w:rPr>
             </w:pPr>
-            <w:proofErr w:type="spellStart"/>
             <w:r>
               <w:rPr>
                 <w:sz w:val="16"/>
@@ -4334,7 +2742,6 @@
               </w:rPr>
               <w:t>json</w:t>
             </w:r>
-            <w:proofErr w:type="spellEnd"/>
           </w:p>
         </w:tc>
         <w:tc>
@@ -4363,85 +2770,12 @@
                 <w:szCs w:val="16"/>
               </w:rPr>
             </w:pPr>
-            <w:proofErr w:type="spellStart"/>
-            <w:r>
-              <w:rPr>
-                <w:sz w:val="16"/>
-                <w:szCs w:val="16"/>
-              </w:rPr>
-              <w:t>Kích</w:t>
-            </w:r>
-            <w:proofErr w:type="spellEnd"/>
-            <w:r>
-              <w:rPr>
-                <w:sz w:val="16"/>
-                <w:szCs w:val="16"/>
-              </w:rPr>
-              <w:t xml:space="preserve"> </w:t>
-            </w:r>
-            <w:proofErr w:type="spellStart"/>
-            <w:r>
-              <w:rPr>
-                <w:sz w:val="16"/>
-                <w:szCs w:val="16"/>
-              </w:rPr>
-              <w:t>thước</w:t>
-            </w:r>
-            <w:proofErr w:type="spellEnd"/>
-            <w:r>
-              <w:rPr>
-                <w:sz w:val="16"/>
-                <w:szCs w:val="16"/>
-              </w:rPr>
-              <w:t xml:space="preserve"> </w:t>
-            </w:r>
-            <w:proofErr w:type="spellStart"/>
-            <w:r>
-              <w:rPr>
-                <w:sz w:val="16"/>
-                <w:szCs w:val="16"/>
-              </w:rPr>
-              <w:t>của</w:t>
-            </w:r>
-            <w:proofErr w:type="spellEnd"/>
-            <w:r>
-              <w:rPr>
-                <w:sz w:val="16"/>
-                <w:szCs w:val="16"/>
-              </w:rPr>
-              <w:t xml:space="preserve"> tin (</w:t>
-            </w:r>
-            <w:proofErr w:type="spellStart"/>
-            <w:r>
-              <w:rPr>
-                <w:sz w:val="16"/>
-                <w:szCs w:val="16"/>
-              </w:rPr>
-              <w:t>dài</w:t>
-            </w:r>
-            <w:proofErr w:type="spellEnd"/>
-            <w:r>
-              <w:rPr>
-                <w:sz w:val="16"/>
-                <w:szCs w:val="16"/>
-              </w:rPr>
-              <w:t xml:space="preserve"> x </w:t>
-            </w:r>
-            <w:proofErr w:type="spellStart"/>
-            <w:r>
-              <w:rPr>
-                <w:sz w:val="16"/>
-                <w:szCs w:val="16"/>
-              </w:rPr>
-              <w:t>cao</w:t>
-            </w:r>
-            <w:proofErr w:type="spellEnd"/>
-            <w:r>
-              <w:rPr>
-                <w:sz w:val="16"/>
-                <w:szCs w:val="16"/>
-              </w:rPr>
-              <w:t>)</w:t>
+            <w:r>
+              <w:rPr>
+                <w:sz w:val="16"/>
+                <w:szCs w:val="16"/>
+              </w:rPr>
+              <w:t>Kích thước của tin (dài x cao)</w:t>
             </w:r>
           </w:p>
         </w:tc>
@@ -4495,7 +2829,6 @@
                 <w:szCs w:val="16"/>
               </w:rPr>
             </w:pPr>
-            <w:proofErr w:type="spellStart"/>
             <w:r>
               <w:rPr>
                 <w:sz w:val="16"/>
@@ -4503,7 +2836,6 @@
               </w:rPr>
               <w:t>trang_thai</w:t>
             </w:r>
-            <w:proofErr w:type="spellEnd"/>
           </w:p>
         </w:tc>
         <w:tc>
@@ -4560,95 +2892,13 @@
                 <w:szCs w:val="16"/>
               </w:rPr>
             </w:pPr>
-            <w:proofErr w:type="spellStart"/>
-            <w:r>
-              <w:rPr>
-                <w:sz w:val="16"/>
-                <w:szCs w:val="16"/>
-              </w:rPr>
-              <w:t>Trạng</w:t>
-            </w:r>
-            <w:proofErr w:type="spellEnd"/>
-            <w:r>
-              <w:rPr>
-                <w:sz w:val="16"/>
-                <w:szCs w:val="16"/>
-              </w:rPr>
-              <w:t xml:space="preserve"> </w:t>
-            </w:r>
-            <w:proofErr w:type="spellStart"/>
-            <w:r>
-              <w:rPr>
-                <w:sz w:val="16"/>
-                <w:szCs w:val="16"/>
-              </w:rPr>
-              <w:t>thái</w:t>
-            </w:r>
-            <w:proofErr w:type="spellEnd"/>
-            <w:r>
-              <w:rPr>
-                <w:sz w:val="16"/>
-                <w:szCs w:val="16"/>
-              </w:rPr>
-              <w:t xml:space="preserve"> </w:t>
-            </w:r>
-            <w:proofErr w:type="spellStart"/>
-            <w:r>
-              <w:rPr>
-                <w:sz w:val="16"/>
-                <w:szCs w:val="16"/>
-              </w:rPr>
-              <w:t>hoạt</w:t>
-            </w:r>
-            <w:proofErr w:type="spellEnd"/>
-            <w:r>
-              <w:rPr>
-                <w:sz w:val="16"/>
-                <w:szCs w:val="16"/>
-              </w:rPr>
-              <w:t xml:space="preserve"> </w:t>
-            </w:r>
-            <w:proofErr w:type="spellStart"/>
-            <w:r>
-              <w:rPr>
-                <w:sz w:val="16"/>
-                <w:szCs w:val="16"/>
-              </w:rPr>
-              <w:t>động</w:t>
-            </w:r>
-            <w:proofErr w:type="spellEnd"/>
-            <w:r>
-              <w:rPr>
-                <w:sz w:val="16"/>
-                <w:szCs w:val="16"/>
-              </w:rPr>
-              <w:t xml:space="preserve"> </w:t>
-            </w:r>
-            <w:proofErr w:type="spellStart"/>
-            <w:r>
-              <w:rPr>
-                <w:sz w:val="16"/>
-                <w:szCs w:val="16"/>
-              </w:rPr>
-              <w:t>của</w:t>
-            </w:r>
-            <w:proofErr w:type="spellEnd"/>
-            <w:r>
-              <w:rPr>
-                <w:sz w:val="16"/>
-                <w:szCs w:val="16"/>
-              </w:rPr>
-              <w:t xml:space="preserve"> </w:t>
-            </w:r>
-            <w:proofErr w:type="spellStart"/>
-            <w:r>
-              <w:rPr>
-                <w:sz w:val="16"/>
-                <w:szCs w:val="16"/>
-              </w:rPr>
-              <w:t>vùng</w:t>
-            </w:r>
-            <w:proofErr w:type="spellEnd"/>
+            <w:r>
+              <w:rPr>
+                <w:sz w:val="16"/>
+                <w:szCs w:val="16"/>
+              </w:rPr>
+              <w:t>Trạng thái hoạt động của vùng</w:t>
+            </w:r>
           </w:p>
         </w:tc>
         <w:tc>
@@ -4702,7 +2952,6 @@
                 <w:szCs w:val="16"/>
               </w:rPr>
             </w:pPr>
-            <w:proofErr w:type="spellStart"/>
             <w:r>
               <w:rPr>
                 <w:sz w:val="16"/>
@@ -4710,7 +2959,6 @@
               </w:rPr>
               <w:t>created_date</w:t>
             </w:r>
-            <w:proofErr w:type="spellEnd"/>
           </w:p>
         </w:tc>
         <w:tc>
@@ -4746,31 +2994,13 @@
                 <w:szCs w:val="16"/>
               </w:rPr>
             </w:pPr>
-            <w:proofErr w:type="spellStart"/>
-            <w:r>
-              <w:rPr>
-                <w:sz w:val="16"/>
-                <w:szCs w:val="16"/>
-              </w:rPr>
-              <w:t>Tự</w:t>
-            </w:r>
-            <w:proofErr w:type="spellEnd"/>
-            <w:r>
-              <w:rPr>
-                <w:sz w:val="16"/>
-                <w:szCs w:val="16"/>
-              </w:rPr>
-              <w:t xml:space="preserve"> </w:t>
-            </w:r>
-            <w:proofErr w:type="spellStart"/>
-            <w:r>
-              <w:rPr>
-                <w:sz w:val="16"/>
-                <w:szCs w:val="16"/>
-              </w:rPr>
-              <w:t>động</w:t>
-            </w:r>
-            <w:proofErr w:type="spellEnd"/>
+            <w:r>
+              <w:rPr>
+                <w:sz w:val="16"/>
+                <w:szCs w:val="16"/>
+              </w:rPr>
+              <w:t>Tự động</w:t>
+            </w:r>
           </w:p>
         </w:tc>
         <w:tc>
@@ -4785,63 +3015,13 @@
                 <w:szCs w:val="16"/>
               </w:rPr>
             </w:pPr>
-            <w:proofErr w:type="spellStart"/>
-            <w:r>
-              <w:rPr>
-                <w:sz w:val="16"/>
-                <w:szCs w:val="16"/>
-              </w:rPr>
-              <w:t>Ngày</w:t>
-            </w:r>
-            <w:proofErr w:type="spellEnd"/>
-            <w:r>
-              <w:rPr>
-                <w:sz w:val="16"/>
-                <w:szCs w:val="16"/>
-              </w:rPr>
-              <w:t xml:space="preserve"> </w:t>
-            </w:r>
-            <w:proofErr w:type="spellStart"/>
-            <w:r>
-              <w:rPr>
-                <w:sz w:val="16"/>
-                <w:szCs w:val="16"/>
-              </w:rPr>
-              <w:t>vùng</w:t>
-            </w:r>
-            <w:proofErr w:type="spellEnd"/>
-            <w:r>
-              <w:rPr>
-                <w:sz w:val="16"/>
-                <w:szCs w:val="16"/>
-              </w:rPr>
-              <w:t xml:space="preserve"> </w:t>
-            </w:r>
-            <w:proofErr w:type="spellStart"/>
-            <w:r>
-              <w:rPr>
-                <w:sz w:val="16"/>
-                <w:szCs w:val="16"/>
-              </w:rPr>
-              <w:t>được</w:t>
-            </w:r>
-            <w:proofErr w:type="spellEnd"/>
-            <w:r>
-              <w:rPr>
-                <w:sz w:val="16"/>
-                <w:szCs w:val="16"/>
-              </w:rPr>
-              <w:t xml:space="preserve"> </w:t>
-            </w:r>
-            <w:proofErr w:type="spellStart"/>
-            <w:r>
-              <w:rPr>
-                <w:sz w:val="16"/>
-                <w:szCs w:val="16"/>
-              </w:rPr>
-              <w:t>tạo</w:t>
-            </w:r>
-            <w:proofErr w:type="spellEnd"/>
+            <w:r>
+              <w:rPr>
+                <w:sz w:val="16"/>
+                <w:szCs w:val="16"/>
+              </w:rPr>
+              <w:t>Ngày vùng được tạo</w:t>
+            </w:r>
           </w:p>
         </w:tc>
         <w:tc>
@@ -4895,7 +3075,6 @@
                 <w:szCs w:val="16"/>
               </w:rPr>
             </w:pPr>
-            <w:proofErr w:type="spellStart"/>
             <w:r>
               <w:rPr>
                 <w:sz w:val="16"/>
@@ -4903,7 +3082,6 @@
               </w:rPr>
               <w:t>updated_date</w:t>
             </w:r>
-            <w:proofErr w:type="spellEnd"/>
           </w:p>
         </w:tc>
         <w:tc>
@@ -4939,31 +3117,13 @@
                 <w:szCs w:val="16"/>
               </w:rPr>
             </w:pPr>
-            <w:proofErr w:type="spellStart"/>
-            <w:r>
-              <w:rPr>
-                <w:sz w:val="16"/>
-                <w:szCs w:val="16"/>
-              </w:rPr>
-              <w:t>Tự</w:t>
-            </w:r>
-            <w:proofErr w:type="spellEnd"/>
-            <w:r>
-              <w:rPr>
-                <w:sz w:val="16"/>
-                <w:szCs w:val="16"/>
-              </w:rPr>
-              <w:t xml:space="preserve"> </w:t>
-            </w:r>
-            <w:proofErr w:type="spellStart"/>
-            <w:r>
-              <w:rPr>
-                <w:sz w:val="16"/>
-                <w:szCs w:val="16"/>
-              </w:rPr>
-              <w:t>động</w:t>
-            </w:r>
-            <w:proofErr w:type="spellEnd"/>
+            <w:r>
+              <w:rPr>
+                <w:sz w:val="16"/>
+                <w:szCs w:val="16"/>
+              </w:rPr>
+              <w:t>Tự động</w:t>
+            </w:r>
           </w:p>
         </w:tc>
         <w:tc>
@@ -4978,79 +3138,13 @@
                 <w:szCs w:val="16"/>
               </w:rPr>
             </w:pPr>
-            <w:proofErr w:type="spellStart"/>
-            <w:r>
-              <w:rPr>
-                <w:sz w:val="16"/>
-                <w:szCs w:val="16"/>
-              </w:rPr>
-              <w:t>Ngày</w:t>
-            </w:r>
-            <w:proofErr w:type="spellEnd"/>
-            <w:r>
-              <w:rPr>
-                <w:sz w:val="16"/>
-                <w:szCs w:val="16"/>
-              </w:rPr>
-              <w:t xml:space="preserve"> </w:t>
-            </w:r>
-            <w:proofErr w:type="spellStart"/>
-            <w:r>
-              <w:rPr>
-                <w:sz w:val="16"/>
-                <w:szCs w:val="16"/>
-              </w:rPr>
-              <w:t>vùng</w:t>
-            </w:r>
-            <w:proofErr w:type="spellEnd"/>
-            <w:r>
-              <w:rPr>
-                <w:sz w:val="16"/>
-                <w:szCs w:val="16"/>
-              </w:rPr>
-              <w:t xml:space="preserve"> </w:t>
-            </w:r>
-            <w:proofErr w:type="spellStart"/>
-            <w:r>
-              <w:rPr>
-                <w:sz w:val="16"/>
-                <w:szCs w:val="16"/>
-              </w:rPr>
-              <w:t>được</w:t>
-            </w:r>
-            <w:proofErr w:type="spellEnd"/>
-            <w:r>
-              <w:rPr>
-                <w:sz w:val="16"/>
-                <w:szCs w:val="16"/>
-              </w:rPr>
-              <w:t xml:space="preserve"> </w:t>
-            </w:r>
-            <w:proofErr w:type="spellStart"/>
-            <w:r>
-              <w:rPr>
-                <w:sz w:val="16"/>
-                <w:szCs w:val="16"/>
-              </w:rPr>
-              <w:t>thay</w:t>
-            </w:r>
-            <w:proofErr w:type="spellEnd"/>
-            <w:r>
-              <w:rPr>
-                <w:sz w:val="16"/>
-                <w:szCs w:val="16"/>
-              </w:rPr>
-              <w:t xml:space="preserve"> </w:t>
-            </w:r>
-            <w:proofErr w:type="spellStart"/>
-            <w:r>
-              <w:rPr>
-                <w:sz w:val="16"/>
-                <w:szCs w:val="16"/>
-              </w:rPr>
-              <w:t>đổi</w:t>
-            </w:r>
-            <w:proofErr w:type="spellEnd"/>
+            <w:r>
+              <w:rPr>
+                <w:sz w:val="16"/>
+                <w:szCs w:val="16"/>
+              </w:rPr>
+              <w:t>Ngày vùng được thay đổi</w:t>
+            </w:r>
           </w:p>
         </w:tc>
         <w:tc>
@@ -5087,7 +3181,6 @@
           <w:szCs w:val="22"/>
         </w:rPr>
       </w:pPr>
-      <w:proofErr w:type="spellStart"/>
       <w:r>
         <w:rPr>
           <w:sz w:val="20"/>
@@ -5095,7 +3188,6 @@
         </w:rPr>
         <w:t>Bang_Gia_Dich_Vu</w:t>
       </w:r>
-      <w:proofErr w:type="spellEnd"/>
     </w:p>
     <w:p>
       <w:pPr>
@@ -5196,19 +3288,9 @@
               <w:jc w:val="center"/>
               <w:outlineLvl w:val="0"/>
             </w:pPr>
-            <w:proofErr w:type="spellStart"/>
-            <w:r>
-              <w:t>Tên</w:t>
-            </w:r>
-            <w:proofErr w:type="spellEnd"/>
-            <w:r>
-              <w:t xml:space="preserve"> </w:t>
-            </w:r>
-            <w:proofErr w:type="spellStart"/>
-            <w:r>
-              <w:t>trường</w:t>
-            </w:r>
-            <w:proofErr w:type="spellEnd"/>
+            <w:r>
+              <w:t>Tên trường</w:t>
+            </w:r>
           </w:p>
         </w:tc>
         <w:tc>
@@ -5221,19 +3303,9 @@
               <w:jc w:val="center"/>
               <w:outlineLvl w:val="0"/>
             </w:pPr>
-            <w:proofErr w:type="spellStart"/>
-            <w:r>
-              <w:t>Kiểu</w:t>
-            </w:r>
-            <w:proofErr w:type="spellEnd"/>
-            <w:r>
-              <w:t xml:space="preserve"> </w:t>
-            </w:r>
-            <w:proofErr w:type="spellStart"/>
-            <w:r>
-              <w:t>trường</w:t>
-            </w:r>
-            <w:proofErr w:type="spellEnd"/>
+            <w:r>
+              <w:t>Kiểu trường</w:t>
+            </w:r>
           </w:p>
         </w:tc>
         <w:tc>
@@ -5246,35 +3318,9 @@
               <w:jc w:val="center"/>
               <w:outlineLvl w:val="0"/>
             </w:pPr>
-            <w:proofErr w:type="spellStart"/>
-            <w:r>
-              <w:t>Giá</w:t>
-            </w:r>
-            <w:proofErr w:type="spellEnd"/>
-            <w:r>
-              <w:t xml:space="preserve"> </w:t>
-            </w:r>
-            <w:proofErr w:type="spellStart"/>
-            <w:r>
-              <w:t>trị</w:t>
-            </w:r>
-            <w:proofErr w:type="spellEnd"/>
-            <w:r>
-              <w:t xml:space="preserve"> </w:t>
-            </w:r>
-            <w:proofErr w:type="spellStart"/>
-            <w:r>
-              <w:t>mặc</w:t>
-            </w:r>
-            <w:proofErr w:type="spellEnd"/>
-            <w:r>
-              <w:t xml:space="preserve"> </w:t>
-            </w:r>
-            <w:proofErr w:type="spellStart"/>
-            <w:r>
-              <w:t>định</w:t>
-            </w:r>
-            <w:proofErr w:type="spellEnd"/>
+            <w:r>
+              <w:t>Giá trị mặc định</w:t>
+            </w:r>
           </w:p>
         </w:tc>
         <w:tc>
@@ -5287,19 +3333,9 @@
               <w:jc w:val="center"/>
               <w:outlineLvl w:val="0"/>
             </w:pPr>
-            <w:proofErr w:type="spellStart"/>
-            <w:r>
-              <w:t>Mô</w:t>
-            </w:r>
-            <w:proofErr w:type="spellEnd"/>
-            <w:r>
-              <w:t xml:space="preserve"> </w:t>
-            </w:r>
-            <w:proofErr w:type="spellStart"/>
-            <w:r>
-              <w:t>tả</w:t>
-            </w:r>
-            <w:proofErr w:type="spellEnd"/>
+            <w:r>
+              <w:t>Mô tả</w:t>
+            </w:r>
           </w:p>
         </w:tc>
         <w:tc>
@@ -5350,7 +3386,6 @@
                 <w:szCs w:val="16"/>
               </w:rPr>
             </w:pPr>
-            <w:proofErr w:type="spellStart"/>
             <w:r>
               <w:rPr>
                 <w:sz w:val="16"/>
@@ -5358,7 +3393,6 @@
               </w:rPr>
               <w:t>ma_gia</w:t>
             </w:r>
-            <w:proofErr w:type="spellEnd"/>
           </w:p>
         </w:tc>
         <w:tc>
@@ -5551,7 +3585,6 @@
               </w:rPr>
               <w:t>Mã dịch vụ áp dụng =&gt; foreign key -&gt; Vung_Quang_Cao(</w:t>
             </w:r>
-            <w:proofErr w:type="spellStart"/>
             <w:r>
               <w:rPr>
                 <w:sz w:val="16"/>
@@ -5559,7 +3592,6 @@
               </w:rPr>
               <w:t>ma_dich_vu</w:t>
             </w:r>
-            <w:proofErr w:type="spellEnd"/>
             <w:r>
               <w:rPr>
                 <w:sz w:val="16"/>
@@ -5978,106 +4010,14 @@
                 <w:lang w:val="vi-VN"/>
               </w:rPr>
             </w:pPr>
-            <w:proofErr w:type="spellStart"/>
-            <w:r>
-              <w:rPr>
-                <w:rFonts w:ascii="Tahoma" w:hAnsi="Tahoma" w:cs="Tahoma"/>
-                <w:sz w:val="16"/>
-                <w:szCs w:val="16"/>
-              </w:rPr>
-              <w:t>Số</w:t>
-            </w:r>
-            <w:proofErr w:type="spellEnd"/>
-            <w:r>
-              <w:rPr>
-                <w:rFonts w:ascii="Tahoma" w:hAnsi="Tahoma" w:cs="Tahoma"/>
-                <w:sz w:val="16"/>
-                <w:szCs w:val="16"/>
-              </w:rPr>
-              <w:t xml:space="preserve"> </w:t>
-            </w:r>
-            <w:proofErr w:type="spellStart"/>
-            <w:r>
-              <w:rPr>
-                <w:rFonts w:ascii="Tahoma" w:hAnsi="Tahoma" w:cs="Tahoma"/>
-                <w:sz w:val="16"/>
-                <w:szCs w:val="16"/>
-              </w:rPr>
-              <w:t>lượng</w:t>
-            </w:r>
-            <w:proofErr w:type="spellEnd"/>
-            <w:r>
-              <w:rPr>
-                <w:rFonts w:ascii="Tahoma" w:hAnsi="Tahoma" w:cs="Tahoma"/>
-                <w:sz w:val="16"/>
-                <w:szCs w:val="16"/>
-              </w:rPr>
-              <w:t xml:space="preserve"> </w:t>
-            </w:r>
-            <w:proofErr w:type="spellStart"/>
-            <w:r>
-              <w:rPr>
-                <w:rFonts w:ascii="Tahoma" w:hAnsi="Tahoma" w:cs="Tahoma"/>
-                <w:sz w:val="16"/>
-                <w:szCs w:val="16"/>
-              </w:rPr>
-              <w:t>đơn</w:t>
-            </w:r>
-            <w:proofErr w:type="spellEnd"/>
-            <w:r>
-              <w:rPr>
-                <w:rFonts w:ascii="Tahoma" w:hAnsi="Tahoma" w:cs="Tahoma"/>
-                <w:sz w:val="16"/>
-                <w:szCs w:val="16"/>
-              </w:rPr>
-              <w:t xml:space="preserve"> </w:t>
-            </w:r>
-            <w:proofErr w:type="spellStart"/>
-            <w:r>
-              <w:rPr>
-                <w:rFonts w:ascii="Tahoma" w:hAnsi="Tahoma" w:cs="Tahoma"/>
-                <w:sz w:val="16"/>
-                <w:szCs w:val="16"/>
-              </w:rPr>
-              <w:t>vị</w:t>
-            </w:r>
-            <w:proofErr w:type="spellEnd"/>
-            <w:r>
-              <w:rPr>
-                <w:rFonts w:ascii="Tahoma" w:hAnsi="Tahoma" w:cs="Tahoma"/>
-                <w:sz w:val="16"/>
-                <w:szCs w:val="16"/>
-              </w:rPr>
-              <w:t xml:space="preserve"> </w:t>
-            </w:r>
-            <w:proofErr w:type="spellStart"/>
-            <w:r>
-              <w:rPr>
-                <w:rFonts w:ascii="Tahoma" w:hAnsi="Tahoma" w:cs="Tahoma"/>
-                <w:sz w:val="16"/>
-                <w:szCs w:val="16"/>
-              </w:rPr>
-              <w:t>áp</w:t>
-            </w:r>
-            <w:proofErr w:type="spellEnd"/>
-            <w:r>
-              <w:rPr>
-                <w:rFonts w:ascii="Tahoma" w:hAnsi="Tahoma" w:cs="Tahoma"/>
-                <w:sz w:val="16"/>
-                <w:szCs w:val="16"/>
-              </w:rPr>
-              <w:t xml:space="preserve"> </w:t>
-            </w:r>
-            <w:proofErr w:type="spellStart"/>
-            <w:r>
-              <w:rPr>
-                <w:rFonts w:ascii="Tahoma" w:hAnsi="Tahoma" w:cs="Tahoma"/>
-                <w:sz w:val="16"/>
-                <w:szCs w:val="16"/>
-              </w:rPr>
-              <w:t>dụng</w:t>
-            </w:r>
-            <w:proofErr w:type="spellEnd"/>
+            <w:r>
+              <w:rPr>
+                <w:rFonts w:ascii="Tahoma" w:hAnsi="Tahoma" w:cs="Tahoma"/>
+                <w:sz w:val="16"/>
+                <w:szCs w:val="16"/>
+              </w:rPr>
+              <w:t>Số lượng đơn vị áp dụng</w:t>
+            </w:r>
             <w:r>
               <w:rPr>
                 <w:rFonts w:ascii="Tahoma" w:hAnsi="Tahoma" w:cs="Tahoma"/>
@@ -6793,48 +4733,14 @@
           <w:szCs w:val="22"/>
         </w:rPr>
       </w:pPr>
-      <w:proofErr w:type="spellStart"/>
       <w:r>
         <w:rPr>
           <w:sz w:val="20"/>
           <w:szCs w:val="22"/>
         </w:rPr>
         <w:lastRenderedPageBreak/>
-        <w:t>Bảng</w:t>
+        <w:t>Bảng khuyến mãi</w:t>
       </w:r>
-      <w:proofErr w:type="spellEnd"/>
-      <w:r>
-        <w:rPr>
-          <w:sz w:val="20"/>
-          <w:szCs w:val="22"/>
-        </w:rPr>
-        <w:t xml:space="preserve"> </w:t>
-      </w:r>
-      <w:proofErr w:type="spellStart"/>
-      <w:r>
-        <w:rPr>
-          <w:sz w:val="20"/>
-          <w:szCs w:val="22"/>
-        </w:rPr>
-        <w:t>khuyến</w:t>
-      </w:r>
-      <w:proofErr w:type="spellEnd"/>
-      <w:r>
-        <w:rPr>
-          <w:sz w:val="20"/>
-          <w:szCs w:val="22"/>
-        </w:rPr>
-        <w:t xml:space="preserve"> </w:t>
-      </w:r>
-      <w:proofErr w:type="spellStart"/>
-      <w:r>
-        <w:rPr>
-          <w:sz w:val="20"/>
-          <w:szCs w:val="22"/>
-        </w:rPr>
-        <w:t>mãi</w:t>
-      </w:r>
-      <w:proofErr w:type="spellEnd"/>
     </w:p>
     <w:p>
       <w:pPr>
@@ -6927,19 +4833,9 @@
               <w:jc w:val="center"/>
               <w:outlineLvl w:val="0"/>
             </w:pPr>
-            <w:proofErr w:type="spellStart"/>
-            <w:r>
-              <w:t>Tên</w:t>
-            </w:r>
-            <w:proofErr w:type="spellEnd"/>
-            <w:r>
-              <w:t xml:space="preserve"> </w:t>
-            </w:r>
-            <w:proofErr w:type="spellStart"/>
-            <w:r>
-              <w:t>trường</w:t>
-            </w:r>
-            <w:proofErr w:type="spellEnd"/>
+            <w:r>
+              <w:t>Tên trường</w:t>
+            </w:r>
           </w:p>
         </w:tc>
         <w:tc>
@@ -6952,19 +4848,9 @@
               <w:jc w:val="center"/>
               <w:outlineLvl w:val="0"/>
             </w:pPr>
-            <w:proofErr w:type="spellStart"/>
-            <w:r>
-              <w:t>Kiểu</w:t>
-            </w:r>
-            <w:proofErr w:type="spellEnd"/>
-            <w:r>
-              <w:t xml:space="preserve"> </w:t>
-            </w:r>
-            <w:proofErr w:type="spellStart"/>
-            <w:r>
-              <w:t>trường</w:t>
-            </w:r>
-            <w:proofErr w:type="spellEnd"/>
+            <w:r>
+              <w:t>Kiểu trường</w:t>
+            </w:r>
           </w:p>
         </w:tc>
         <w:tc>
@@ -6977,35 +4863,9 @@
               <w:jc w:val="center"/>
               <w:outlineLvl w:val="0"/>
             </w:pPr>
-            <w:proofErr w:type="spellStart"/>
-            <w:r>
-              <w:t>Giá</w:t>
-            </w:r>
-            <w:proofErr w:type="spellEnd"/>
-            <w:r>
-              <w:t xml:space="preserve"> </w:t>
-            </w:r>
-            <w:proofErr w:type="spellStart"/>
-            <w:r>
-              <w:t>trị</w:t>
-            </w:r>
-            <w:proofErr w:type="spellEnd"/>
-            <w:r>
-              <w:t xml:space="preserve"> </w:t>
-            </w:r>
-            <w:proofErr w:type="spellStart"/>
-            <w:r>
-              <w:t>mặc</w:t>
-            </w:r>
-            <w:proofErr w:type="spellEnd"/>
-            <w:r>
-              <w:t xml:space="preserve"> </w:t>
-            </w:r>
-            <w:proofErr w:type="spellStart"/>
-            <w:r>
-              <w:t>định</w:t>
-            </w:r>
-            <w:proofErr w:type="spellEnd"/>
+            <w:r>
+              <w:t>Giá trị mặc định</w:t>
+            </w:r>
           </w:p>
         </w:tc>
         <w:tc>
@@ -7018,19 +4878,9 @@
               <w:jc w:val="center"/>
               <w:outlineLvl w:val="0"/>
             </w:pPr>
-            <w:proofErr w:type="spellStart"/>
-            <w:r>
-              <w:t>Mô</w:t>
-            </w:r>
-            <w:proofErr w:type="spellEnd"/>
-            <w:r>
-              <w:t xml:space="preserve"> </w:t>
-            </w:r>
-            <w:proofErr w:type="spellStart"/>
-            <w:r>
-              <w:t>tả</w:t>
-            </w:r>
-            <w:proofErr w:type="spellEnd"/>
+            <w:r>
+              <w:t>Mô tả</w:t>
+            </w:r>
           </w:p>
         </w:tc>
         <w:tc>
@@ -7081,7 +4931,6 @@
                 <w:szCs w:val="16"/>
               </w:rPr>
             </w:pPr>
-            <w:proofErr w:type="spellStart"/>
             <w:r>
               <w:rPr>
                 <w:sz w:val="16"/>
@@ -7089,7 +4938,6 @@
               </w:rPr>
               <w:t>ma_khuyen_mai</w:t>
             </w:r>
-            <w:proofErr w:type="spellEnd"/>
           </w:p>
         </w:tc>
         <w:tc>
@@ -7148,7 +4996,6 @@
               </w:rPr>
               <w:t xml:space="preserve">Mã khuyến </w:t>
             </w:r>
-            <w:proofErr w:type="spellStart"/>
             <w:r>
               <w:rPr>
                 <w:sz w:val="16"/>
@@ -7156,7 +5003,6 @@
               </w:rPr>
               <w:t>mãi</w:t>
             </w:r>
-            <w:proofErr w:type="spellEnd"/>
             <w:r>
               <w:rPr>
                 <w:sz w:val="16"/>
@@ -7299,7 +5145,6 @@
               </w:rPr>
               <w:t>Mã dịch vụ áp dụng =&gt; foreign key -&gt; Vung_Quang_Cao(</w:t>
             </w:r>
-            <w:proofErr w:type="spellStart"/>
             <w:r>
               <w:rPr>
                 <w:sz w:val="16"/>
@@ -7307,7 +5152,6 @@
               </w:rPr>
               <w:t>ma_dich_vu</w:t>
             </w:r>
-            <w:proofErr w:type="spellEnd"/>
             <w:r>
               <w:rPr>
                 <w:sz w:val="16"/>
@@ -7376,7 +5220,6 @@
                 <w:szCs w:val="16"/>
               </w:rPr>
             </w:pPr>
-            <w:proofErr w:type="spellStart"/>
             <w:r>
               <w:rPr>
                 <w:sz w:val="16"/>
@@ -7384,7 +5227,6 @@
               </w:rPr>
               <w:t>Mo_ta</w:t>
             </w:r>
-            <w:proofErr w:type="spellEnd"/>
           </w:p>
         </w:tc>
         <w:tc>
@@ -7434,143 +5276,13 @@
                 <w:szCs w:val="16"/>
               </w:rPr>
             </w:pPr>
-            <w:proofErr w:type="spellStart"/>
-            <w:r>
-              <w:rPr>
-                <w:sz w:val="16"/>
-                <w:szCs w:val="16"/>
-              </w:rPr>
-              <w:t>Tên</w:t>
-            </w:r>
-            <w:proofErr w:type="spellEnd"/>
-            <w:r>
-              <w:rPr>
-                <w:sz w:val="16"/>
-                <w:szCs w:val="16"/>
-              </w:rPr>
-              <w:t xml:space="preserve"> </w:t>
-            </w:r>
-            <w:proofErr w:type="spellStart"/>
-            <w:r>
-              <w:rPr>
-                <w:sz w:val="16"/>
-                <w:szCs w:val="16"/>
-              </w:rPr>
-              <w:t>khuyến</w:t>
-            </w:r>
-            <w:proofErr w:type="spellEnd"/>
-            <w:r>
-              <w:rPr>
-                <w:sz w:val="16"/>
-                <w:szCs w:val="16"/>
-              </w:rPr>
-              <w:t xml:space="preserve"> </w:t>
-            </w:r>
-            <w:proofErr w:type="spellStart"/>
-            <w:r>
-              <w:rPr>
-                <w:sz w:val="16"/>
-                <w:szCs w:val="16"/>
-              </w:rPr>
-              <w:t>mãi</w:t>
-            </w:r>
-            <w:proofErr w:type="spellEnd"/>
-            <w:r>
-              <w:rPr>
-                <w:sz w:val="16"/>
-                <w:szCs w:val="16"/>
-              </w:rPr>
-              <w:t xml:space="preserve"> </w:t>
-            </w:r>
-            <w:proofErr w:type="spellStart"/>
-            <w:r>
-              <w:rPr>
-                <w:sz w:val="16"/>
-                <w:szCs w:val="16"/>
-              </w:rPr>
-              <w:t>hoặc</w:t>
-            </w:r>
-            <w:proofErr w:type="spellEnd"/>
-            <w:r>
-              <w:rPr>
-                <w:sz w:val="16"/>
-                <w:szCs w:val="16"/>
-              </w:rPr>
-              <w:t xml:space="preserve"> </w:t>
-            </w:r>
-            <w:proofErr w:type="spellStart"/>
-            <w:r>
-              <w:rPr>
-                <w:sz w:val="16"/>
-                <w:szCs w:val="16"/>
-              </w:rPr>
-              <w:t>mô</w:t>
-            </w:r>
-            <w:proofErr w:type="spellEnd"/>
-            <w:r>
-              <w:rPr>
-                <w:sz w:val="16"/>
-                <w:szCs w:val="16"/>
-              </w:rPr>
-              <w:t xml:space="preserve"> </w:t>
-            </w:r>
-            <w:proofErr w:type="spellStart"/>
-            <w:r>
-              <w:rPr>
-                <w:sz w:val="16"/>
-                <w:szCs w:val="16"/>
-              </w:rPr>
-              <w:t>tả</w:t>
-            </w:r>
-            <w:proofErr w:type="spellEnd"/>
-            <w:r>
-              <w:rPr>
-                <w:sz w:val="16"/>
-                <w:szCs w:val="16"/>
-              </w:rPr>
-              <w:t xml:space="preserve"> </w:t>
-            </w:r>
-            <w:proofErr w:type="spellStart"/>
-            <w:r>
-              <w:rPr>
-                <w:sz w:val="16"/>
-                <w:szCs w:val="16"/>
-              </w:rPr>
-              <w:t>về</w:t>
-            </w:r>
-            <w:proofErr w:type="spellEnd"/>
-            <w:r>
-              <w:rPr>
-                <w:sz w:val="16"/>
-                <w:szCs w:val="16"/>
-              </w:rPr>
-              <w:t xml:space="preserve"> </w:t>
-            </w:r>
-            <w:proofErr w:type="spellStart"/>
-            <w:r>
-              <w:rPr>
-                <w:sz w:val="16"/>
-                <w:szCs w:val="16"/>
-              </w:rPr>
-              <w:t>khuyến</w:t>
-            </w:r>
-            <w:proofErr w:type="spellEnd"/>
-            <w:r>
-              <w:rPr>
-                <w:sz w:val="16"/>
-                <w:szCs w:val="16"/>
-              </w:rPr>
-              <w:t xml:space="preserve"> </w:t>
-            </w:r>
-            <w:proofErr w:type="spellStart"/>
-            <w:r>
-              <w:rPr>
-                <w:sz w:val="16"/>
-                <w:szCs w:val="16"/>
-              </w:rPr>
-              <w:t>mãi</w:t>
-            </w:r>
-            <w:proofErr w:type="spellEnd"/>
+            <w:r>
+              <w:rPr>
+                <w:sz w:val="16"/>
+                <w:szCs w:val="16"/>
+              </w:rPr>
+              <w:t>Tên khuyến mãi hoặc mô tả về khuyến mãi</w:t>
+            </w:r>
           </w:p>
         </w:tc>
         <w:tc>
@@ -7641,7 +5353,6 @@
               </w:rPr>
               <w:t>Muc_</w:t>
             </w:r>
-            <w:proofErr w:type="spellStart"/>
             <w:r>
               <w:rPr>
                 <w:sz w:val="16"/>
@@ -7649,7 +5360,6 @@
               </w:rPr>
               <w:t>gia_ap_dung</w:t>
             </w:r>
-            <w:proofErr w:type="spellEnd"/>
           </w:p>
         </w:tc>
         <w:tc>
@@ -7702,31 +5412,12 @@
                 <w:szCs w:val="16"/>
               </w:rPr>
             </w:pPr>
-            <w:proofErr w:type="spellStart"/>
-            <w:proofErr w:type="gramStart"/>
-            <w:r>
-              <w:rPr>
-                <w:sz w:val="16"/>
-                <w:szCs w:val="16"/>
-              </w:rPr>
-              <w:t>Json</w:t>
-            </w:r>
-            <w:proofErr w:type="spellEnd"/>
-            <w:r>
-              <w:rPr>
-                <w:sz w:val="16"/>
-                <w:szCs w:val="16"/>
-              </w:rPr>
-              <w:t>{</w:t>
-            </w:r>
-            <w:proofErr w:type="spellStart"/>
-            <w:proofErr w:type="gramEnd"/>
-            <w:r>
-              <w:rPr>
-                <w:sz w:val="16"/>
-                <w:szCs w:val="16"/>
-              </w:rPr>
-              <w:t>loai</w:t>
+            <w:r>
+              <w:rPr>
+                <w:sz w:val="16"/>
+                <w:szCs w:val="16"/>
+              </w:rPr>
+              <w:t>Json{loai</w:t>
             </w:r>
             <w:r>
               <w:rPr>
@@ -7735,40 +5426,22 @@
               </w:rPr>
               <w:t>_gia</w:t>
             </w:r>
-            <w:proofErr w:type="spellEnd"/>
-            <w:r>
-              <w:rPr>
-                <w:sz w:val="16"/>
-                <w:szCs w:val="16"/>
-              </w:rPr>
-              <w:t xml:space="preserve">, </w:t>
-            </w:r>
-            <w:proofErr w:type="spellStart"/>
-            <w:r>
-              <w:rPr>
-                <w:sz w:val="16"/>
-                <w:szCs w:val="16"/>
-              </w:rPr>
-              <w:t>gia_tri</w:t>
-            </w:r>
-            <w:proofErr w:type="spellEnd"/>
-            <w:r>
-              <w:rPr>
-                <w:sz w:val="16"/>
-                <w:szCs w:val="16"/>
-              </w:rPr>
-              <w:t>}</w:t>
-            </w:r>
-          </w:p>
-          <w:p>
-            <w:pPr>
-              <w:outlineLvl w:val="0"/>
-              <w:rPr>
-                <w:sz w:val="16"/>
-                <w:szCs w:val="16"/>
-              </w:rPr>
-            </w:pPr>
-            <w:proofErr w:type="spellStart"/>
+            <w:r>
+              <w:rPr>
+                <w:sz w:val="16"/>
+                <w:szCs w:val="16"/>
+              </w:rPr>
+              <w:t>, gia_tri}</w:t>
+            </w:r>
+          </w:p>
+          <w:p>
+            <w:pPr>
+              <w:outlineLvl w:val="0"/>
+              <w:rPr>
+                <w:sz w:val="16"/>
+                <w:szCs w:val="16"/>
+              </w:rPr>
+            </w:pPr>
             <w:r>
               <w:rPr>
                 <w:sz w:val="16"/>
@@ -7783,191 +5456,28 @@
               </w:rPr>
               <w:t>_gia</w:t>
             </w:r>
-            <w:proofErr w:type="spellEnd"/>
-            <w:r>
-              <w:rPr>
-                <w:sz w:val="16"/>
-                <w:szCs w:val="16"/>
-              </w:rPr>
-              <w:t xml:space="preserve">: 1 – </w:t>
-            </w:r>
-            <w:proofErr w:type="spellStart"/>
-            <w:r>
-              <w:rPr>
-                <w:sz w:val="16"/>
-                <w:szCs w:val="16"/>
-              </w:rPr>
-              <w:t>phần</w:t>
-            </w:r>
-            <w:proofErr w:type="spellEnd"/>
-            <w:r>
-              <w:rPr>
-                <w:sz w:val="16"/>
-                <w:szCs w:val="16"/>
-              </w:rPr>
-              <w:t xml:space="preserve"> tram, 0 – </w:t>
-            </w:r>
-            <w:proofErr w:type="spellStart"/>
-            <w:r>
-              <w:rPr>
-                <w:sz w:val="16"/>
-                <w:szCs w:val="16"/>
-              </w:rPr>
-              <w:t>giá</w:t>
-            </w:r>
-            <w:proofErr w:type="spellEnd"/>
-            <w:r>
-              <w:rPr>
-                <w:sz w:val="16"/>
-                <w:szCs w:val="16"/>
-              </w:rPr>
-              <w:t xml:space="preserve"> </w:t>
-            </w:r>
-            <w:proofErr w:type="spellStart"/>
-            <w:r>
-              <w:rPr>
-                <w:sz w:val="16"/>
-                <w:szCs w:val="16"/>
-              </w:rPr>
-              <w:t>trị</w:t>
-            </w:r>
-            <w:proofErr w:type="spellEnd"/>
-          </w:p>
-          <w:p>
-            <w:pPr>
-              <w:outlineLvl w:val="0"/>
-              <w:rPr>
-                <w:sz w:val="16"/>
-                <w:szCs w:val="16"/>
-              </w:rPr>
-            </w:pPr>
-            <w:proofErr w:type="spellStart"/>
-            <w:r>
-              <w:rPr>
-                <w:sz w:val="16"/>
-                <w:szCs w:val="16"/>
-              </w:rPr>
-              <w:t>Gia_tri</w:t>
-            </w:r>
-            <w:proofErr w:type="spellEnd"/>
-            <w:r>
-              <w:rPr>
-                <w:sz w:val="16"/>
-                <w:szCs w:val="16"/>
-              </w:rPr>
-              <w:t xml:space="preserve">: </w:t>
-            </w:r>
-            <w:proofErr w:type="spellStart"/>
-            <w:r>
-              <w:rPr>
-                <w:sz w:val="16"/>
-                <w:szCs w:val="16"/>
-              </w:rPr>
-              <w:t>nếu</w:t>
-            </w:r>
-            <w:proofErr w:type="spellEnd"/>
-            <w:r>
-              <w:rPr>
-                <w:sz w:val="16"/>
-                <w:szCs w:val="16"/>
-              </w:rPr>
-              <w:t xml:space="preserve"> </w:t>
-            </w:r>
-            <w:proofErr w:type="spellStart"/>
-            <w:r>
-              <w:rPr>
-                <w:sz w:val="16"/>
-                <w:szCs w:val="16"/>
-              </w:rPr>
-              <w:t>là</w:t>
-            </w:r>
-            <w:proofErr w:type="spellEnd"/>
-            <w:r>
-              <w:rPr>
-                <w:sz w:val="16"/>
-                <w:szCs w:val="16"/>
-              </w:rPr>
-              <w:t xml:space="preserve"> </w:t>
-            </w:r>
-            <w:proofErr w:type="spellStart"/>
-            <w:r>
-              <w:rPr>
-                <w:sz w:val="16"/>
-                <w:szCs w:val="16"/>
-              </w:rPr>
-              <w:t>phần</w:t>
-            </w:r>
-            <w:proofErr w:type="spellEnd"/>
-            <w:r>
-              <w:rPr>
-                <w:sz w:val="16"/>
-                <w:szCs w:val="16"/>
-              </w:rPr>
-              <w:t xml:space="preserve"> tram(%), </w:t>
-            </w:r>
-            <w:proofErr w:type="spellStart"/>
-            <w:r>
-              <w:rPr>
-                <w:sz w:val="16"/>
-                <w:szCs w:val="16"/>
-              </w:rPr>
-              <w:t>nếu</w:t>
-            </w:r>
-            <w:proofErr w:type="spellEnd"/>
-            <w:r>
-              <w:rPr>
-                <w:sz w:val="16"/>
-                <w:szCs w:val="16"/>
-              </w:rPr>
-              <w:t xml:space="preserve"> </w:t>
-            </w:r>
-            <w:proofErr w:type="spellStart"/>
-            <w:r>
-              <w:rPr>
-                <w:sz w:val="16"/>
-                <w:szCs w:val="16"/>
-              </w:rPr>
-              <w:t>là</w:t>
-            </w:r>
-            <w:proofErr w:type="spellEnd"/>
-            <w:r>
-              <w:rPr>
-                <w:sz w:val="16"/>
-                <w:szCs w:val="16"/>
-              </w:rPr>
-              <w:t xml:space="preserve"> </w:t>
-            </w:r>
-            <w:proofErr w:type="spellStart"/>
-            <w:r>
-              <w:rPr>
-                <w:sz w:val="16"/>
-                <w:szCs w:val="16"/>
-              </w:rPr>
-              <w:t>giá</w:t>
-            </w:r>
-            <w:proofErr w:type="spellEnd"/>
-            <w:r>
-              <w:rPr>
-                <w:sz w:val="16"/>
-                <w:szCs w:val="16"/>
-              </w:rPr>
-              <w:t xml:space="preserve"> </w:t>
-            </w:r>
-            <w:proofErr w:type="spellStart"/>
-            <w:r>
-              <w:rPr>
-                <w:sz w:val="16"/>
-                <w:szCs w:val="16"/>
-              </w:rPr>
-              <w:t>trị</w:t>
-            </w:r>
-            <w:proofErr w:type="spellEnd"/>
-            <w:r>
-              <w:rPr>
-                <w:sz w:val="16"/>
-                <w:szCs w:val="16"/>
-              </w:rPr>
-              <w:t>(VND)</w:t>
+            <w:r>
+              <w:rPr>
+                <w:sz w:val="16"/>
+                <w:szCs w:val="16"/>
+              </w:rPr>
+              <w:t>: 1 – phần tram, 0 – giá trị</w:t>
+            </w:r>
+          </w:p>
+          <w:p>
+            <w:pPr>
+              <w:outlineLvl w:val="0"/>
+              <w:rPr>
+                <w:sz w:val="16"/>
+                <w:szCs w:val="16"/>
+              </w:rPr>
+            </w:pPr>
+            <w:r>
+              <w:rPr>
+                <w:sz w:val="16"/>
+                <w:szCs w:val="16"/>
+              </w:rPr>
+              <w:t>Gia_tri: nếu là phần tram(%), nếu là giá trị(VND)</w:t>
             </w:r>
           </w:p>
         </w:tc>
@@ -8469,64 +5979,14 @@
           <w:szCs w:val="22"/>
         </w:rPr>
       </w:pPr>
-      <w:proofErr w:type="spellStart"/>
       <w:r>
         <w:rPr>
           <w:sz w:val="20"/>
           <w:szCs w:val="22"/>
         </w:rPr>
         <w:lastRenderedPageBreak/>
-        <w:t>Bảng</w:t>
+        <w:t>Bảng chiến dịch tin đăng</w:t>
       </w:r>
-      <w:proofErr w:type="spellEnd"/>
-      <w:r>
-        <w:rPr>
-          <w:sz w:val="20"/>
-          <w:szCs w:val="22"/>
-        </w:rPr>
-        <w:t xml:space="preserve"> </w:t>
-      </w:r>
-      <w:proofErr w:type="spellStart"/>
-      <w:r>
-        <w:rPr>
-          <w:sz w:val="20"/>
-          <w:szCs w:val="22"/>
-        </w:rPr>
-        <w:t>chiến</w:t>
-      </w:r>
-      <w:proofErr w:type="spellEnd"/>
-      <w:r>
-        <w:rPr>
-          <w:sz w:val="20"/>
-          <w:szCs w:val="22"/>
-        </w:rPr>
-        <w:t xml:space="preserve"> </w:t>
-      </w:r>
-      <w:proofErr w:type="spellStart"/>
-      <w:r>
-        <w:rPr>
-          <w:sz w:val="20"/>
-          <w:szCs w:val="22"/>
-        </w:rPr>
-        <w:t>dịch</w:t>
-      </w:r>
-      <w:proofErr w:type="spellEnd"/>
-      <w:r>
-        <w:rPr>
-          <w:sz w:val="20"/>
-          <w:szCs w:val="22"/>
-        </w:rPr>
-        <w:t xml:space="preserve"> tin </w:t>
-      </w:r>
-      <w:proofErr w:type="spellStart"/>
-      <w:r>
-        <w:rPr>
-          <w:sz w:val="20"/>
-          <w:szCs w:val="22"/>
-        </w:rPr>
-        <w:t>đăng</w:t>
-      </w:r>
-      <w:proofErr w:type="spellEnd"/>
     </w:p>
     <w:p>
       <w:pPr>
@@ -8619,19 +6079,9 @@
               <w:jc w:val="center"/>
               <w:outlineLvl w:val="0"/>
             </w:pPr>
-            <w:proofErr w:type="spellStart"/>
-            <w:r>
-              <w:t>Tên</w:t>
-            </w:r>
-            <w:proofErr w:type="spellEnd"/>
-            <w:r>
-              <w:t xml:space="preserve"> </w:t>
-            </w:r>
-            <w:proofErr w:type="spellStart"/>
-            <w:r>
-              <w:t>trường</w:t>
-            </w:r>
-            <w:proofErr w:type="spellEnd"/>
+            <w:r>
+              <w:t>Tên trường</w:t>
+            </w:r>
           </w:p>
         </w:tc>
         <w:tc>
@@ -8644,19 +6094,9 @@
               <w:jc w:val="center"/>
               <w:outlineLvl w:val="0"/>
             </w:pPr>
-            <w:proofErr w:type="spellStart"/>
-            <w:r>
-              <w:t>Kiểu</w:t>
-            </w:r>
-            <w:proofErr w:type="spellEnd"/>
-            <w:r>
-              <w:t xml:space="preserve"> </w:t>
-            </w:r>
-            <w:proofErr w:type="spellStart"/>
-            <w:r>
-              <w:t>trường</w:t>
-            </w:r>
-            <w:proofErr w:type="spellEnd"/>
+            <w:r>
+              <w:t>Kiểu trường</w:t>
+            </w:r>
           </w:p>
         </w:tc>
         <w:tc>
@@ -8669,35 +6109,9 @@
               <w:jc w:val="center"/>
               <w:outlineLvl w:val="0"/>
             </w:pPr>
-            <w:proofErr w:type="spellStart"/>
-            <w:r>
-              <w:t>Giá</w:t>
-            </w:r>
-            <w:proofErr w:type="spellEnd"/>
-            <w:r>
-              <w:t xml:space="preserve"> </w:t>
-            </w:r>
-            <w:proofErr w:type="spellStart"/>
-            <w:r>
-              <w:t>trị</w:t>
-            </w:r>
-            <w:proofErr w:type="spellEnd"/>
-            <w:r>
-              <w:t xml:space="preserve"> </w:t>
-            </w:r>
-            <w:proofErr w:type="spellStart"/>
-            <w:r>
-              <w:t>mặc</w:t>
-            </w:r>
-            <w:proofErr w:type="spellEnd"/>
-            <w:r>
-              <w:t xml:space="preserve"> </w:t>
-            </w:r>
-            <w:proofErr w:type="spellStart"/>
-            <w:r>
-              <w:t>định</w:t>
-            </w:r>
-            <w:proofErr w:type="spellEnd"/>
+            <w:r>
+              <w:t>Giá trị mặc định</w:t>
+            </w:r>
           </w:p>
         </w:tc>
         <w:tc>
@@ -8710,19 +6124,9 @@
               <w:jc w:val="center"/>
               <w:outlineLvl w:val="0"/>
             </w:pPr>
-            <w:proofErr w:type="spellStart"/>
-            <w:r>
-              <w:t>Mô</w:t>
-            </w:r>
-            <w:proofErr w:type="spellEnd"/>
-            <w:r>
-              <w:t xml:space="preserve"> </w:t>
-            </w:r>
-            <w:proofErr w:type="spellStart"/>
-            <w:r>
-              <w:t>tả</w:t>
-            </w:r>
-            <w:proofErr w:type="spellEnd"/>
+            <w:r>
+              <w:t>Mô tả</w:t>
+            </w:r>
           </w:p>
         </w:tc>
         <w:tc>
@@ -8774,7 +6178,6 @@
                 <w:lang w:val="vi-VN"/>
               </w:rPr>
             </w:pPr>
-            <w:proofErr w:type="spellStart"/>
             <w:r>
               <w:rPr>
                 <w:sz w:val="16"/>
@@ -8789,7 +6192,6 @@
               </w:rPr>
               <w:t>chien_dich</w:t>
             </w:r>
-            <w:proofErr w:type="spellEnd"/>
           </w:p>
         </w:tc>
         <w:tc>
@@ -8848,31 +6250,13 @@
               </w:rPr>
               <w:t xml:space="preserve">Mã </w:t>
             </w:r>
-            <w:proofErr w:type="spellStart"/>
-            <w:r>
-              <w:rPr>
-                <w:sz w:val="16"/>
-                <w:szCs w:val="16"/>
-              </w:rPr>
-              <w:t>chiến</w:t>
-            </w:r>
-            <w:proofErr w:type="spellEnd"/>
-            <w:r>
-              <w:rPr>
-                <w:sz w:val="16"/>
-                <w:szCs w:val="16"/>
-              </w:rPr>
-              <w:t xml:space="preserve"> </w:t>
-            </w:r>
-            <w:proofErr w:type="spellStart"/>
-            <w:r>
-              <w:rPr>
-                <w:sz w:val="16"/>
-                <w:szCs w:val="16"/>
-              </w:rPr>
-              <w:t>dịch</w:t>
-            </w:r>
-            <w:proofErr w:type="spellEnd"/>
+            <w:r>
+              <w:rPr>
+                <w:sz w:val="16"/>
+                <w:szCs w:val="16"/>
+              </w:rPr>
+              <w:t>chiến dịch</w:t>
+            </w:r>
             <w:r>
               <w:rPr>
                 <w:sz w:val="16"/>
@@ -8941,7 +6325,6 @@
                 <w:szCs w:val="16"/>
               </w:rPr>
             </w:pPr>
-            <w:proofErr w:type="spellStart"/>
             <w:r>
               <w:rPr>
                 <w:sz w:val="16"/>
@@ -8956,7 +6339,6 @@
               </w:rPr>
               <w:t>bai_dang</w:t>
             </w:r>
-            <w:proofErr w:type="spellEnd"/>
           </w:p>
         </w:tc>
         <w:tc>
@@ -9015,31 +6397,13 @@
               </w:rPr>
               <w:t xml:space="preserve">Mã </w:t>
             </w:r>
-            <w:proofErr w:type="spellStart"/>
-            <w:r>
-              <w:rPr>
-                <w:sz w:val="16"/>
-                <w:szCs w:val="16"/>
-              </w:rPr>
-              <w:t>bài</w:t>
-            </w:r>
-            <w:proofErr w:type="spellEnd"/>
-            <w:r>
-              <w:rPr>
-                <w:sz w:val="16"/>
-                <w:szCs w:val="16"/>
-              </w:rPr>
-              <w:t xml:space="preserve"> </w:t>
-            </w:r>
-            <w:proofErr w:type="spellStart"/>
-            <w:r>
-              <w:rPr>
-                <w:sz w:val="16"/>
-                <w:szCs w:val="16"/>
-              </w:rPr>
-              <w:t>đăng</w:t>
-            </w:r>
-            <w:proofErr w:type="spellEnd"/>
+            <w:r>
+              <w:rPr>
+                <w:sz w:val="16"/>
+                <w:szCs w:val="16"/>
+              </w:rPr>
+              <w:t>bài đăng</w:t>
+            </w:r>
             <w:r>
               <w:rPr>
                 <w:sz w:val="16"/>
@@ -9048,7 +6412,6 @@
               </w:rPr>
               <w:t xml:space="preserve"> =&gt; foreign key -&gt; </w:t>
             </w:r>
-            <w:proofErr w:type="spellStart"/>
             <w:r>
               <w:rPr>
                 <w:sz w:val="16"/>
@@ -9056,7 +6419,6 @@
               </w:rPr>
               <w:t>Bang_tin_dang</w:t>
             </w:r>
-            <w:proofErr w:type="spellEnd"/>
             <w:r>
               <w:rPr>
                 <w:sz w:val="16"/>
@@ -9065,7 +6427,6 @@
               </w:rPr>
               <w:t>(</w:t>
             </w:r>
-            <w:proofErr w:type="spellStart"/>
             <w:r>
               <w:rPr>
                 <w:sz w:val="16"/>
@@ -9080,7 +6441,6 @@
               </w:rPr>
               <w:t>bai_dang</w:t>
             </w:r>
-            <w:proofErr w:type="spellEnd"/>
             <w:r>
               <w:rPr>
                 <w:sz w:val="16"/>
@@ -9149,7 +6509,6 @@
                 <w:szCs w:val="16"/>
               </w:rPr>
             </w:pPr>
-            <w:proofErr w:type="spellStart"/>
             <w:r>
               <w:rPr>
                 <w:sz w:val="16"/>
@@ -9157,7 +6516,6 @@
               </w:rPr>
               <w:t>ma_khuyen_mai</w:t>
             </w:r>
-            <w:proofErr w:type="spellEnd"/>
           </w:p>
         </w:tc>
         <w:tc>
@@ -9207,85 +6565,12 @@
                 <w:szCs w:val="16"/>
               </w:rPr>
             </w:pPr>
-            <w:proofErr w:type="spellStart"/>
-            <w:r>
-              <w:rPr>
-                <w:sz w:val="16"/>
-                <w:szCs w:val="16"/>
-              </w:rPr>
-              <w:t>Mã</w:t>
-            </w:r>
-            <w:proofErr w:type="spellEnd"/>
-            <w:r>
-              <w:rPr>
-                <w:sz w:val="16"/>
-                <w:szCs w:val="16"/>
-              </w:rPr>
-              <w:t xml:space="preserve"> </w:t>
-            </w:r>
-            <w:proofErr w:type="spellStart"/>
-            <w:r>
-              <w:rPr>
-                <w:sz w:val="16"/>
-                <w:szCs w:val="16"/>
-              </w:rPr>
-              <w:t>khuyến</w:t>
-            </w:r>
-            <w:proofErr w:type="spellEnd"/>
-            <w:r>
-              <w:rPr>
-                <w:sz w:val="16"/>
-                <w:szCs w:val="16"/>
-              </w:rPr>
-              <w:t xml:space="preserve"> </w:t>
-            </w:r>
-            <w:proofErr w:type="spellStart"/>
-            <w:r>
-              <w:rPr>
-                <w:sz w:val="16"/>
-                <w:szCs w:val="16"/>
-              </w:rPr>
-              <w:t>mãi</w:t>
-            </w:r>
-            <w:proofErr w:type="spellEnd"/>
-            <w:r>
-              <w:rPr>
-                <w:sz w:val="16"/>
-                <w:szCs w:val="16"/>
-              </w:rPr>
-              <w:t xml:space="preserve"> =&gt; foreign key -&gt; </w:t>
-            </w:r>
-            <w:proofErr w:type="spellStart"/>
-            <w:r>
-              <w:rPr>
-                <w:sz w:val="16"/>
-                <w:szCs w:val="16"/>
-              </w:rPr>
-              <w:t>Bang_khuyen_mai</w:t>
-            </w:r>
-            <w:proofErr w:type="spellEnd"/>
-            <w:r>
-              <w:rPr>
-                <w:sz w:val="16"/>
-                <w:szCs w:val="16"/>
-              </w:rPr>
-              <w:t>(</w:t>
-            </w:r>
-            <w:proofErr w:type="spellStart"/>
-            <w:r>
-              <w:rPr>
-                <w:sz w:val="16"/>
-                <w:szCs w:val="16"/>
-              </w:rPr>
-              <w:t>ma_khuyen_mai</w:t>
-            </w:r>
-            <w:proofErr w:type="spellEnd"/>
-            <w:r>
-              <w:rPr>
-                <w:sz w:val="16"/>
-                <w:szCs w:val="16"/>
-              </w:rPr>
-              <w:t>)</w:t>
+            <w:r>
+              <w:rPr>
+                <w:sz w:val="16"/>
+                <w:szCs w:val="16"/>
+              </w:rPr>
+              <w:t>Mã khuyến mãi =&gt; foreign key -&gt; Bang_khuyen_mai(ma_khuyen_mai)</w:t>
             </w:r>
           </w:p>
         </w:tc>
@@ -9340,7 +6625,6 @@
                 <w:szCs w:val="16"/>
               </w:rPr>
             </w:pPr>
-            <w:proofErr w:type="spellStart"/>
             <w:r>
               <w:rPr>
                 <w:sz w:val="16"/>
@@ -9348,7 +6632,6 @@
               </w:rPr>
               <w:t>co_che_hien_thi</w:t>
             </w:r>
-            <w:proofErr w:type="spellEnd"/>
           </w:p>
         </w:tc>
         <w:tc>
@@ -9384,31 +6667,13 @@
                 <w:szCs w:val="16"/>
               </w:rPr>
             </w:pPr>
-            <w:proofErr w:type="spellStart"/>
-            <w:r>
-              <w:rPr>
-                <w:sz w:val="16"/>
-                <w:szCs w:val="16"/>
-              </w:rPr>
-              <w:t>Ngẫu</w:t>
-            </w:r>
-            <w:proofErr w:type="spellEnd"/>
-            <w:r>
-              <w:rPr>
-                <w:sz w:val="16"/>
-                <w:szCs w:val="16"/>
-              </w:rPr>
-              <w:t xml:space="preserve"> </w:t>
-            </w:r>
-            <w:proofErr w:type="spellStart"/>
-            <w:r>
-              <w:rPr>
-                <w:sz w:val="16"/>
-                <w:szCs w:val="16"/>
-              </w:rPr>
-              <w:t>nhiên</w:t>
-            </w:r>
-            <w:proofErr w:type="spellEnd"/>
+            <w:r>
+              <w:rPr>
+                <w:sz w:val="16"/>
+                <w:szCs w:val="16"/>
+              </w:rPr>
+              <w:t>Ngẫu nhiên</w:t>
+            </w:r>
           </w:p>
         </w:tc>
         <w:tc>
@@ -9502,24 +6767,13 @@
                 <w:szCs w:val="16"/>
               </w:rPr>
             </w:pPr>
-            <w:proofErr w:type="spellStart"/>
-            <w:r>
-              <w:rPr>
-                <w:sz w:val="16"/>
-                <w:szCs w:val="16"/>
-              </w:rPr>
-              <w:t>tinh_gia_theo</w:t>
-            </w:r>
-            <w:proofErr w:type="spellEnd"/>
-            <w:r>
-              <w:rPr>
-                <w:sz w:val="16"/>
-                <w:szCs w:val="16"/>
-              </w:rPr>
-              <w:t xml:space="preserve"> </w:t>
-            </w:r>
-            <w:bookmarkStart w:id="0" w:name="_GoBack"/>
-            <w:bookmarkEnd w:id="0"/>
+            <w:r>
+              <w:rPr>
+                <w:sz w:val="16"/>
+                <w:szCs w:val="16"/>
+              </w:rPr>
+              <w:t xml:space="preserve">tinh_gia_theo </w:t>
+            </w:r>
           </w:p>
         </w:tc>
         <w:tc>
@@ -9570,113 +6824,13 @@
                 <w:szCs w:val="16"/>
               </w:rPr>
             </w:pPr>
-            <w:proofErr w:type="spellStart"/>
-            <w:r>
-              <w:rPr>
-                <w:rFonts w:ascii="Tahoma" w:hAnsi="Tahoma" w:cs="Tahoma"/>
-                <w:sz w:val="16"/>
-                <w:szCs w:val="16"/>
-              </w:rPr>
-              <w:t>Tinh</w:t>
-            </w:r>
-            <w:proofErr w:type="spellEnd"/>
-            <w:r>
-              <w:rPr>
-                <w:rFonts w:ascii="Tahoma" w:hAnsi="Tahoma" w:cs="Tahoma"/>
-                <w:sz w:val="16"/>
-                <w:szCs w:val="16"/>
-              </w:rPr>
-              <w:t xml:space="preserve"> </w:t>
-            </w:r>
-            <w:proofErr w:type="spellStart"/>
-            <w:r>
-              <w:rPr>
-                <w:rFonts w:ascii="Tahoma" w:hAnsi="Tahoma" w:cs="Tahoma"/>
-                <w:sz w:val="16"/>
-                <w:szCs w:val="16"/>
-              </w:rPr>
-              <w:t>giá</w:t>
-            </w:r>
-            <w:proofErr w:type="spellEnd"/>
-            <w:r>
-              <w:rPr>
-                <w:rFonts w:ascii="Tahoma" w:hAnsi="Tahoma" w:cs="Tahoma"/>
-                <w:sz w:val="16"/>
-                <w:szCs w:val="16"/>
-              </w:rPr>
-              <w:t xml:space="preserve"> </w:t>
-            </w:r>
-            <w:proofErr w:type="spellStart"/>
-            <w:r>
-              <w:rPr>
-                <w:rFonts w:ascii="Tahoma" w:hAnsi="Tahoma" w:cs="Tahoma"/>
-                <w:sz w:val="16"/>
-                <w:szCs w:val="16"/>
-              </w:rPr>
-              <w:t>theo</w:t>
-            </w:r>
-            <w:proofErr w:type="spellEnd"/>
-            <w:r>
-              <w:rPr>
-                <w:rFonts w:ascii="Tahoma" w:hAnsi="Tahoma" w:cs="Tahoma"/>
-                <w:sz w:val="16"/>
-                <w:szCs w:val="16"/>
-              </w:rPr>
-              <w:t>(</w:t>
-            </w:r>
-            <w:proofErr w:type="spellStart"/>
-            <w:r>
-              <w:rPr>
-                <w:rFonts w:ascii="Tahoma" w:hAnsi="Tahoma" w:cs="Tahoma"/>
-                <w:sz w:val="16"/>
-                <w:szCs w:val="16"/>
-              </w:rPr>
-              <w:t>thoi_luong</w:t>
-            </w:r>
-            <w:proofErr w:type="spellEnd"/>
-            <w:r>
-              <w:rPr>
-                <w:rFonts w:ascii="Tahoma" w:hAnsi="Tahoma" w:cs="Tahoma"/>
-                <w:sz w:val="16"/>
-                <w:szCs w:val="16"/>
-              </w:rPr>
-              <w:t xml:space="preserve">, </w:t>
-            </w:r>
-            <w:proofErr w:type="spellStart"/>
-            <w:r>
-              <w:rPr>
-                <w:rFonts w:ascii="Tahoma" w:hAnsi="Tahoma" w:cs="Tahoma"/>
-                <w:sz w:val="16"/>
-                <w:szCs w:val="16"/>
-              </w:rPr>
-              <w:t>khung_gio</w:t>
-            </w:r>
-            <w:proofErr w:type="spellEnd"/>
-            <w:r>
-              <w:rPr>
-                <w:rFonts w:ascii="Tahoma" w:hAnsi="Tahoma" w:cs="Tahoma"/>
-                <w:sz w:val="16"/>
-                <w:szCs w:val="16"/>
-              </w:rPr>
-              <w:t xml:space="preserve">, </w:t>
-            </w:r>
-            <w:proofErr w:type="spellStart"/>
-            <w:r>
-              <w:rPr>
-                <w:rFonts w:ascii="Tahoma" w:hAnsi="Tahoma" w:cs="Tahoma"/>
-                <w:sz w:val="16"/>
-                <w:szCs w:val="16"/>
-              </w:rPr>
-              <w:t>vi_tri</w:t>
-            </w:r>
-            <w:proofErr w:type="spellEnd"/>
-            <w:r>
-              <w:rPr>
-                <w:rFonts w:ascii="Tahoma" w:hAnsi="Tahoma" w:cs="Tahoma"/>
-                <w:sz w:val="16"/>
-                <w:szCs w:val="16"/>
-              </w:rPr>
-              <w:t>)</w:t>
+            <w:r>
+              <w:rPr>
+                <w:rFonts w:ascii="Tahoma" w:hAnsi="Tahoma" w:cs="Tahoma"/>
+                <w:sz w:val="16"/>
+                <w:szCs w:val="16"/>
+              </w:rPr>
+              <w:t>Tinh giá theo(thoi_luong, khung_gio, vi_tri)</w:t>
             </w:r>
           </w:p>
         </w:tc>
@@ -9740,7 +6894,6 @@
                 <w:szCs w:val="16"/>
               </w:rPr>
             </w:pPr>
-            <w:proofErr w:type="spellStart"/>
             <w:r>
               <w:rPr>
                 <w:sz w:val="16"/>
@@ -9755,7 +6908,6 @@
               </w:rPr>
               <w:t>oai_nhan_to</w:t>
             </w:r>
-            <w:proofErr w:type="spellEnd"/>
           </w:p>
         </w:tc>
         <w:tc>
@@ -9770,7 +6922,6 @@
                 <w:szCs w:val="16"/>
               </w:rPr>
             </w:pPr>
-            <w:proofErr w:type="spellStart"/>
             <w:r>
               <w:rPr>
                 <w:sz w:val="16"/>
@@ -9778,7 +6929,6 @@
               </w:rPr>
               <w:t>Json</w:t>
             </w:r>
-            <w:proofErr w:type="spellEnd"/>
           </w:p>
         </w:tc>
         <w:tc>
@@ -9808,94 +6958,28 @@
                 <w:szCs w:val="16"/>
               </w:rPr>
             </w:pPr>
-            <w:proofErr w:type="gramStart"/>
-            <w:r>
-              <w:rPr>
-                <w:sz w:val="16"/>
-                <w:szCs w:val="16"/>
-              </w:rPr>
-              <w:t xml:space="preserve">{ </w:t>
-            </w:r>
-            <w:proofErr w:type="spellStart"/>
-            <w:r>
-              <w:rPr>
-                <w:sz w:val="16"/>
-                <w:szCs w:val="16"/>
-              </w:rPr>
-              <w:t>thoi</w:t>
-            </w:r>
-            <w:proofErr w:type="gramEnd"/>
-            <w:r>
-              <w:rPr>
-                <w:sz w:val="16"/>
-                <w:szCs w:val="16"/>
-              </w:rPr>
-              <w:t>_luong</w:t>
-            </w:r>
-            <w:proofErr w:type="spellEnd"/>
-            <w:r>
-              <w:rPr>
-                <w:sz w:val="16"/>
-                <w:szCs w:val="16"/>
-              </w:rPr>
-              <w:t xml:space="preserve">: Number, </w:t>
-            </w:r>
-          </w:p>
-          <w:p>
-            <w:pPr>
-              <w:outlineLvl w:val="0"/>
-              <w:rPr>
-                <w:sz w:val="16"/>
-                <w:szCs w:val="16"/>
-              </w:rPr>
-            </w:pPr>
-            <w:proofErr w:type="spellStart"/>
-            <w:r>
-              <w:rPr>
-                <w:sz w:val="16"/>
-                <w:szCs w:val="16"/>
-              </w:rPr>
-              <w:t>khung_gio</w:t>
-            </w:r>
-            <w:proofErr w:type="spellEnd"/>
-            <w:r>
-              <w:rPr>
-                <w:sz w:val="16"/>
-                <w:szCs w:val="16"/>
-              </w:rPr>
-              <w:t>: {</w:t>
-            </w:r>
-            <w:proofErr w:type="spellStart"/>
-            <w:r>
-              <w:rPr>
-                <w:sz w:val="16"/>
-                <w:szCs w:val="16"/>
-              </w:rPr>
-              <w:t>bat_dau</w:t>
-            </w:r>
-            <w:proofErr w:type="spellEnd"/>
-            <w:r>
-              <w:rPr>
-                <w:sz w:val="16"/>
-                <w:szCs w:val="16"/>
-              </w:rPr>
-              <w:t xml:space="preserve">: Number, </w:t>
-            </w:r>
-            <w:proofErr w:type="spellStart"/>
-            <w:r>
-              <w:rPr>
-                <w:sz w:val="16"/>
-                <w:szCs w:val="16"/>
-              </w:rPr>
-              <w:t>ket_thuc</w:t>
-            </w:r>
-            <w:proofErr w:type="spellEnd"/>
-            <w:r>
-              <w:rPr>
-                <w:sz w:val="16"/>
-                <w:szCs w:val="16"/>
-              </w:rPr>
-              <w:t>: Number}</w:t>
+            <w:r>
+              <w:rPr>
+                <w:sz w:val="16"/>
+                <w:szCs w:val="16"/>
+              </w:rPr>
+              <w:t xml:space="preserve">{ thoi_luong: Number, </w:t>
+            </w:r>
+          </w:p>
+          <w:p>
+            <w:pPr>
+              <w:outlineLvl w:val="0"/>
+              <w:rPr>
+                <w:sz w:val="16"/>
+                <w:szCs w:val="16"/>
+              </w:rPr>
+            </w:pPr>
+            <w:r>
+              <w:rPr>
+                <w:sz w:val="16"/>
+                <w:szCs w:val="16"/>
+              </w:rPr>
+              <w:t>khung_gio: {bat_dau: Number, ket_thuc: Number}</w:t>
             </w:r>
             <w:r>
               <w:rPr>
@@ -9913,53 +6997,12 @@
                 <w:szCs w:val="16"/>
               </w:rPr>
             </w:pPr>
-            <w:proofErr w:type="spellStart"/>
-            <w:r>
-              <w:rPr>
-                <w:sz w:val="16"/>
-                <w:szCs w:val="16"/>
-              </w:rPr>
-              <w:t>vi_tri</w:t>
-            </w:r>
-            <w:proofErr w:type="spellEnd"/>
-            <w:r>
-              <w:rPr>
-                <w:sz w:val="16"/>
-                <w:szCs w:val="16"/>
-              </w:rPr>
-              <w:t>:{</w:t>
-            </w:r>
-            <w:proofErr w:type="spellStart"/>
-            <w:r>
-              <w:rPr>
-                <w:sz w:val="16"/>
-                <w:szCs w:val="16"/>
-              </w:rPr>
-              <w:t>tinh</w:t>
-            </w:r>
-            <w:proofErr w:type="spellEnd"/>
-            <w:r>
-              <w:rPr>
-                <w:sz w:val="16"/>
-                <w:szCs w:val="16"/>
-              </w:rPr>
-              <w:t xml:space="preserve">: String, </w:t>
-            </w:r>
-            <w:proofErr w:type="spellStart"/>
-            <w:r>
-              <w:rPr>
-                <w:sz w:val="16"/>
-                <w:szCs w:val="16"/>
-              </w:rPr>
-              <w:t>quan_huyen</w:t>
-            </w:r>
-            <w:proofErr w:type="spellEnd"/>
-            <w:r>
-              <w:rPr>
-                <w:sz w:val="16"/>
-                <w:szCs w:val="16"/>
-              </w:rPr>
-              <w:t>: String}   }</w:t>
+            <w:r>
+              <w:rPr>
+                <w:sz w:val="16"/>
+                <w:szCs w:val="16"/>
+              </w:rPr>
+              <w:t>vi_tri:{tinh: String, quan_huyen: String}   }</w:t>
             </w:r>
           </w:p>
         </w:tc>
@@ -10021,7 +7064,6 @@
                 <w:szCs w:val="16"/>
               </w:rPr>
             </w:pPr>
-            <w:proofErr w:type="spellStart"/>
             <w:r>
               <w:rPr>
                 <w:sz w:val="16"/>
@@ -10036,7 +7078,6 @@
               </w:rPr>
               <w:t>_co_ban</w:t>
             </w:r>
-            <w:proofErr w:type="spellEnd"/>
           </w:p>
         </w:tc>
         <w:tc>
@@ -10087,63 +7128,13 @@
                 <w:szCs w:val="16"/>
               </w:rPr>
             </w:pPr>
-            <w:proofErr w:type="spellStart"/>
-            <w:r>
-              <w:rPr>
-                <w:sz w:val="16"/>
-                <w:szCs w:val="16"/>
-              </w:rPr>
-              <w:t>Đơn</w:t>
-            </w:r>
-            <w:proofErr w:type="spellEnd"/>
-            <w:r>
-              <w:rPr>
-                <w:sz w:val="16"/>
-                <w:szCs w:val="16"/>
-              </w:rPr>
-              <w:t xml:space="preserve"> </w:t>
-            </w:r>
-            <w:proofErr w:type="spellStart"/>
-            <w:r>
-              <w:rPr>
-                <w:sz w:val="16"/>
-                <w:szCs w:val="16"/>
-              </w:rPr>
-              <w:t>giá</w:t>
-            </w:r>
-            <w:proofErr w:type="spellEnd"/>
-            <w:r>
-              <w:rPr>
-                <w:sz w:val="16"/>
-                <w:szCs w:val="16"/>
-              </w:rPr>
-              <w:t xml:space="preserve"> </w:t>
-            </w:r>
-            <w:proofErr w:type="spellStart"/>
-            <w:r>
-              <w:rPr>
-                <w:sz w:val="16"/>
-                <w:szCs w:val="16"/>
-              </w:rPr>
-              <w:t>cơ</w:t>
-            </w:r>
-            <w:proofErr w:type="spellEnd"/>
-            <w:r>
-              <w:rPr>
-                <w:sz w:val="16"/>
-                <w:szCs w:val="16"/>
-              </w:rPr>
-              <w:t xml:space="preserve"> </w:t>
-            </w:r>
-            <w:proofErr w:type="spellStart"/>
-            <w:r>
-              <w:rPr>
-                <w:sz w:val="16"/>
-                <w:szCs w:val="16"/>
-              </w:rPr>
-              <w:t>bản</w:t>
-            </w:r>
-            <w:proofErr w:type="spellEnd"/>
+            <w:r>
+              <w:rPr>
+                <w:sz w:val="16"/>
+                <w:szCs w:val="16"/>
+              </w:rPr>
+              <w:t>Đơn giá cơ bản</w:t>
+            </w:r>
             <w:r>
               <w:rPr>
                 <w:sz w:val="16"/>
@@ -10538,7 +7529,6 @@
                 <w:szCs w:val="16"/>
               </w:rPr>
             </w:pPr>
-            <w:proofErr w:type="spellStart"/>
             <w:r>
               <w:rPr>
                 <w:rFonts w:ascii="Tahoma" w:hAnsi="Tahoma" w:cs="Tahoma"/>
@@ -10547,7 +7537,6 @@
               </w:rPr>
               <w:t>thanh_tien</w:t>
             </w:r>
-            <w:proofErr w:type="spellEnd"/>
           </w:p>
         </w:tc>
         <w:tc>
@@ -10602,106 +7591,14 @@
                 <w:szCs w:val="16"/>
               </w:rPr>
             </w:pPr>
-            <w:proofErr w:type="spellStart"/>
-            <w:r>
-              <w:rPr>
-                <w:rFonts w:ascii="Tahoma" w:hAnsi="Tahoma" w:cs="Tahoma"/>
-                <w:sz w:val="16"/>
-                <w:szCs w:val="16"/>
-              </w:rPr>
-              <w:t>Thành</w:t>
-            </w:r>
-            <w:proofErr w:type="spellEnd"/>
-            <w:r>
-              <w:rPr>
-                <w:rFonts w:ascii="Tahoma" w:hAnsi="Tahoma" w:cs="Tahoma"/>
-                <w:sz w:val="16"/>
-                <w:szCs w:val="16"/>
-              </w:rPr>
-              <w:t xml:space="preserve"> </w:t>
-            </w:r>
-            <w:proofErr w:type="spellStart"/>
-            <w:r>
-              <w:rPr>
-                <w:rFonts w:ascii="Tahoma" w:hAnsi="Tahoma" w:cs="Tahoma"/>
-                <w:sz w:val="16"/>
-                <w:szCs w:val="16"/>
-              </w:rPr>
-              <w:t>tiền</w:t>
-            </w:r>
-            <w:proofErr w:type="spellEnd"/>
-            <w:r>
-              <w:rPr>
-                <w:rFonts w:ascii="Tahoma" w:hAnsi="Tahoma" w:cs="Tahoma"/>
-                <w:sz w:val="16"/>
-                <w:szCs w:val="16"/>
-              </w:rPr>
-              <w:t xml:space="preserve">: </w:t>
-            </w:r>
-            <w:proofErr w:type="spellStart"/>
-            <w:r>
-              <w:rPr>
-                <w:rFonts w:ascii="Tahoma" w:hAnsi="Tahoma" w:cs="Tahoma"/>
-                <w:sz w:val="16"/>
-                <w:szCs w:val="16"/>
-              </w:rPr>
-              <w:t>Chưa</w:t>
-            </w:r>
-            <w:proofErr w:type="spellEnd"/>
-            <w:r>
-              <w:rPr>
-                <w:rFonts w:ascii="Tahoma" w:hAnsi="Tahoma" w:cs="Tahoma"/>
-                <w:sz w:val="16"/>
-                <w:szCs w:val="16"/>
-              </w:rPr>
-              <w:t xml:space="preserve"> </w:t>
-            </w:r>
-            <w:proofErr w:type="spellStart"/>
-            <w:r>
-              <w:rPr>
-                <w:rFonts w:ascii="Tahoma" w:hAnsi="Tahoma" w:cs="Tahoma"/>
-                <w:sz w:val="16"/>
-                <w:szCs w:val="16"/>
-              </w:rPr>
-              <w:t>tính</w:t>
-            </w:r>
-            <w:proofErr w:type="spellEnd"/>
-            <w:r>
-              <w:rPr>
-                <w:rFonts w:ascii="Tahoma" w:hAnsi="Tahoma" w:cs="Tahoma"/>
-                <w:sz w:val="16"/>
-                <w:szCs w:val="16"/>
-              </w:rPr>
-              <w:t xml:space="preserve"> </w:t>
-            </w:r>
-            <w:proofErr w:type="spellStart"/>
-            <w:r>
-              <w:rPr>
-                <w:rFonts w:ascii="Tahoma" w:hAnsi="Tahoma" w:cs="Tahoma"/>
-                <w:sz w:val="16"/>
-                <w:szCs w:val="16"/>
-              </w:rPr>
-              <w:t>khuyến</w:t>
-            </w:r>
-            <w:proofErr w:type="spellEnd"/>
-            <w:r>
-              <w:rPr>
-                <w:rFonts w:ascii="Tahoma" w:hAnsi="Tahoma" w:cs="Tahoma"/>
-                <w:sz w:val="16"/>
-                <w:szCs w:val="16"/>
-              </w:rPr>
-              <w:t xml:space="preserve"> </w:t>
-            </w:r>
-            <w:proofErr w:type="spellStart"/>
-            <w:r>
-              <w:rPr>
-                <w:rFonts w:ascii="Tahoma" w:hAnsi="Tahoma" w:cs="Tahoma"/>
-                <w:sz w:val="16"/>
-                <w:szCs w:val="16"/>
-              </w:rPr>
-              <w:t>mãi</w:t>
-            </w:r>
-            <w:proofErr w:type="spellEnd"/>
+            <w:r>
+              <w:rPr>
+                <w:rFonts w:ascii="Tahoma" w:hAnsi="Tahoma" w:cs="Tahoma"/>
+                <w:sz w:val="16"/>
+                <w:szCs w:val="16"/>
+              </w:rPr>
+              <w:t>Thành tiền: Chưa tính khuyến mãi</w:t>
+            </w:r>
             <w:r>
               <w:rPr>
                 <w:rFonts w:ascii="Tahoma" w:hAnsi="Tahoma" w:cs="Tahoma"/>
@@ -10765,7 +7662,6 @@
                 <w:szCs w:val="16"/>
               </w:rPr>
             </w:pPr>
-            <w:proofErr w:type="spellStart"/>
             <w:r>
               <w:rPr>
                 <w:rFonts w:ascii="Tahoma" w:hAnsi="Tahoma" w:cs="Tahoma"/>
@@ -10774,7 +7670,6 @@
               </w:rPr>
               <w:t>tong_cong</w:t>
             </w:r>
-            <w:proofErr w:type="spellEnd"/>
           </w:p>
         </w:tc>
         <w:tc>
@@ -10829,34 +7724,14 @@
                 <w:szCs w:val="16"/>
               </w:rPr>
             </w:pPr>
-            <w:proofErr w:type="spellStart"/>
-            <w:r>
-              <w:rPr>
-                <w:rFonts w:ascii="Tahoma" w:hAnsi="Tahoma" w:cs="Tahoma"/>
-                <w:sz w:val="16"/>
-                <w:szCs w:val="16"/>
-              </w:rPr>
-              <w:t>Tổng</w:t>
-            </w:r>
-            <w:proofErr w:type="spellEnd"/>
-            <w:r>
-              <w:rPr>
-                <w:rFonts w:ascii="Tahoma" w:hAnsi="Tahoma" w:cs="Tahoma"/>
-                <w:sz w:val="16"/>
-                <w:szCs w:val="16"/>
-              </w:rPr>
-              <w:t xml:space="preserve"> </w:t>
-            </w:r>
-            <w:proofErr w:type="spellStart"/>
-            <w:r>
-              <w:rPr>
-                <w:rFonts w:ascii="Tahoma" w:hAnsi="Tahoma" w:cs="Tahoma"/>
-                <w:sz w:val="16"/>
-                <w:szCs w:val="16"/>
-              </w:rPr>
-              <w:t>cộng</w:t>
-            </w:r>
-            <w:proofErr w:type="spellEnd"/>
+            <w:r>
+              <w:rPr>
+                <w:rFonts w:ascii="Tahoma" w:hAnsi="Tahoma" w:cs="Tahoma"/>
+                <w:sz w:val="16"/>
+                <w:szCs w:val="16"/>
+              </w:rPr>
+              <w:t>Tổng cộng</w:t>
+            </w:r>
             <w:r>
               <w:rPr>
                 <w:rFonts w:ascii="Tahoma" w:hAnsi="Tahoma" w:cs="Tahoma"/>
@@ -11056,7 +7931,7 @@
 </file>
 
 <file path=word/numbering.xml><?xml version="1.0" encoding="utf-8"?>
-<w:numbering xmlns:wpc="http://schemas.microsoft.com/office/word/2010/wordprocessingCanvas" xmlns:cx="http://schemas.microsoft.com/office/drawing/2014/chartex" xmlns:mc="http://schemas.openxmlformats.org/markup-compatibility/2006" xmlns:o="urn:schemas-microsoft-com:office:office" xmlns:r="http://schemas.openxmlformats.org/officeDocument/2006/relationships" xmlns:m="http://schemas.openxmlformats.org/officeDocument/2006/math" xmlns:v="urn:schemas-microsoft-com:vml" xmlns:wp14="http://schemas.microsoft.com/office/word/2010/wordprocessingDrawing" xmlns:wp="http://schemas.openxmlformats.org/drawingml/2006/wordprocessingDrawing" xmlns:w10="urn:schemas-microsoft-com:office:word" xmlns:w="http://schemas.openxmlformats.org/wordprocessingml/2006/main" xmlns:w14="http://schemas.microsoft.com/office/word/2010/wordml" xmlns:w15="http://schemas.microsoft.com/office/word/2012/wordml" xmlns:w16se="http://schemas.microsoft.com/office/word/2015/wordml/symex" xmlns:wpg="http://schemas.microsoft.com/office/word/2010/wordprocessingGroup" xmlns:wpi="http://schemas.microsoft.com/office/word/2010/wordprocessingInk" xmlns:wne="http://schemas.microsoft.com/office/word/2006/wordml" xmlns:wps="http://schemas.microsoft.com/office/word/2010/wordprocessingShape" mc:Ignorable="w14 w15 w16se wp14">
+<w:numbering xmlns:wpc="http://schemas.microsoft.com/office/word/2010/wordprocessingCanvas" xmlns:cx="http://schemas.microsoft.com/office/drawing/2014/chartex" xmlns:cx1="http://schemas.microsoft.com/office/drawing/2015/9/8/chartex" xmlns:mc="http://schemas.openxmlformats.org/markup-compatibility/2006" xmlns:o="urn:schemas-microsoft-com:office:office" xmlns:r="http://schemas.openxmlformats.org/officeDocument/2006/relationships" xmlns:m="http://schemas.openxmlformats.org/officeDocument/2006/math" xmlns:v="urn:schemas-microsoft-com:vml" xmlns:wp14="http://schemas.microsoft.com/office/word/2010/wordprocessingDrawing" xmlns:wp="http://schemas.openxmlformats.org/drawingml/2006/wordprocessingDrawing" xmlns:w10="urn:schemas-microsoft-com:office:word" xmlns:w="http://schemas.openxmlformats.org/wordprocessingml/2006/main" xmlns:w14="http://schemas.microsoft.com/office/word/2010/wordml" xmlns:w15="http://schemas.microsoft.com/office/word/2012/wordml" xmlns:w16se="http://schemas.microsoft.com/office/word/2015/wordml/symex" xmlns:wpg="http://schemas.microsoft.com/office/word/2010/wordprocessingGroup" xmlns:wpi="http://schemas.microsoft.com/office/word/2010/wordprocessingInk" xmlns:wne="http://schemas.microsoft.com/office/word/2006/wordml" xmlns:wps="http://schemas.microsoft.com/office/word/2010/wordprocessingShape" mc:Ignorable="w14 w15 w16se wp14">
   <w:abstractNum w:abstractNumId="0" w15:restartNumberingAfterBreak="0">
     <w:nsid w:val="5AB5CFEC"/>
     <w:multiLevelType w:val="singleLevel"/>

</xml_diff>